<commit_message>
Feladat leírása, AFD 2
</commit_message>
<xml_diff>
--- a/doc/2_projektterv.docx
+++ b/doc/2_projektterv.docx
@@ -182,7 +182,21 @@
           <w:color w:val="FF0000"/>
           <w:lang w:val="hu-HU"/>
         </w:rPr>
-        <w:t>Front-end:</w:t>
+        <w:t>Adatbázis: Székely Norbert</w:t>
+      </w:r>
+    </w:p>
+    <w:p>
+      <w:pPr>
+        <w:rPr>
+          <w:lang w:val="hu-HU"/>
+        </w:rPr>
+      </w:pPr>
+      <w:r>
+        <w:rPr>
+          <w:color w:val="FF0000"/>
+          <w:lang w:val="hu-HU"/>
+        </w:rPr>
+        <w:t>Front-end: Falusi Sándor Viktor</w:t>
       </w:r>
       <w:r>
         <w:rPr>
@@ -194,28 +208,6 @@
     </w:p>
     <w:p>
       <w:pPr>
-        <w:rPr>
-          <w:color w:val="FF0000"/>
-          <w:lang w:val="hu-HU"/>
-        </w:rPr>
-      </w:pPr>
-      <w:r>
-        <w:rPr>
-          <w:color w:val="FF0000"/>
-          <w:lang w:val="hu-HU"/>
-        </w:rPr>
-        <w:t>Back-end:</w:t>
-      </w:r>
-    </w:p>
-    <w:p>
-      <w:pPr>
-        <w:rPr>
-          <w:lang w:val="hu-HU"/>
-        </w:rPr>
-      </w:pPr>
-    </w:p>
-    <w:p>
-      <w:pPr>
         <w:pStyle w:val="Cmsor2"/>
       </w:pPr>
       <w:r>
@@ -225,11 +217,41 @@
     <w:p>
       <w:pPr>
         <w:rPr>
-          <w:b/>
-          <w:sz w:val="28"/>
-          <w:lang w:val="hu-HU"/>
-        </w:rPr>
-      </w:pPr>
+          <w:color w:val="FF0000"/>
+          <w:lang w:val="hu-HU"/>
+        </w:rPr>
+      </w:pPr>
+      <w:r>
+        <w:rPr>
+          <w:color w:val="FF0000"/>
+          <w:lang w:val="hu-HU"/>
+        </w:rPr>
+        <w:br/>
+        <w:t>Egy fényképmegosztó portált készítünk, ahol lehetséges fényképeket feltölteni, törölni, értékelni, fényképek alá megjegyzéseket írni. Ezenkívül természetesen lehetséges a regisztráció, tehát saját fiókodban tárolhatod a képeidet, oszthatod meg a többi felhasználóval. A fényképek kereséséhez többféle módszer is van, lehet a településenként, kategóriánként, értékelés és cím szerint is.</w:t>
+      </w:r>
+      <w:r>
+        <w:rPr>
+          <w:color w:val="FF0000"/>
+          <w:lang w:val="hu-HU"/>
+        </w:rPr>
+        <w:t xml:space="preserve"> E</w:t>
+      </w:r>
+      <w:r>
+        <w:rPr>
+          <w:color w:val="FF0000"/>
+          <w:lang w:val="hu-HU"/>
+        </w:rPr>
+        <w:t>zenkívül vannak pályázatok, amelyek</w:t>
+      </w:r>
+      <w:r>
+        <w:rPr>
+          <w:color w:val="FF0000"/>
+          <w:lang w:val="hu-HU"/>
+        </w:rPr>
+        <w:t>re lehetőség van jelentkezni, és képeket beküldeni.</w:t>
+      </w:r>
+      <w:bookmarkStart w:id="0" w:name="_GoBack"/>
+      <w:bookmarkEnd w:id="0"/>
     </w:p>
     <w:p>
       <w:pPr>
@@ -454,8 +476,9 @@
           <w:color w:val="FF0000"/>
           <w:lang w:val="hu-HU" w:eastAsia="hu-HU"/>
         </w:rPr>
+        <w:lastRenderedPageBreak/>
         <w:drawing>
-          <wp:inline distT="0" distB="0" distL="0" distR="0">
+          <wp:inline distT="0" distB="0" distL="0" distR="0" wp14:anchorId="4E39B463" wp14:editId="16CA25F0">
             <wp:extent cx="6645910" cy="4168140"/>
             <wp:effectExtent l="0" t="0" r="2540" b="3810"/>
             <wp:docPr id="6" name="Kép 6"/>
@@ -496,29 +519,45 @@
           </wp:inline>
         </w:drawing>
       </w:r>
-      <w:bookmarkStart w:id="0" w:name="_GoBack"/>
-      <w:bookmarkEnd w:id="0"/>
-    </w:p>
-    <w:p>
-      <w:pPr>
-        <w:rPr>
-          <w:color w:val="FF0000"/>
-          <w:lang w:val="hu-HU"/>
-        </w:rPr>
-      </w:pPr>
-    </w:p>
-    <w:p>
-      <w:pPr>
-        <w:rPr>
-          <w:color w:val="FF0000"/>
-          <w:lang w:val="hu-HU"/>
-        </w:rPr>
-      </w:pPr>
-      <w:r>
-        <w:rPr>
-          <w:color w:val="FF0000"/>
-          <w:lang w:val="hu-HU"/>
-        </w:rPr>
+    </w:p>
+    <w:p>
+      <w:pPr>
+        <w:rPr>
+          <w:color w:val="FF0000"/>
+          <w:lang w:val="hu-HU"/>
+        </w:rPr>
+      </w:pPr>
+    </w:p>
+    <w:p>
+      <w:pPr>
+        <w:spacing w:line="360" w:lineRule="auto"/>
+        <w:jc w:val="center"/>
+        <w:rPr>
+          <w:color w:val="FF0000"/>
+          <w:lang w:val="hu-HU"/>
+        </w:rPr>
+      </w:pPr>
+      <w:r>
+        <w:rPr>
+          <w:color w:val="FF0000"/>
+          <w:lang w:val="hu-HU"/>
+        </w:rPr>
+        <w:br w:type="page"/>
+      </w:r>
+    </w:p>
+    <w:p>
+      <w:pPr>
+        <w:rPr>
+          <w:color w:val="FF0000"/>
+          <w:lang w:val="hu-HU"/>
+        </w:rPr>
+      </w:pPr>
+      <w:r>
+        <w:rPr>
+          <w:color w:val="FF0000"/>
+          <w:lang w:val="hu-HU"/>
+        </w:rPr>
+        <w:lastRenderedPageBreak/>
         <w:t>A DFD 1. szintje:</w:t>
       </w:r>
     </w:p>
@@ -529,19 +568,82 @@
           <w:lang w:val="hu-HU"/>
         </w:rPr>
       </w:pPr>
-    </w:p>
-    <w:p>
-      <w:pPr>
-        <w:rPr>
-          <w:color w:val="FF0000"/>
-          <w:lang w:val="hu-HU"/>
-        </w:rPr>
-      </w:pPr>
-      <w:r>
-        <w:rPr>
-          <w:color w:val="FF0000"/>
-          <w:lang w:val="hu-HU"/>
-        </w:rPr>
+      <w:r>
+        <w:rPr>
+          <w:noProof/>
+          <w:lang w:val="hu-HU" w:eastAsia="hu-HU"/>
+        </w:rPr>
+        <w:drawing>
+          <wp:inline distT="0" distB="0" distL="0" distR="0" wp14:anchorId="066FA11E" wp14:editId="1E4786C5">
+            <wp:extent cx="6645910" cy="8489315"/>
+            <wp:effectExtent l="0" t="0" r="2540" b="6985"/>
+            <wp:docPr id="16" name="Picture 16"/>
+            <wp:cNvGraphicFramePr>
+              <a:graphicFrameLocks xmlns:a="http://schemas.openxmlformats.org/drawingml/2006/main" noChangeAspect="1"/>
+            </wp:cNvGraphicFramePr>
+            <a:graphic xmlns:a="http://schemas.openxmlformats.org/drawingml/2006/main">
+              <a:graphicData uri="http://schemas.openxmlformats.org/drawingml/2006/picture">
+                <pic:pic xmlns:pic="http://schemas.openxmlformats.org/drawingml/2006/picture">
+                  <pic:nvPicPr>
+                    <pic:cNvPr id="0" name="Picture 8"/>
+                    <pic:cNvPicPr>
+                      <a:picLocks noChangeAspect="1" noChangeArrowheads="1"/>
+                    </pic:cNvPicPr>
+                  </pic:nvPicPr>
+                  <pic:blipFill>
+                    <a:blip r:embed="rId5">
+                      <a:extLst>
+                        <a:ext uri="{28A0092B-C50C-407E-A947-70E740481C1C}">
+                          <a14:useLocalDpi xmlns:a14="http://schemas.microsoft.com/office/drawing/2010/main" val="0"/>
+                        </a:ext>
+                      </a:extLst>
+                    </a:blip>
+                    <a:srcRect/>
+                    <a:stretch>
+                      <a:fillRect/>
+                    </a:stretch>
+                  </pic:blipFill>
+                  <pic:spPr bwMode="auto">
+                    <a:xfrm>
+                      <a:off x="0" y="0"/>
+                      <a:ext cx="6645910" cy="8489315"/>
+                    </a:xfrm>
+                    <a:prstGeom prst="rect">
+                      <a:avLst/>
+                    </a:prstGeom>
+                    <a:noFill/>
+                    <a:ln>
+                      <a:noFill/>
+                    </a:ln>
+                  </pic:spPr>
+                </pic:pic>
+              </a:graphicData>
+            </a:graphic>
+          </wp:inline>
+        </w:drawing>
+      </w:r>
+    </w:p>
+    <w:p>
+      <w:pPr>
+        <w:rPr>
+          <w:color w:val="FF0000"/>
+          <w:lang w:val="hu-HU"/>
+        </w:rPr>
+      </w:pPr>
+    </w:p>
+    <w:p>
+      <w:pPr>
+        <w:rPr>
+          <w:color w:val="FF0000"/>
+          <w:lang w:val="hu-HU"/>
+        </w:rPr>
+      </w:pPr>
+      <w:r>
+        <w:rPr>
+          <w:color w:val="FF0000"/>
+          <w:lang w:val="hu-HU"/>
+        </w:rPr>
+        <w:lastRenderedPageBreak/>
         <w:t>A DFD 2. szintje:</w:t>
       </w:r>
       <w:r>
@@ -551,12 +653,61 @@
         </w:rPr>
         <w:br/>
       </w:r>
+      <w:r>
+        <w:rPr>
+          <w:noProof/>
+          <w:color w:val="FF0000"/>
+          <w:lang w:val="hu-HU" w:eastAsia="hu-HU"/>
+        </w:rPr>
+        <w:drawing>
+          <wp:inline distT="0" distB="0" distL="0" distR="0" wp14:anchorId="1740E772" wp14:editId="0C79D214">
+            <wp:extent cx="6645910" cy="9167495"/>
+            <wp:effectExtent l="0" t="0" r="2540" b="0"/>
+            <wp:docPr id="7" name="Kép 7"/>
+            <wp:cNvGraphicFramePr>
+              <a:graphicFrameLocks xmlns:a="http://schemas.openxmlformats.org/drawingml/2006/main" noChangeAspect="1"/>
+            </wp:cNvGraphicFramePr>
+            <a:graphic xmlns:a="http://schemas.openxmlformats.org/drawingml/2006/main">
+              <a:graphicData uri="http://schemas.openxmlformats.org/drawingml/2006/picture">
+                <pic:pic xmlns:pic="http://schemas.openxmlformats.org/drawingml/2006/picture">
+                  <pic:nvPicPr>
+                    <pic:cNvPr id="7" name="Fényképalbumok_2.png"/>
+                    <pic:cNvPicPr/>
+                  </pic:nvPicPr>
+                  <pic:blipFill>
+                    <a:blip r:embed="rId6">
+                      <a:extLst>
+                        <a:ext uri="{28A0092B-C50C-407E-A947-70E740481C1C}">
+                          <a14:useLocalDpi xmlns:a14="http://schemas.microsoft.com/office/drawing/2010/main" val="0"/>
+                        </a:ext>
+                      </a:extLst>
+                    </a:blip>
+                    <a:stretch>
+                      <a:fillRect/>
+                    </a:stretch>
+                  </pic:blipFill>
+                  <pic:spPr>
+                    <a:xfrm>
+                      <a:off x="0" y="0"/>
+                      <a:ext cx="6645910" cy="9167495"/>
+                    </a:xfrm>
+                    <a:prstGeom prst="rect">
+                      <a:avLst/>
+                    </a:prstGeom>
+                  </pic:spPr>
+                </pic:pic>
+              </a:graphicData>
+            </a:graphic>
+          </wp:inline>
+        </w:drawing>
+      </w:r>
     </w:p>
     <w:p>
       <w:pPr>
         <w:pStyle w:val="Cmsor2"/>
       </w:pPr>
       <w:r>
+        <w:lastRenderedPageBreak/>
         <w:t>Egyedmodell:</w:t>
       </w:r>
     </w:p>
@@ -1178,7 +1329,7 @@
               <mc:AlternateContent>
                 <mc:Choice Requires="wps">
                   <w:drawing>
-                    <wp:anchor distT="0" distB="0" distL="114300" distR="114300" simplePos="0" relativeHeight="251659264" behindDoc="0" locked="0" layoutInCell="1" allowOverlap="1" wp14:anchorId="02E9B724" wp14:editId="5B238DC8">
+                    <wp:anchor distT="0" distB="0" distL="114300" distR="114300" simplePos="0" relativeHeight="251659264" behindDoc="0" locked="0" layoutInCell="1" allowOverlap="1" wp14:anchorId="641E3836" wp14:editId="765F4927">
                       <wp:simplePos x="0" y="0"/>
                       <wp:positionH relativeFrom="column">
                         <wp:posOffset>-65095</wp:posOffset>
@@ -1255,7 +1406,7 @@
                 </mc:Choice>
                 <mc:Fallback>
                   <w:pict>
-                    <v:shapetype w14:anchorId="02E9B724" id="_x0000_t202" coordsize="21600,21600" o:spt="202" path="m,l,21600r21600,l21600,xe">
+                    <v:shapetype w14:anchorId="641E3836" id="_x0000_t202" coordsize="21600,21600" o:spt="202" path="m,l,21600r21600,l21600,xe">
                       <v:stroke joinstyle="miter"/>
                       <v:path gradientshapeok="t" o:connecttype="rect"/>
                     </v:shapetype>
@@ -1302,7 +1453,7 @@
               <mc:AlternateContent>
                 <mc:Choice Requires="wps">
                   <w:drawing>
-                    <wp:anchor distT="0" distB="0" distL="114300" distR="114300" simplePos="0" relativeHeight="251660288" behindDoc="0" locked="0" layoutInCell="1" allowOverlap="1" wp14:anchorId="7E032A37" wp14:editId="5A777AC9">
+                    <wp:anchor distT="0" distB="0" distL="114300" distR="114300" simplePos="0" relativeHeight="251660288" behindDoc="0" locked="0" layoutInCell="1" allowOverlap="1" wp14:anchorId="40865FB1" wp14:editId="7E11F352">
                       <wp:simplePos x="0" y="0"/>
                       <wp:positionH relativeFrom="column">
                         <wp:posOffset>-65316</wp:posOffset>
@@ -1377,7 +1528,7 @@
                 </mc:Choice>
                 <mc:Fallback>
                   <w:pict>
-                    <v:shape w14:anchorId="7E032A37" id="Text Box 2" o:spid="_x0000_s1027" type="#_x0000_t202" style="position:absolute;margin-left:-5.15pt;margin-top:9pt;width:29.8pt;height:65.65pt;z-index:251660288;visibility:visible;mso-wrap-style:none;mso-width-percent:0;mso-wrap-distance-left:9pt;mso-wrap-distance-top:0;mso-wrap-distance-right:9pt;mso-wrap-distance-bottom:0;mso-position-horizontal:absolute;mso-position-horizontal-relative:text;mso-position-vertical:absolute;mso-position-vertical-relative:text;mso-width-percent:0;mso-width-relative:margin;v-text-anchor:top" o:gfxdata="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" filled="f" stroked="f">
+                    <v:shape w14:anchorId="40865FB1" id="Text Box 2" o:spid="_x0000_s1027" type="#_x0000_t202" style="position:absolute;margin-left:-5.15pt;margin-top:9pt;width:29.8pt;height:65.65pt;z-index:251660288;visibility:visible;mso-wrap-style:none;mso-width-percent:0;mso-wrap-distance-left:9pt;mso-wrap-distance-top:0;mso-wrap-distance-right:9pt;mso-wrap-distance-bottom:0;mso-position-horizontal:absolute;mso-position-horizontal-relative:text;mso-position-vertical:absolute;mso-position-vertical-relative:text;mso-width-percent:0;mso-width-relative:margin;v-text-anchor:top" o:gfxdata="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" filled="f" stroked="f">
                       <v:textbox style="layout-flow:vertical-ideographic">
                         <w:txbxContent>
                           <w:p>
@@ -1421,7 +1572,7 @@
               <mc:AlternateContent>
                 <mc:Choice Requires="wps">
                   <w:drawing>
-                    <wp:anchor distT="0" distB="0" distL="114300" distR="114300" simplePos="0" relativeHeight="251661312" behindDoc="0" locked="0" layoutInCell="1" allowOverlap="1" wp14:anchorId="34AE6622" wp14:editId="2190FC85">
+                    <wp:anchor distT="0" distB="0" distL="114300" distR="114300" simplePos="0" relativeHeight="251661312" behindDoc="0" locked="0" layoutInCell="1" allowOverlap="1" wp14:anchorId="11B091D2" wp14:editId="3DD6D0AC">
                       <wp:simplePos x="0" y="0"/>
                       <wp:positionH relativeFrom="column">
                         <wp:posOffset>-21679</wp:posOffset>
@@ -1502,7 +1653,7 @@
                 </mc:Choice>
                 <mc:Fallback>
                   <w:pict>
-                    <v:shape w14:anchorId="34AE6622" id="Text Box 3" o:spid="_x0000_s1028" type="#_x0000_t202" style="position:absolute;margin-left:-1.7pt;margin-top:9.05pt;width:28.95pt;height:45.4pt;z-index:251661312;visibility:visible;mso-wrap-style:none;mso-width-percent:0;mso-wrap-distance-left:9pt;mso-wrap-distance-top:0;mso-wrap-distance-right:9pt;mso-wrap-distance-bottom:0;mso-position-horizontal:absolute;mso-position-horizontal-relative:text;mso-position-vertical:absolute;mso-position-vertical-relative:text;mso-width-percent:0;mso-width-relative:margin;v-text-anchor:top" o:gfxdata="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" filled="f" stroked="f">
+                    <v:shape w14:anchorId="11B091D2" id="Text Box 3" o:spid="_x0000_s1028" type="#_x0000_t202" style="position:absolute;margin-left:-1.7pt;margin-top:9.05pt;width:28.95pt;height:45.4pt;z-index:251661312;visibility:visible;mso-wrap-style:none;mso-width-percent:0;mso-wrap-distance-left:9pt;mso-wrap-distance-top:0;mso-wrap-distance-right:9pt;mso-wrap-distance-bottom:0;mso-position-horizontal:absolute;mso-position-horizontal-relative:text;mso-position-vertical:absolute;mso-position-vertical-relative:text;mso-width-percent:0;mso-width-relative:margin;v-text-anchor:top" o:gfxdata="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" filled="f" stroked="f">
                       <v:textbox style="layout-flow:vertical-ideographic">
                         <w:txbxContent>
                           <w:p>
@@ -1552,7 +1703,7 @@
               <mc:AlternateContent>
                 <mc:Choice Requires="wps">
                   <w:drawing>
-                    <wp:anchor distT="0" distB="0" distL="114300" distR="114300" simplePos="0" relativeHeight="251662336" behindDoc="0" locked="0" layoutInCell="1" allowOverlap="1" wp14:anchorId="52344FCF" wp14:editId="3BE69BB4">
+                    <wp:anchor distT="0" distB="0" distL="114300" distR="114300" simplePos="0" relativeHeight="251662336" behindDoc="0" locked="0" layoutInCell="1" allowOverlap="1" wp14:anchorId="751036D7" wp14:editId="0A14C694">
                       <wp:simplePos x="0" y="0"/>
                       <wp:positionH relativeFrom="column">
                         <wp:posOffset>-64947</wp:posOffset>
@@ -1627,7 +1778,7 @@
                 </mc:Choice>
                 <mc:Fallback>
                   <w:pict>
-                    <v:shape w14:anchorId="52344FCF" id="Text Box 4" o:spid="_x0000_s1029" type="#_x0000_t202" style="position:absolute;margin-left:-5.1pt;margin-top:8.65pt;width:30.4pt;height:127.4pt;z-index:251662336;visibility:visible;mso-wrap-style:none;mso-width-percent:0;mso-wrap-distance-left:9pt;mso-wrap-distance-top:0;mso-wrap-distance-right:9pt;mso-wrap-distance-bottom:0;mso-position-horizontal:absolute;mso-position-horizontal-relative:text;mso-position-vertical:absolute;mso-position-vertical-relative:text;mso-width-percent:0;mso-width-relative:margin;v-text-anchor:top" o:gfxdata="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" filled="f" stroked="f">
+                    <v:shape w14:anchorId="751036D7" id="Text Box 4" o:spid="_x0000_s1029" type="#_x0000_t202" style="position:absolute;margin-left:-5.1pt;margin-top:8.65pt;width:30.4pt;height:127.4pt;z-index:251662336;visibility:visible;mso-wrap-style:none;mso-width-percent:0;mso-wrap-distance-left:9pt;mso-wrap-distance-top:0;mso-wrap-distance-right:9pt;mso-wrap-distance-bottom:0;mso-position-horizontal:absolute;mso-position-horizontal-relative:text;mso-position-vertical:absolute;mso-position-vertical-relative:text;mso-width-percent:0;mso-width-relative:margin;v-text-anchor:top" o:gfxdata="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" filled="f" stroked="f">
                       <v:textbox style="layout-flow:vertical-ideographic">
                         <w:txbxContent>
                           <w:p>
@@ -1671,7 +1822,7 @@
               <mc:AlternateContent>
                 <mc:Choice Requires="wps">
                   <w:drawing>
-                    <wp:anchor distT="0" distB="0" distL="114300" distR="114300" simplePos="0" relativeHeight="251663360" behindDoc="0" locked="0" layoutInCell="1" allowOverlap="1" wp14:anchorId="18F02AA0" wp14:editId="509FF49F">
+                    <wp:anchor distT="0" distB="0" distL="114300" distR="114300" simplePos="0" relativeHeight="251663360" behindDoc="0" locked="0" layoutInCell="1" allowOverlap="1" wp14:anchorId="5A12C19A" wp14:editId="1C9A26BC">
                       <wp:simplePos x="0" y="0"/>
                       <wp:positionH relativeFrom="column">
                         <wp:posOffset>-64829</wp:posOffset>
@@ -1746,7 +1897,7 @@
                 </mc:Choice>
                 <mc:Fallback>
                   <w:pict>
-                    <v:shape w14:anchorId="18F02AA0" id="Text Box 5" o:spid="_x0000_s1030" type="#_x0000_t202" style="position:absolute;margin-left:-5.1pt;margin-top:8.85pt;width:30.65pt;height:100.9pt;z-index:251663360;visibility:visible;mso-wrap-style:none;mso-width-percent:0;mso-wrap-distance-left:9pt;mso-wrap-distance-top:0;mso-wrap-distance-right:9pt;mso-wrap-distance-bottom:0;mso-position-horizontal:absolute;mso-position-horizontal-relative:text;mso-position-vertical:absolute;mso-position-vertical-relative:text;mso-width-percent:0;mso-width-relative:margin;v-text-anchor:top" o:gfxdata="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" filled="f" stroked="f">
+                    <v:shape w14:anchorId="5A12C19A" id="Text Box 5" o:spid="_x0000_s1030" type="#_x0000_t202" style="position:absolute;margin-left:-5.1pt;margin-top:8.85pt;width:30.65pt;height:100.9pt;z-index:251663360;visibility:visible;mso-wrap-style:none;mso-width-percent:0;mso-wrap-distance-left:9pt;mso-wrap-distance-top:0;mso-wrap-distance-right:9pt;mso-wrap-distance-bottom:0;mso-position-horizontal:absolute;mso-position-horizontal-relative:text;mso-position-vertical:absolute;mso-position-vertical-relative:text;mso-width-percent:0;mso-width-relative:margin;v-text-anchor:top" o:gfxdata="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" filled="f" stroked="f">
                       <v:textbox style="layout-flow:vertical-ideographic">
                         <w:txbxContent>
                           <w:p>
@@ -1790,7 +1941,7 @@
               <mc:AlternateContent>
                 <mc:Choice Requires="wps">
                   <w:drawing>
-                    <wp:anchor distT="0" distB="0" distL="114300" distR="114300" simplePos="0" relativeHeight="251664384" behindDoc="0" locked="0" layoutInCell="1" allowOverlap="1" wp14:anchorId="23784FF4" wp14:editId="59A01576">
+                    <wp:anchor distT="0" distB="0" distL="114300" distR="114300" simplePos="0" relativeHeight="251664384" behindDoc="0" locked="0" layoutInCell="1" allowOverlap="1" wp14:anchorId="60CCC273" wp14:editId="2A4CB2E9">
                       <wp:simplePos x="0" y="0"/>
                       <wp:positionH relativeFrom="column">
                         <wp:posOffset>-65287</wp:posOffset>
@@ -1872,7 +2023,7 @@
                 </mc:Choice>
                 <mc:Fallback>
                   <w:pict>
-                    <v:shape w14:anchorId="23784FF4" id="Text Box 8" o:spid="_x0000_s1031" type="#_x0000_t202" style="position:absolute;margin-left:-5.15pt;margin-top:8.85pt;width:32.95pt;height:137.2pt;z-index:251664384;visibility:visible;mso-wrap-style:none;mso-width-percent:0;mso-wrap-distance-left:9pt;mso-wrap-distance-top:0;mso-wrap-distance-right:9pt;mso-wrap-distance-bottom:0;mso-position-horizontal:absolute;mso-position-horizontal-relative:text;mso-position-vertical:absolute;mso-position-vertical-relative:text;mso-width-percent:0;mso-width-relative:margin;v-text-anchor:top" o:gfxdata="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" filled="f" stroked="f">
+                    <v:shape w14:anchorId="60CCC273" id="Text Box 8" o:spid="_x0000_s1031" type="#_x0000_t202" style="position:absolute;margin-left:-5.15pt;margin-top:8.85pt;width:32.95pt;height:137.2pt;z-index:251664384;visibility:visible;mso-wrap-style:none;mso-width-percent:0;mso-wrap-distance-left:9pt;mso-wrap-distance-top:0;mso-wrap-distance-right:9pt;mso-wrap-distance-bottom:0;mso-position-horizontal:absolute;mso-position-horizontal-relative:text;mso-position-vertical:absolute;mso-position-vertical-relative:text;mso-width-percent:0;mso-width-relative:margin;v-text-anchor:top" o:gfxdata="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" filled="f" stroked="f">
                       <v:textbox style="layout-flow:vertical-ideographic">
                         <w:txbxContent>
                           <w:p>
@@ -1923,7 +2074,7 @@
               <mc:AlternateContent>
                 <mc:Choice Requires="wps">
                   <w:drawing>
-                    <wp:anchor distT="0" distB="0" distL="114300" distR="114300" simplePos="0" relativeHeight="251665408" behindDoc="0" locked="0" layoutInCell="1" allowOverlap="1" wp14:anchorId="6D643731" wp14:editId="38A63F26">
+                    <wp:anchor distT="0" distB="0" distL="114300" distR="114300" simplePos="0" relativeHeight="251665408" behindDoc="0" locked="0" layoutInCell="1" allowOverlap="1" wp14:anchorId="5B785528" wp14:editId="3267C86F">
                       <wp:simplePos x="0" y="0"/>
                       <wp:positionH relativeFrom="column">
                         <wp:posOffset>-65183</wp:posOffset>
@@ -1998,7 +2149,7 @@
                 </mc:Choice>
                 <mc:Fallback>
                   <w:pict>
-                    <v:shape w14:anchorId="6D643731" id="Text Box 9" o:spid="_x0000_s1032" type="#_x0000_t202" style="position:absolute;margin-left:-5.15pt;margin-top:8.85pt;width:26.05pt;height:131.2pt;z-index:251665408;visibility:visible;mso-wrap-style:none;mso-width-percent:0;mso-wrap-distance-left:9pt;mso-wrap-distance-top:0;mso-wrap-distance-right:9pt;mso-wrap-distance-bottom:0;mso-position-horizontal:absolute;mso-position-horizontal-relative:text;mso-position-vertical:absolute;mso-position-vertical-relative:text;mso-width-percent:0;mso-width-relative:margin;v-text-anchor:top" o:gfxdata="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" filled="f" stroked="f">
+                    <v:shape w14:anchorId="5B785528" id="Text Box 9" o:spid="_x0000_s1032" type="#_x0000_t202" style="position:absolute;margin-left:-5.15pt;margin-top:8.85pt;width:26.05pt;height:131.2pt;z-index:251665408;visibility:visible;mso-wrap-style:none;mso-width-percent:0;mso-wrap-distance-left:9pt;mso-wrap-distance-top:0;mso-wrap-distance-right:9pt;mso-wrap-distance-bottom:0;mso-position-horizontal:absolute;mso-position-horizontal-relative:text;mso-position-vertical:absolute;mso-position-vertical-relative:text;mso-width-percent:0;mso-width-relative:margin;v-text-anchor:top" o:gfxdata="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" filled="f" stroked="f">
                       <v:textbox style="layout-flow:vertical-ideographic">
                         <w:txbxContent>
                           <w:p>
@@ -2042,7 +2193,7 @@
               <mc:AlternateContent>
                 <mc:Choice Requires="wps">
                   <w:drawing>
-                    <wp:anchor distT="0" distB="0" distL="114300" distR="114300" simplePos="0" relativeHeight="251666432" behindDoc="0" locked="0" layoutInCell="1" allowOverlap="1" wp14:anchorId="5CD16174" wp14:editId="6794985F">
+                    <wp:anchor distT="0" distB="0" distL="114300" distR="114300" simplePos="0" relativeHeight="251666432" behindDoc="0" locked="0" layoutInCell="1" allowOverlap="1" wp14:anchorId="52810930" wp14:editId="3B4A5F7D">
                       <wp:simplePos x="0" y="0"/>
                       <wp:positionH relativeFrom="column">
                         <wp:posOffset>-65198</wp:posOffset>
@@ -2117,7 +2268,7 @@
                 </mc:Choice>
                 <mc:Fallback>
                   <w:pict>
-                    <v:shape w14:anchorId="5CD16174" id="Text Box 10" o:spid="_x0000_s1033" type="#_x0000_t202" style="position:absolute;margin-left:-5.15pt;margin-top:8.8pt;width:30.2pt;height:130.8pt;z-index:251666432;visibility:visible;mso-wrap-style:none;mso-width-percent:0;mso-wrap-distance-left:9pt;mso-wrap-distance-top:0;mso-wrap-distance-right:9pt;mso-wrap-distance-bottom:0;mso-position-horizontal:absolute;mso-position-horizontal-relative:text;mso-position-vertical:absolute;mso-position-vertical-relative:text;mso-width-percent:0;mso-width-relative:margin;v-text-anchor:top" o:gfxdata="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" filled="f" stroked="f">
+                    <v:shape w14:anchorId="52810930" id="Text Box 10" o:spid="_x0000_s1033" type="#_x0000_t202" style="position:absolute;margin-left:-5.15pt;margin-top:8.8pt;width:30.2pt;height:130.8pt;z-index:251666432;visibility:visible;mso-wrap-style:none;mso-width-percent:0;mso-wrap-distance-left:9pt;mso-wrap-distance-top:0;mso-wrap-distance-right:9pt;mso-wrap-distance-bottom:0;mso-position-horizontal:absolute;mso-position-horizontal-relative:text;mso-position-vertical:absolute;mso-position-vertical-relative:text;mso-width-percent:0;mso-width-relative:margin;v-text-anchor:top" o:gfxdata="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" filled="f" stroked="f">
                       <v:textbox style="layout-flow:vertical-ideographic">
                         <w:txbxContent>
                           <w:p>
@@ -2161,7 +2312,7 @@
               <mc:AlternateContent>
                 <mc:Choice Requires="wps">
                   <w:drawing>
-                    <wp:anchor distT="0" distB="0" distL="114300" distR="114300" simplePos="0" relativeHeight="251667456" behindDoc="0" locked="0" layoutInCell="1" allowOverlap="1" wp14:anchorId="4AA670AB" wp14:editId="6E3D2922">
+                    <wp:anchor distT="0" distB="0" distL="114300" distR="114300" simplePos="0" relativeHeight="251667456" behindDoc="0" locked="0" layoutInCell="1" allowOverlap="1" wp14:anchorId="2F3E0B37" wp14:editId="7A40F76C">
                       <wp:simplePos x="0" y="0"/>
                       <wp:positionH relativeFrom="column">
                         <wp:posOffset>-64873</wp:posOffset>
@@ -2236,7 +2387,7 @@
                 </mc:Choice>
                 <mc:Fallback>
                   <w:pict>
-                    <v:shape w14:anchorId="4AA670AB" id="Text Box 11" o:spid="_x0000_s1034" type="#_x0000_t202" style="position:absolute;margin-left:-5.1pt;margin-top:8.8pt;width:31.05pt;height:104.4pt;z-index:251667456;visibility:visible;mso-wrap-style:none;mso-width-percent:0;mso-wrap-distance-left:9pt;mso-wrap-distance-top:0;mso-wrap-distance-right:9pt;mso-wrap-distance-bottom:0;mso-position-horizontal:absolute;mso-position-horizontal-relative:text;mso-position-vertical:absolute;mso-position-vertical-relative:text;mso-width-percent:0;mso-width-relative:margin;v-text-anchor:top" o:gfxdata="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" filled="f" stroked="f">
+                    <v:shape w14:anchorId="2F3E0B37" id="Text Box 11" o:spid="_x0000_s1034" type="#_x0000_t202" style="position:absolute;margin-left:-5.1pt;margin-top:8.8pt;width:31.05pt;height:104.4pt;z-index:251667456;visibility:visible;mso-wrap-style:none;mso-width-percent:0;mso-wrap-distance-left:9pt;mso-wrap-distance-top:0;mso-wrap-distance-right:9pt;mso-wrap-distance-bottom:0;mso-position-horizontal:absolute;mso-position-horizontal-relative:text;mso-position-vertical:absolute;mso-position-vertical-relative:text;mso-width-percent:0;mso-width-relative:margin;v-text-anchor:top" o:gfxdata="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" filled="f" stroked="f">
                       <v:textbox style="layout-flow:vertical-ideographic">
                         <w:txbxContent>
                           <w:p>
@@ -2280,7 +2431,7 @@
               <mc:AlternateContent>
                 <mc:Choice Requires="wps">
                   <w:drawing>
-                    <wp:anchor distT="0" distB="0" distL="114300" distR="114300" simplePos="0" relativeHeight="251668480" behindDoc="0" locked="0" layoutInCell="1" allowOverlap="1" wp14:anchorId="3B5FF576" wp14:editId="6B58904C">
+                    <wp:anchor distT="0" distB="0" distL="114300" distR="114300" simplePos="0" relativeHeight="251668480" behindDoc="0" locked="0" layoutInCell="1" allowOverlap="1" wp14:anchorId="2960DE26" wp14:editId="043731A6">
                       <wp:simplePos x="0" y="0"/>
                       <wp:positionH relativeFrom="column">
                         <wp:posOffset>-64844</wp:posOffset>
@@ -2355,7 +2506,7 @@
                 </mc:Choice>
                 <mc:Fallback>
                   <w:pict>
-                    <v:shape w14:anchorId="3B5FF576" id="Text Box 12" o:spid="_x0000_s1035" type="#_x0000_t202" style="position:absolute;margin-left:-5.1pt;margin-top:8.8pt;width:31.45pt;height:133.35pt;z-index:251668480;visibility:visible;mso-wrap-style:none;mso-width-percent:0;mso-wrap-distance-left:9pt;mso-wrap-distance-top:0;mso-wrap-distance-right:9pt;mso-wrap-distance-bottom:0;mso-position-horizontal:absolute;mso-position-horizontal-relative:text;mso-position-vertical:absolute;mso-position-vertical-relative:text;mso-width-percent:0;mso-width-relative:margin;v-text-anchor:top" o:gfxdata="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" filled="f" stroked="f">
+                    <v:shape w14:anchorId="2960DE26" id="Text Box 12" o:spid="_x0000_s1035" type="#_x0000_t202" style="position:absolute;margin-left:-5.1pt;margin-top:8.8pt;width:31.45pt;height:133.35pt;z-index:251668480;visibility:visible;mso-wrap-style:none;mso-width-percent:0;mso-wrap-distance-left:9pt;mso-wrap-distance-top:0;mso-wrap-distance-right:9pt;mso-wrap-distance-bottom:0;mso-position-horizontal:absolute;mso-position-horizontal-relative:text;mso-position-vertical:absolute;mso-position-vertical-relative:text;mso-width-percent:0;mso-width-relative:margin;v-text-anchor:top" o:gfxdata="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" filled="f" stroked="f">
                       <v:textbox style="layout-flow:vertical-ideographic">
                         <w:txbxContent>
                           <w:p>
@@ -2399,7 +2550,7 @@
               <mc:AlternateContent>
                 <mc:Choice Requires="wps">
                   <w:drawing>
-                    <wp:anchor distT="0" distB="0" distL="114300" distR="114300" simplePos="0" relativeHeight="251669504" behindDoc="0" locked="0" layoutInCell="1" allowOverlap="1" wp14:anchorId="3FA4AB0C" wp14:editId="2B42B384">
+                    <wp:anchor distT="0" distB="0" distL="114300" distR="114300" simplePos="0" relativeHeight="251669504" behindDoc="0" locked="0" layoutInCell="1" allowOverlap="1" wp14:anchorId="5478589D" wp14:editId="27EC586D">
                       <wp:simplePos x="0" y="0"/>
                       <wp:positionH relativeFrom="column">
                         <wp:posOffset>-65095</wp:posOffset>
@@ -2474,7 +2625,7 @@
                 </mc:Choice>
                 <mc:Fallback>
                   <w:pict>
-                    <v:shape w14:anchorId="3FA4AB0C" id="Text Box 13" o:spid="_x0000_s1036" type="#_x0000_t202" style="position:absolute;margin-left:-5.15pt;margin-top:8.8pt;width:27.5pt;height:107pt;z-index:251669504;visibility:visible;mso-wrap-style:none;mso-width-percent:0;mso-wrap-distance-left:9pt;mso-wrap-distance-top:0;mso-wrap-distance-right:9pt;mso-wrap-distance-bottom:0;mso-position-horizontal:absolute;mso-position-horizontal-relative:text;mso-position-vertical:absolute;mso-position-vertical-relative:text;mso-width-percent:0;mso-width-relative:margin;v-text-anchor:top" o:gfxdata="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" filled="f" stroked="f">
+                    <v:shape w14:anchorId="5478589D" id="Text Box 13" o:spid="_x0000_s1036" type="#_x0000_t202" style="position:absolute;margin-left:-5.15pt;margin-top:8.8pt;width:27.5pt;height:107pt;z-index:251669504;visibility:visible;mso-wrap-style:none;mso-width-percent:0;mso-wrap-distance-left:9pt;mso-wrap-distance-top:0;mso-wrap-distance-right:9pt;mso-wrap-distance-bottom:0;mso-position-horizontal:absolute;mso-position-horizontal-relative:text;mso-position-vertical:absolute;mso-position-vertical-relative:text;mso-width-percent:0;mso-width-relative:margin;v-text-anchor:top" o:gfxdata="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" filled="f" stroked="f">
                       <v:textbox style="layout-flow:vertical-ideographic">
                         <w:txbxContent>
                           <w:p>
@@ -2518,7 +2669,7 @@
               <mc:AlternateContent>
                 <mc:Choice Requires="wps">
                   <w:drawing>
-                    <wp:anchor distT="0" distB="0" distL="114300" distR="114300" simplePos="0" relativeHeight="251670528" behindDoc="0" locked="0" layoutInCell="1" allowOverlap="1" wp14:anchorId="38EDA5B9" wp14:editId="0FFB6AB9">
+                    <wp:anchor distT="0" distB="0" distL="114300" distR="114300" simplePos="0" relativeHeight="251670528" behindDoc="0" locked="0" layoutInCell="1" allowOverlap="1" wp14:anchorId="31091BD3" wp14:editId="457D3968">
                       <wp:simplePos x="0" y="0"/>
                       <wp:positionH relativeFrom="column">
                         <wp:posOffset>-65021</wp:posOffset>
@@ -2593,7 +2744,7 @@
                 </mc:Choice>
                 <mc:Fallback>
                   <w:pict>
-                    <v:shape w14:anchorId="38EDA5B9" id="Text Box 14" o:spid="_x0000_s1037" type="#_x0000_t202" style="position:absolute;margin-left:-5.1pt;margin-top:8.85pt;width:26.45pt;height:70.15pt;z-index:251670528;visibility:visible;mso-wrap-style:none;mso-width-percent:0;mso-wrap-distance-left:9pt;mso-wrap-distance-top:0;mso-wrap-distance-right:9pt;mso-wrap-distance-bottom:0;mso-position-horizontal:absolute;mso-position-horizontal-relative:text;mso-position-vertical:absolute;mso-position-vertical-relative:text;mso-width-percent:0;mso-width-relative:margin;v-text-anchor:top" o:gfxdata="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" filled="f" stroked="f">
+                    <v:shape w14:anchorId="31091BD3" id="Text Box 14" o:spid="_x0000_s1037" type="#_x0000_t202" style="position:absolute;margin-left:-5.1pt;margin-top:8.85pt;width:26.45pt;height:70.15pt;z-index:251670528;visibility:visible;mso-wrap-style:none;mso-width-percent:0;mso-wrap-distance-left:9pt;mso-wrap-distance-top:0;mso-wrap-distance-right:9pt;mso-wrap-distance-bottom:0;mso-position-horizontal:absolute;mso-position-horizontal-relative:text;mso-position-vertical:absolute;mso-position-vertical-relative:text;mso-width-percent:0;mso-width-relative:margin;v-text-anchor:top" o:gfxdata="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" filled="f" stroked="f">
                       <v:textbox style="layout-flow:vertical-ideographic">
                         <w:txbxContent>
                           <w:p>
@@ -2665,7 +2816,6 @@
                 <w:szCs w:val="20"/>
                 <w:lang w:val="hu-HU"/>
               </w:rPr>
-              <w:lastRenderedPageBreak/>
               <w:t>Szerep1</w:t>
             </w:r>
           </w:p>
@@ -3136,6 +3286,7 @@
                 <w:szCs w:val="20"/>
                 <w:lang w:val="hu-HU"/>
               </w:rPr>
+              <w:lastRenderedPageBreak/>
               <w:t>Szerep3</w:t>
             </w:r>
           </w:p>

</xml_diff>

<commit_message>
Egyedkapcsolat, relációk, leképezések, táblák
</commit_message>
<xml_diff>
--- a/doc/2_projektterv.docx
+++ b/doc/2_projektterv.docx
@@ -1,6 +1,6 @@
 
 <file path=word/document.xml><?xml version="1.0" encoding="utf-8"?>
-<w:document xmlns:wpc="http://schemas.microsoft.com/office/word/2010/wordprocessingCanvas" xmlns:mc="http://schemas.openxmlformats.org/markup-compatibility/2006" xmlns:o="urn:schemas-microsoft-com:office:office" xmlns:r="http://schemas.openxmlformats.org/officeDocument/2006/relationships" xmlns:m="http://schemas.openxmlformats.org/officeDocument/2006/math" xmlns:v="urn:schemas-microsoft-com:vml" xmlns:wp14="http://schemas.microsoft.com/office/word/2010/wordprocessingDrawing" xmlns:wp="http://schemas.openxmlformats.org/drawingml/2006/wordprocessingDrawing" xmlns:w10="urn:schemas-microsoft-com:office:word" xmlns:w="http://schemas.openxmlformats.org/wordprocessingml/2006/main" xmlns:w14="http://schemas.microsoft.com/office/word/2010/wordml" xmlns:w15="http://schemas.microsoft.com/office/word/2012/wordml" xmlns:wpg="http://schemas.microsoft.com/office/word/2010/wordprocessingGroup" xmlns:wpi="http://schemas.microsoft.com/office/word/2010/wordprocessingInk" xmlns:wne="http://schemas.microsoft.com/office/word/2006/wordml" xmlns:wps="http://schemas.microsoft.com/office/word/2010/wordprocessingShape" mc:Ignorable="w14 w15 wp14">
+<w:document xmlns:wpc="http://schemas.microsoft.com/office/word/2010/wordprocessingCanvas" xmlns:cx="http://schemas.microsoft.com/office/drawing/2014/chartex" xmlns:cx1="http://schemas.microsoft.com/office/drawing/2015/9/8/chartex" xmlns:cx2="http://schemas.microsoft.com/office/drawing/2015/10/21/chartex" xmlns:cx3="http://schemas.microsoft.com/office/drawing/2016/5/9/chartex" xmlns:cx4="http://schemas.microsoft.com/office/drawing/2016/5/10/chartex" xmlns:cx5="http://schemas.microsoft.com/office/drawing/2016/5/11/chartex" xmlns:cx6="http://schemas.microsoft.com/office/drawing/2016/5/12/chartex" xmlns:cx7="http://schemas.microsoft.com/office/drawing/2016/5/13/chartex" xmlns:cx8="http://schemas.microsoft.com/office/drawing/2016/5/14/chartex" xmlns:mc="http://schemas.openxmlformats.org/markup-compatibility/2006" xmlns:aink="http://schemas.microsoft.com/office/drawing/2016/ink" xmlns:am3d="http://schemas.microsoft.com/office/drawing/2017/model3d" xmlns:o="urn:schemas-microsoft-com:office:office" xmlns:r="http://schemas.openxmlformats.org/officeDocument/2006/relationships" xmlns:m="http://schemas.openxmlformats.org/officeDocument/2006/math" xmlns:v="urn:schemas-microsoft-com:vml" xmlns:wp14="http://schemas.microsoft.com/office/word/2010/wordprocessingDrawing" xmlns:wp="http://schemas.openxmlformats.org/drawingml/2006/wordprocessingDrawing" xmlns:w10="urn:schemas-microsoft-com:office:word" xmlns:w="http://schemas.openxmlformats.org/wordprocessingml/2006/main" xmlns:w14="http://schemas.microsoft.com/office/word/2010/wordml" xmlns:w15="http://schemas.microsoft.com/office/word/2012/wordml" xmlns:w16cex="http://schemas.microsoft.com/office/word/2018/wordml/cex" xmlns:w16cid="http://schemas.microsoft.com/office/word/2016/wordml/cid" xmlns:w16="http://schemas.microsoft.com/office/word/2018/wordml" xmlns:w16se="http://schemas.microsoft.com/office/word/2015/wordml/symex" xmlns:wpg="http://schemas.microsoft.com/office/word/2010/wordprocessingGroup" xmlns:wpi="http://schemas.microsoft.com/office/word/2010/wordprocessingInk" xmlns:wne="http://schemas.microsoft.com/office/word/2006/wordml" xmlns:wps="http://schemas.microsoft.com/office/word/2010/wordprocessingShape" mc:Ignorable="w14 w15 w16se w16cid w16 w16cex wp14">
   <w:body>
     <w:p>
       <w:pPr>
@@ -250,8 +250,6 @@
         </w:rPr>
         <w:t>re lehetőség van jelentkezni, és képeket beküldeni.</w:t>
       </w:r>
-      <w:bookmarkStart w:id="0" w:name="_GoBack"/>
-      <w:bookmarkEnd w:id="0"/>
     </w:p>
     <w:p>
       <w:pPr>
@@ -730,34 +728,65 @@
     <w:p>
       <w:pPr>
         <w:rPr>
-          <w:lang w:val="hu-HU"/>
-        </w:rPr>
-      </w:pPr>
-    </w:p>
-    <w:p>
-      <w:pPr>
-        <w:rPr>
-          <w:noProof/>
-          <w:color w:val="FF0000"/>
-          <w:lang w:val="hu-HU" w:eastAsia="hu-HU"/>
-        </w:rPr>
-      </w:pPr>
-      <w:r>
-        <w:rPr>
-          <w:noProof/>
-          <w:color w:val="FF0000"/>
-          <w:lang w:val="hu-HU" w:eastAsia="hu-HU"/>
-        </w:rPr>
-        <w:t>EK-diagram a tanult módon.</w:t>
-      </w:r>
-    </w:p>
-    <w:p>
-      <w:pPr>
-        <w:rPr>
           <w:noProof/>
           <w:lang w:val="hu-HU" w:eastAsia="hu-HU"/>
         </w:rPr>
       </w:pPr>
+      <w:r>
+        <w:rPr>
+          <w:noProof/>
+          <w:color w:val="FF0000"/>
+          <w:lang w:val="hu-HU" w:eastAsia="hu-HU"/>
+        </w:rPr>
+        <w:drawing>
+          <wp:inline distT="0" distB="0" distL="0" distR="0" wp14:anchorId="6B10CFF8" wp14:editId="5DF9A43C">
+            <wp:extent cx="6638925" cy="4171950"/>
+            <wp:effectExtent l="0" t="0" r="9525" b="0"/>
+            <wp:docPr id="15" name="Kép 15"/>
+            <wp:cNvGraphicFramePr>
+              <a:graphicFrameLocks xmlns:a="http://schemas.openxmlformats.org/drawingml/2006/main" noChangeAspect="1"/>
+            </wp:cNvGraphicFramePr>
+            <a:graphic xmlns:a="http://schemas.openxmlformats.org/drawingml/2006/main">
+              <a:graphicData uri="http://schemas.openxmlformats.org/drawingml/2006/picture">
+                <pic:pic xmlns:pic="http://schemas.openxmlformats.org/drawingml/2006/picture">
+                  <pic:nvPicPr>
+                    <pic:cNvPr id="0" name="Picture 1"/>
+                    <pic:cNvPicPr>
+                      <a:picLocks noChangeAspect="1" noChangeArrowheads="1"/>
+                    </pic:cNvPicPr>
+                  </pic:nvPicPr>
+                  <pic:blipFill>
+                    <a:blip r:embed="rId7">
+                      <a:extLst>
+                        <a:ext uri="{28A0092B-C50C-407E-A947-70E740481C1C}">
+                          <a14:useLocalDpi xmlns:a14="http://schemas.microsoft.com/office/drawing/2010/main" val="0"/>
+                        </a:ext>
+                      </a:extLst>
+                    </a:blip>
+                    <a:srcRect/>
+                    <a:stretch>
+                      <a:fillRect/>
+                    </a:stretch>
+                  </pic:blipFill>
+                  <pic:spPr bwMode="auto">
+                    <a:xfrm>
+                      <a:off x="0" y="0"/>
+                      <a:ext cx="6638925" cy="4171950"/>
+                    </a:xfrm>
+                    <a:prstGeom prst="rect">
+                      <a:avLst/>
+                    </a:prstGeom>
+                    <a:noFill/>
+                    <a:ln>
+                      <a:noFill/>
+                    </a:ln>
+                  </pic:spPr>
+                </pic:pic>
+              </a:graphicData>
+            </a:graphic>
+          </wp:inline>
+        </w:drawing>
+      </w:r>
     </w:p>
     <w:p>
       <w:pPr>
@@ -794,7 +823,43 @@
           <w:color w:val="FF0000"/>
           <w:lang w:val="hu-HU"/>
         </w:rPr>
-        <w:t>Felhasználó: ID, név, email, jelszó, lakcím, admin_e</w:t>
+        <w:t xml:space="preserve">Felhasználó: </w:t>
+      </w:r>
+      <w:r>
+        <w:rPr>
+          <w:color w:val="FF0000"/>
+          <w:u w:val="single"/>
+          <w:lang w:val="hu-HU"/>
+        </w:rPr>
+        <w:t>ID</w:t>
+      </w:r>
+      <w:r>
+        <w:rPr>
+          <w:color w:val="FF0000"/>
+          <w:lang w:val="hu-HU"/>
+        </w:rPr>
+        <w:t xml:space="preserve">, név, email, jelszó, </w:t>
+      </w:r>
+      <w:r>
+        <w:rPr>
+          <w:color w:val="FF0000"/>
+          <w:lang w:val="hu-HU"/>
+        </w:rPr>
+        <w:t>irányítószám, település, utca, házszám</w:t>
+      </w:r>
+      <w:r>
+        <w:rPr>
+          <w:color w:val="FF0000"/>
+          <w:lang w:val="hu-HU"/>
+        </w:rPr>
+        <w:t>, admin</w:t>
+      </w:r>
+      <w:r>
+        <w:rPr>
+          <w:color w:val="FF0000"/>
+          <w:lang w:val="hu-HU"/>
+        </w:rPr>
+        <w:t xml:space="preserve"> </w:t>
       </w:r>
       <w:r>
         <w:rPr>
@@ -802,7 +867,22 @@
           <w:lang w:val="hu-HU"/>
         </w:rPr>
         <w:br/>
-        <w:t>Kép: ID, kategóriaID, cím, feltöltőID, település, dátum</w:t>
+        <w:t xml:space="preserve">Kategória: </w:t>
+      </w:r>
+      <w:r>
+        <w:rPr>
+          <w:color w:val="FF0000"/>
+          <w:u w:val="single"/>
+          <w:lang w:val="hu-HU"/>
+        </w:rPr>
+        <w:t>ID</w:t>
+      </w:r>
+      <w:r>
+        <w:rPr>
+          <w:color w:val="FF0000"/>
+          <w:lang w:val="hu-HU"/>
+        </w:rPr>
+        <w:t>, név</w:t>
       </w:r>
       <w:r>
         <w:rPr>
@@ -810,37 +890,238 @@
           <w:lang w:val="hu-HU"/>
         </w:rPr>
         <w:br/>
-        <w:t>Kategória: ID, név</w:t>
-      </w:r>
-    </w:p>
-    <w:p>
-      <w:pPr>
-        <w:rPr>
-          <w:color w:val="FF0000"/>
-          <w:lang w:val="hu-HU"/>
-        </w:rPr>
-      </w:pPr>
-      <w:r>
-        <w:rPr>
-          <w:color w:val="FF0000"/>
-          <w:lang w:val="hu-HU"/>
-        </w:rPr>
-        <w:t>Értékelés: képID, felhasználóID, csillagok</w:t>
-      </w:r>
-    </w:p>
-    <w:p>
-      <w:pPr>
-        <w:rPr>
-          <w:color w:val="FF0000"/>
-          <w:lang w:val="hu-HU"/>
-        </w:rPr>
-      </w:pPr>
-      <w:r>
-        <w:rPr>
-          <w:color w:val="FF0000"/>
-          <w:lang w:val="hu-HU"/>
-        </w:rPr>
-        <w:t>Komment: ID, képID, felhasználóID, dátum, szöveg</w:t>
+        <w:t xml:space="preserve">Kép: </w:t>
+      </w:r>
+      <w:r>
+        <w:rPr>
+          <w:color w:val="FF0000"/>
+          <w:u w:val="single"/>
+          <w:lang w:val="hu-HU"/>
+        </w:rPr>
+        <w:t>ID</w:t>
+      </w:r>
+      <w:r>
+        <w:rPr>
+          <w:color w:val="FF0000"/>
+          <w:lang w:val="hu-HU"/>
+        </w:rPr>
+        <w:t xml:space="preserve">, cím, </w:t>
+      </w:r>
+      <w:r>
+        <w:rPr>
+          <w:i/>
+          <w:iCs/>
+          <w:color w:val="FF0000"/>
+          <w:lang w:val="hu-HU"/>
+        </w:rPr>
+        <w:t>Kategória.ID</w:t>
+      </w:r>
+      <w:r>
+        <w:rPr>
+          <w:color w:val="FF0000"/>
+          <w:lang w:val="hu-HU"/>
+        </w:rPr>
+        <w:t xml:space="preserve">, </w:t>
+      </w:r>
+      <w:r>
+        <w:rPr>
+          <w:i/>
+          <w:iCs/>
+          <w:color w:val="FF0000"/>
+          <w:lang w:val="hu-HU"/>
+        </w:rPr>
+        <w:t>Felhaszn</w:t>
+      </w:r>
+      <w:r>
+        <w:rPr>
+          <w:i/>
+          <w:iCs/>
+          <w:color w:val="FF0000"/>
+          <w:lang w:val="hu-HU"/>
+        </w:rPr>
+        <w:t>áló</w:t>
+      </w:r>
+      <w:r>
+        <w:rPr>
+          <w:i/>
+          <w:iCs/>
+          <w:color w:val="FF0000"/>
+          <w:lang w:val="hu-HU"/>
+        </w:rPr>
+        <w:t>.ID</w:t>
+      </w:r>
+      <w:r>
+        <w:rPr>
+          <w:color w:val="FF0000"/>
+          <w:lang w:val="hu-HU"/>
+        </w:rPr>
+        <w:t>, település, dátum</w:t>
+      </w:r>
+    </w:p>
+    <w:p>
+      <w:pPr>
+        <w:rPr>
+          <w:color w:val="FF0000"/>
+          <w:lang w:val="hu-HU"/>
+        </w:rPr>
+      </w:pPr>
+      <w:r>
+        <w:rPr>
+          <w:color w:val="FF0000"/>
+          <w:lang w:val="hu-HU"/>
+        </w:rPr>
+        <w:t>Értékel</w:t>
+      </w:r>
+      <w:r>
+        <w:rPr>
+          <w:color w:val="FF0000"/>
+          <w:lang w:val="hu-HU"/>
+        </w:rPr>
+        <w:t>te</w:t>
+      </w:r>
+      <w:r>
+        <w:rPr>
+          <w:color w:val="FF0000"/>
+          <w:lang w:val="hu-HU"/>
+        </w:rPr>
+        <w:t xml:space="preserve">: </w:t>
+      </w:r>
+      <w:r>
+        <w:rPr>
+          <w:i/>
+          <w:iCs/>
+          <w:color w:val="FF0000"/>
+          <w:u w:val="single"/>
+          <w:lang w:val="hu-HU"/>
+        </w:rPr>
+        <w:t>Felhasználó.ID</w:t>
+      </w:r>
+      <w:r>
+        <w:rPr>
+          <w:color w:val="FF0000"/>
+          <w:lang w:val="hu-HU"/>
+        </w:rPr>
+        <w:t xml:space="preserve">, </w:t>
+      </w:r>
+      <w:r>
+        <w:rPr>
+          <w:i/>
+          <w:iCs/>
+          <w:color w:val="FF0000"/>
+          <w:u w:val="single"/>
+          <w:lang w:val="hu-HU"/>
+        </w:rPr>
+        <w:t>Kép.ID</w:t>
+      </w:r>
+      <w:r>
+        <w:rPr>
+          <w:color w:val="FF0000"/>
+          <w:lang w:val="hu-HU"/>
+        </w:rPr>
+        <w:t>, csillagok</w:t>
+      </w:r>
+    </w:p>
+    <w:p>
+      <w:pPr>
+        <w:rPr>
+          <w:color w:val="FF0000"/>
+          <w:lang w:val="hu-HU"/>
+        </w:rPr>
+      </w:pPr>
+      <w:r>
+        <w:rPr>
+          <w:color w:val="FF0000"/>
+          <w:lang w:val="hu-HU"/>
+        </w:rPr>
+        <w:t>Komment</w:t>
+      </w:r>
+      <w:r>
+        <w:rPr>
+          <w:color w:val="FF0000"/>
+          <w:lang w:val="hu-HU"/>
+        </w:rPr>
+        <w:t>elte</w:t>
+      </w:r>
+      <w:r>
+        <w:rPr>
+          <w:color w:val="FF0000"/>
+          <w:lang w:val="hu-HU"/>
+        </w:rPr>
+        <w:t xml:space="preserve">: </w:t>
+      </w:r>
+      <w:r>
+        <w:rPr>
+          <w:i/>
+          <w:iCs/>
+          <w:color w:val="FF0000"/>
+          <w:u w:val="single"/>
+          <w:lang w:val="hu-HU"/>
+        </w:rPr>
+        <w:t>Felhasználó.</w:t>
+      </w:r>
+      <w:r>
+        <w:rPr>
+          <w:i/>
+          <w:iCs/>
+          <w:color w:val="FF0000"/>
+          <w:u w:val="single"/>
+          <w:lang w:val="hu-HU"/>
+        </w:rPr>
+        <w:t>ID</w:t>
+      </w:r>
+      <w:r>
+        <w:rPr>
+          <w:color w:val="FF0000"/>
+          <w:lang w:val="hu-HU"/>
+        </w:rPr>
+        <w:t xml:space="preserve">, </w:t>
+      </w:r>
+      <w:r>
+        <w:rPr>
+          <w:i/>
+          <w:iCs/>
+          <w:color w:val="FF0000"/>
+          <w:u w:val="single"/>
+          <w:lang w:val="hu-HU"/>
+        </w:rPr>
+        <w:t>K</w:t>
+      </w:r>
+      <w:r>
+        <w:rPr>
+          <w:i/>
+          <w:iCs/>
+          <w:color w:val="FF0000"/>
+          <w:u w:val="single"/>
+          <w:lang w:val="hu-HU"/>
+        </w:rPr>
+        <w:t>ép</w:t>
+      </w:r>
+      <w:r>
+        <w:rPr>
+          <w:i/>
+          <w:iCs/>
+          <w:color w:val="FF0000"/>
+          <w:u w:val="single"/>
+          <w:lang w:val="hu-HU"/>
+        </w:rPr>
+        <w:t>.</w:t>
+      </w:r>
+      <w:r>
+        <w:rPr>
+          <w:i/>
+          <w:iCs/>
+          <w:color w:val="FF0000"/>
+          <w:u w:val="single"/>
+          <w:lang w:val="hu-HU"/>
+        </w:rPr>
+        <w:t>ID</w:t>
+      </w:r>
+      <w:r>
+        <w:rPr>
+          <w:color w:val="FF0000"/>
+          <w:lang w:val="hu-HU"/>
+        </w:rPr>
+        <w:t>, dátum, szöveg</w:t>
       </w:r>
     </w:p>
     <w:p>
@@ -874,13 +1155,11 @@
     <w:p>
       <w:pPr>
         <w:rPr>
-          <w:color w:val="FF0000"/>
-          <w:lang w:val="hu-HU"/>
-        </w:rPr>
-      </w:pPr>
-      <w:r>
-        <w:rPr>
-          <w:color w:val="FF0000"/>
+          <w:lang w:val="hu-HU"/>
+        </w:rPr>
+      </w:pPr>
+      <w:r>
+        <w:rPr>
           <w:lang w:val="hu-HU"/>
         </w:rPr>
         <w:t>Normalizálás „táblázatos” formában.</w:t>
@@ -892,12 +1171,306 @@
           <w:lang w:val="hu-HU"/>
         </w:rPr>
       </w:pPr>
+      <w:r>
+        <w:rPr>
+          <w:lang w:val="hu-HU"/>
+        </w:rPr>
+        <w:t>Függőségek:</w:t>
+      </w:r>
+    </w:p>
+    <w:p>
+      <w:pPr>
+        <w:rPr>
+          <w:b/>
+          <w:bCs/>
+          <w:lang w:val="hu-HU"/>
+        </w:rPr>
+      </w:pPr>
+      <w:r>
+        <w:rPr>
+          <w:b/>
+          <w:bCs/>
+          <w:lang w:val="hu-HU"/>
+        </w:rPr>
+        <w:t>Felhasználó:</w:t>
+      </w:r>
+    </w:p>
+    <w:p>
+      <w:pPr>
+        <w:rPr>
+          <w:rFonts w:cstheme="minorHAnsi"/>
+          <w:lang w:val="hu-HU"/>
+        </w:rPr>
+      </w:pPr>
+      <w:r>
+        <w:rPr>
+          <w:lang w:val="hu-HU"/>
+        </w:rPr>
+        <w:t>{ID}</w:t>
+      </w:r>
+      <w:r>
+        <w:rPr>
+          <w:rFonts w:cstheme="minorHAnsi"/>
+          <w:lang w:val="hu-HU"/>
+        </w:rPr>
+        <w:t>→{név, email, jelszó, irányítószám, település, utca, házszám, admin}</w:t>
+      </w:r>
+    </w:p>
+    <w:p>
+      <w:pPr>
+        <w:rPr>
+          <w:rFonts w:cstheme="minorHAnsi"/>
+          <w:b/>
+          <w:bCs/>
+          <w:lang w:val="hu-HU"/>
+        </w:rPr>
+      </w:pPr>
+      <w:r>
+        <w:rPr>
+          <w:rFonts w:cstheme="minorHAnsi"/>
+          <w:b/>
+          <w:bCs/>
+          <w:lang w:val="hu-HU"/>
+        </w:rPr>
+        <w:t>Kategória:</w:t>
+      </w:r>
+    </w:p>
+    <w:p>
+      <w:pPr>
+        <w:rPr>
+          <w:rFonts w:cstheme="minorHAnsi"/>
+          <w:lang w:val="hu-HU"/>
+        </w:rPr>
+      </w:pPr>
+      <w:r>
+        <w:rPr>
+          <w:rFonts w:cstheme="minorHAnsi"/>
+          <w:lang w:val="hu-HU"/>
+        </w:rPr>
+        <w:t>{ID}→{név}</w:t>
+      </w:r>
+    </w:p>
+    <w:p>
+      <w:pPr>
+        <w:rPr>
+          <w:rFonts w:cstheme="minorHAnsi"/>
+          <w:b/>
+          <w:bCs/>
+          <w:lang w:val="hu-HU"/>
+        </w:rPr>
+      </w:pPr>
+      <w:r>
+        <w:rPr>
+          <w:rFonts w:cstheme="minorHAnsi"/>
+          <w:b/>
+          <w:bCs/>
+          <w:lang w:val="hu-HU"/>
+        </w:rPr>
+        <w:t>Kép:</w:t>
+      </w:r>
+    </w:p>
+    <w:p>
+      <w:pPr>
+        <w:rPr>
+          <w:rFonts w:cstheme="minorHAnsi"/>
+          <w:lang w:val="hu-HU"/>
+        </w:rPr>
+      </w:pPr>
+      <w:r>
+        <w:rPr>
+          <w:rFonts w:cstheme="minorHAnsi"/>
+          <w:lang w:val="hu-HU"/>
+        </w:rPr>
+        <w:t>{</w:t>
+      </w:r>
+      <w:r>
+        <w:rPr>
+          <w:rFonts w:cstheme="minorHAnsi"/>
+          <w:lang w:val="hu-HU"/>
+        </w:rPr>
+        <w:t>ID</w:t>
+      </w:r>
+      <w:r>
+        <w:rPr>
+          <w:rFonts w:cstheme="minorHAnsi"/>
+          <w:lang w:val="hu-HU"/>
+        </w:rPr>
+        <w:t>}→{</w:t>
+      </w:r>
+      <w:r>
+        <w:rPr>
+          <w:rFonts w:cstheme="minorHAnsi"/>
+          <w:lang w:val="hu-HU"/>
+        </w:rPr>
+        <w:t>cím, Kategória.ID, Felhasználó.ID, település, dátum</w:t>
+      </w:r>
+      <w:r>
+        <w:rPr>
+          <w:rFonts w:cstheme="minorHAnsi"/>
+          <w:lang w:val="hu-HU"/>
+        </w:rPr>
+        <w:t>}</w:t>
+      </w:r>
+    </w:p>
+    <w:p>
+      <w:pPr>
+        <w:rPr>
+          <w:b/>
+          <w:bCs/>
+          <w:lang w:val="hu-HU"/>
+        </w:rPr>
+      </w:pPr>
+      <w:r>
+        <w:rPr>
+          <w:b/>
+          <w:bCs/>
+          <w:lang w:val="hu-HU"/>
+        </w:rPr>
+        <w:t>Értékelte:</w:t>
+      </w:r>
+    </w:p>
+    <w:p>
+      <w:pPr>
+        <w:rPr>
+          <w:lang w:val="hu-HU"/>
+        </w:rPr>
+      </w:pPr>
+      <w:r>
+        <w:rPr>
+          <w:lang w:val="hu-HU"/>
+        </w:rPr>
+        <w:t>{</w:t>
+      </w:r>
+      <w:r>
+        <w:rPr>
+          <w:lang w:val="hu-HU"/>
+        </w:rPr>
+        <w:t>Felhasználó.ID, Kép.ID</w:t>
+      </w:r>
+      <w:r>
+        <w:rPr>
+          <w:lang w:val="hu-HU"/>
+        </w:rPr>
+        <w:t>}→{</w:t>
+      </w:r>
+      <w:r>
+        <w:rPr>
+          <w:lang w:val="hu-HU"/>
+        </w:rPr>
+        <w:t>csillagok</w:t>
+      </w:r>
+      <w:r>
+        <w:rPr>
+          <w:lang w:val="hu-HU"/>
+        </w:rPr>
+        <w:t>}</w:t>
+      </w:r>
+    </w:p>
+    <w:p>
+      <w:pPr>
+        <w:rPr>
+          <w:b/>
+          <w:bCs/>
+          <w:lang w:val="hu-HU"/>
+        </w:rPr>
+      </w:pPr>
+      <w:r>
+        <w:rPr>
+          <w:b/>
+          <w:bCs/>
+          <w:lang w:val="hu-HU"/>
+        </w:rPr>
+        <w:t>Kommentelte:</w:t>
+      </w:r>
+      <w:bookmarkStart w:id="0" w:name="_Hlk65258702"/>
+    </w:p>
+    <w:p>
+      <w:pPr>
+        <w:rPr>
+          <w:rFonts w:cstheme="minorHAnsi"/>
+          <w:lang w:val="hu-HU"/>
+        </w:rPr>
+      </w:pPr>
+      <w:r>
+        <w:rPr>
+          <w:rFonts w:cstheme="minorHAnsi"/>
+          <w:lang w:val="hu-HU"/>
+        </w:rPr>
+        <w:t>{</w:t>
+      </w:r>
+      <w:r>
+        <w:rPr>
+          <w:rFonts w:cstheme="minorHAnsi"/>
+          <w:lang w:val="hu-HU"/>
+        </w:rPr>
+        <w:t>Felhasználó.ID, Kép.ID</w:t>
+      </w:r>
+      <w:r>
+        <w:rPr>
+          <w:rFonts w:cstheme="minorHAnsi"/>
+          <w:lang w:val="hu-HU"/>
+        </w:rPr>
+        <w:t>}→{</w:t>
+      </w:r>
+      <w:r>
+        <w:rPr>
+          <w:rFonts w:cstheme="minorHAnsi"/>
+          <w:lang w:val="hu-HU"/>
+        </w:rPr>
+        <w:t>dátum, szöveg</w:t>
+      </w:r>
+      <w:r>
+        <w:rPr>
+          <w:rFonts w:cstheme="minorHAnsi"/>
+          <w:lang w:val="hu-HU"/>
+        </w:rPr>
+        <w:t>}</w:t>
+      </w:r>
+      <w:bookmarkEnd w:id="0"/>
+    </w:p>
+    <w:p>
+      <w:pPr>
+        <w:rPr>
+          <w:rFonts w:cstheme="minorHAnsi"/>
+          <w:lang w:val="hu-HU"/>
+        </w:rPr>
+      </w:pPr>
+    </w:p>
+    <w:p>
+      <w:pPr>
+        <w:rPr>
+          <w:lang w:val="hu-HU"/>
+        </w:rPr>
+      </w:pPr>
+      <w:r>
+        <w:rPr>
+          <w:rFonts w:cstheme="minorHAnsi"/>
+          <w:lang w:val="hu-HU"/>
+        </w:rPr>
+        <w:t>A sémák 2NF és 3NF-ben vannak.</w:t>
+      </w:r>
+    </w:p>
+    <w:p>
+      <w:pPr>
+        <w:rPr>
+          <w:color w:val="FF0000"/>
+          <w:lang w:val="hu-HU"/>
+        </w:rPr>
+      </w:pPr>
+      <w:r>
+        <w:rPr>
+          <w:color w:val="FF0000"/>
+          <w:lang w:val="hu-HU"/>
+        </w:rPr>
+        <w:t>//TODO: Verseny leképezése</w:t>
+      </w:r>
     </w:p>
     <w:p>
       <w:pPr>
         <w:pStyle w:val="Cmsor2"/>
       </w:pPr>
       <w:r>
+        <w:lastRenderedPageBreak/>
         <w:t xml:space="preserve">Táblák </w:t>
       </w:r>
       <w:r>
@@ -954,7 +1527,14 @@
           <w:color w:val="FF0000"/>
           <w:lang w:val="hu-HU"/>
         </w:rPr>
-        <w:t>Tábla1:</w:t>
+        <w:t>Felhasznalo</w:t>
+      </w:r>
+      <w:r>
+        <w:rPr>
+          <w:color w:val="FF0000"/>
+          <w:lang w:val="hu-HU"/>
+        </w:rPr>
+        <w:t>:</w:t>
       </w:r>
       <w:r>
         <w:rPr>
@@ -962,16 +1542,16 @@
           <w:color w:val="FF0000"/>
           <w:lang w:val="hu-HU"/>
         </w:rPr>
-        <w:t xml:space="preserve"> Tábla1 tartalmának leírása.</w:t>
-      </w:r>
-    </w:p>
-    <w:p>
-      <w:pPr>
+        <w:t xml:space="preserve"> </w:t>
+      </w:r>
+      <w:r>
         <w:rPr>
           <w:i/>
-          <w:lang w:val="hu-HU"/>
-        </w:rPr>
-      </w:pPr>
+          <w:color w:val="FF0000"/>
+          <w:lang w:val="hu-HU"/>
+        </w:rPr>
+        <w:t>Ezen táblában a felhasználók adatait tároljuk.</w:t>
+      </w:r>
     </w:p>
     <w:tbl>
       <w:tblPr>
@@ -1072,15 +1652,16 @@
           </w:tcPr>
           <w:p>
             <w:pPr>
-              <w:rPr>
-                <w:lang w:val="hu-HU"/>
-              </w:rPr>
-            </w:pPr>
-            <w:r>
-              <w:rPr>
-                <w:lang w:val="hu-HU"/>
-              </w:rPr>
-              <w:t>Attr1</w:t>
+              <w:spacing w:line="276" w:lineRule="auto"/>
+              <w:rPr>
+                <w:lang w:val="hu-HU"/>
+              </w:rPr>
+            </w:pPr>
+            <w:r>
+              <w:rPr>
+                <w:lang w:val="hu-HU"/>
+              </w:rPr>
+              <w:t>ID</w:t>
             </w:r>
           </w:p>
         </w:tc>
@@ -1091,15 +1672,16 @@
           </w:tcPr>
           <w:p>
             <w:pPr>
-              <w:rPr>
-                <w:lang w:val="hu-HU"/>
-              </w:rPr>
-            </w:pPr>
-            <w:r>
-              <w:rPr>
-                <w:lang w:val="hu-HU"/>
-              </w:rPr>
-              <w:t>Típus1</w:t>
+              <w:spacing w:line="276" w:lineRule="auto"/>
+              <w:rPr>
+                <w:lang w:val="hu-HU"/>
+              </w:rPr>
+            </w:pPr>
+            <w:r>
+              <w:rPr>
+                <w:lang w:val="hu-HU"/>
+              </w:rPr>
+              <w:t>UNSIGNED</w:t>
             </w:r>
           </w:p>
         </w:tc>
@@ -1110,15 +1692,28 @@
           </w:tcPr>
           <w:p>
             <w:pPr>
-              <w:rPr>
-                <w:lang w:val="hu-HU"/>
-              </w:rPr>
-            </w:pPr>
-            <w:r>
-              <w:rPr>
-                <w:lang w:val="hu-HU"/>
-              </w:rPr>
-              <w:t>Leírás1</w:t>
+              <w:spacing w:line="276" w:lineRule="auto"/>
+              <w:rPr>
+                <w:lang w:val="hu-HU"/>
+              </w:rPr>
+            </w:pPr>
+            <w:r>
+              <w:rPr>
+                <w:lang w:val="hu-HU"/>
+              </w:rPr>
+              <w:t xml:space="preserve">Egyedi </w:t>
+            </w:r>
+            <w:r>
+              <w:rPr>
+                <w:lang w:val="hu-HU"/>
+              </w:rPr>
+              <w:t xml:space="preserve">felhasználó </w:t>
+            </w:r>
+            <w:r>
+              <w:rPr>
+                <w:lang w:val="hu-HU"/>
+              </w:rPr>
+              <w:t>azonosító</w:t>
             </w:r>
           </w:p>
         </w:tc>
@@ -1135,15 +1730,16 @@
           </w:tcPr>
           <w:p>
             <w:pPr>
-              <w:rPr>
-                <w:lang w:val="hu-HU"/>
-              </w:rPr>
-            </w:pPr>
-            <w:r>
-              <w:rPr>
-                <w:lang w:val="hu-HU"/>
-              </w:rPr>
-              <w:t>Attr2</w:t>
+              <w:spacing w:line="276" w:lineRule="auto"/>
+              <w:rPr>
+                <w:lang w:val="hu-HU"/>
+              </w:rPr>
+            </w:pPr>
+            <w:r>
+              <w:rPr>
+                <w:lang w:val="hu-HU"/>
+              </w:rPr>
+              <w:t>nev</w:t>
             </w:r>
           </w:p>
         </w:tc>
@@ -1154,15 +1750,16 @@
           </w:tcPr>
           <w:p>
             <w:pPr>
-              <w:rPr>
-                <w:lang w:val="hu-HU"/>
-              </w:rPr>
-            </w:pPr>
-            <w:r>
-              <w:rPr>
-                <w:lang w:val="hu-HU"/>
-              </w:rPr>
-              <w:t>Típus2</w:t>
+              <w:spacing w:line="276" w:lineRule="auto"/>
+              <w:rPr>
+                <w:lang w:val="hu-HU"/>
+              </w:rPr>
+            </w:pPr>
+            <w:r>
+              <w:rPr>
+                <w:lang w:val="hu-HU"/>
+              </w:rPr>
+              <w:t>VARCHAR</w:t>
             </w:r>
           </w:p>
         </w:tc>
@@ -1173,15 +1770,1279 @@
           </w:tcPr>
           <w:p>
             <w:pPr>
-              <w:rPr>
-                <w:lang w:val="hu-HU"/>
-              </w:rPr>
-            </w:pPr>
-            <w:r>
-              <w:rPr>
-                <w:lang w:val="hu-HU"/>
-              </w:rPr>
-              <w:t>Leírás2</w:t>
+              <w:spacing w:line="276" w:lineRule="auto"/>
+              <w:rPr>
+                <w:lang w:val="hu-HU"/>
+              </w:rPr>
+            </w:pPr>
+            <w:r>
+              <w:rPr>
+                <w:lang w:val="hu-HU"/>
+              </w:rPr>
+              <w:t>A felhasználó teljes neve</w:t>
+            </w:r>
+          </w:p>
+        </w:tc>
+      </w:tr>
+      <w:tr>
+        <w:trPr>
+          <w:trHeight w:val="439"/>
+          <w:jc w:val="center"/>
+        </w:trPr>
+        <w:tc>
+          <w:tcPr>
+            <w:tcW w:w="2273" w:type="dxa"/>
+            <w:vAlign w:val="center"/>
+          </w:tcPr>
+          <w:p>
+            <w:pPr>
+              <w:spacing w:line="276" w:lineRule="auto"/>
+              <w:rPr>
+                <w:lang w:val="hu-HU"/>
+              </w:rPr>
+            </w:pPr>
+            <w:r>
+              <w:rPr>
+                <w:lang w:val="hu-HU"/>
+              </w:rPr>
+              <w:t>email</w:t>
+            </w:r>
+          </w:p>
+        </w:tc>
+        <w:tc>
+          <w:tcPr>
+            <w:tcW w:w="3061" w:type="dxa"/>
+            <w:vAlign w:val="center"/>
+          </w:tcPr>
+          <w:p>
+            <w:pPr>
+              <w:spacing w:line="276" w:lineRule="auto"/>
+              <w:rPr>
+                <w:lang w:val="hu-HU"/>
+              </w:rPr>
+            </w:pPr>
+            <w:r>
+              <w:rPr>
+                <w:lang w:val="hu-HU"/>
+              </w:rPr>
+              <w:t>VARCHAR</w:t>
+            </w:r>
+          </w:p>
+        </w:tc>
+        <w:tc>
+          <w:tcPr>
+            <w:tcW w:w="5034" w:type="dxa"/>
+            <w:vAlign w:val="center"/>
+          </w:tcPr>
+          <w:p>
+            <w:pPr>
+              <w:spacing w:line="276" w:lineRule="auto"/>
+              <w:rPr>
+                <w:lang w:val="hu-HU"/>
+              </w:rPr>
+            </w:pPr>
+            <w:r>
+              <w:rPr>
+                <w:lang w:val="hu-HU"/>
+              </w:rPr>
+              <w:t>A felhasználó Email címe</w:t>
+            </w:r>
+          </w:p>
+        </w:tc>
+      </w:tr>
+      <w:tr>
+        <w:trPr>
+          <w:trHeight w:val="439"/>
+          <w:jc w:val="center"/>
+        </w:trPr>
+        <w:tc>
+          <w:tcPr>
+            <w:tcW w:w="2273" w:type="dxa"/>
+            <w:vAlign w:val="center"/>
+          </w:tcPr>
+          <w:p>
+            <w:pPr>
+              <w:spacing w:line="276" w:lineRule="auto"/>
+              <w:rPr>
+                <w:lang w:val="hu-HU"/>
+              </w:rPr>
+            </w:pPr>
+            <w:r>
+              <w:rPr>
+                <w:lang w:val="hu-HU"/>
+              </w:rPr>
+              <w:t>jelszo</w:t>
+            </w:r>
+          </w:p>
+        </w:tc>
+        <w:tc>
+          <w:tcPr>
+            <w:tcW w:w="3061" w:type="dxa"/>
+            <w:vAlign w:val="center"/>
+          </w:tcPr>
+          <w:p>
+            <w:pPr>
+              <w:spacing w:line="276" w:lineRule="auto"/>
+              <w:rPr>
+                <w:lang w:val="hu-HU"/>
+              </w:rPr>
+            </w:pPr>
+            <w:r>
+              <w:rPr>
+                <w:lang w:val="hu-HU"/>
+              </w:rPr>
+              <w:t>VARCHAR</w:t>
+            </w:r>
+          </w:p>
+        </w:tc>
+        <w:tc>
+          <w:tcPr>
+            <w:tcW w:w="5034" w:type="dxa"/>
+            <w:vAlign w:val="center"/>
+          </w:tcPr>
+          <w:p>
+            <w:pPr>
+              <w:spacing w:line="276" w:lineRule="auto"/>
+              <w:rPr>
+                <w:lang w:val="hu-HU"/>
+              </w:rPr>
+            </w:pPr>
+            <w:r>
+              <w:rPr>
+                <w:lang w:val="hu-HU"/>
+              </w:rPr>
+              <w:t>Hashelt jelszó</w:t>
+            </w:r>
+          </w:p>
+        </w:tc>
+      </w:tr>
+      <w:tr>
+        <w:trPr>
+          <w:trHeight w:val="439"/>
+          <w:jc w:val="center"/>
+        </w:trPr>
+        <w:tc>
+          <w:tcPr>
+            <w:tcW w:w="2273" w:type="dxa"/>
+            <w:vAlign w:val="center"/>
+          </w:tcPr>
+          <w:p>
+            <w:pPr>
+              <w:spacing w:line="276" w:lineRule="auto"/>
+              <w:rPr>
+                <w:lang w:val="hu-HU"/>
+              </w:rPr>
+            </w:pPr>
+            <w:r>
+              <w:rPr>
+                <w:lang w:val="hu-HU"/>
+              </w:rPr>
+              <w:t>iranyitoszam</w:t>
+            </w:r>
+          </w:p>
+        </w:tc>
+        <w:tc>
+          <w:tcPr>
+            <w:tcW w:w="3061" w:type="dxa"/>
+            <w:vAlign w:val="center"/>
+          </w:tcPr>
+          <w:p>
+            <w:pPr>
+              <w:spacing w:line="276" w:lineRule="auto"/>
+              <w:rPr>
+                <w:lang w:val="hu-HU"/>
+              </w:rPr>
+            </w:pPr>
+            <w:r>
+              <w:rPr>
+                <w:lang w:val="hu-HU"/>
+              </w:rPr>
+              <w:t>INT</w:t>
+            </w:r>
+          </w:p>
+        </w:tc>
+        <w:tc>
+          <w:tcPr>
+            <w:tcW w:w="5034" w:type="dxa"/>
+            <w:vAlign w:val="center"/>
+          </w:tcPr>
+          <w:p>
+            <w:pPr>
+              <w:spacing w:line="276" w:lineRule="auto"/>
+              <w:rPr>
+                <w:lang w:val="hu-HU"/>
+              </w:rPr>
+            </w:pPr>
+            <w:r>
+              <w:rPr>
+                <w:lang w:val="hu-HU"/>
+              </w:rPr>
+              <w:t>Település irányítószáma</w:t>
+            </w:r>
+          </w:p>
+        </w:tc>
+      </w:tr>
+      <w:tr>
+        <w:trPr>
+          <w:trHeight w:val="439"/>
+          <w:jc w:val="center"/>
+        </w:trPr>
+        <w:tc>
+          <w:tcPr>
+            <w:tcW w:w="2273" w:type="dxa"/>
+            <w:vAlign w:val="center"/>
+          </w:tcPr>
+          <w:p>
+            <w:pPr>
+              <w:spacing w:line="276" w:lineRule="auto"/>
+              <w:rPr>
+                <w:lang w:val="hu-HU"/>
+              </w:rPr>
+            </w:pPr>
+            <w:r>
+              <w:rPr>
+                <w:lang w:val="hu-HU"/>
+              </w:rPr>
+              <w:t>telepules</w:t>
+            </w:r>
+          </w:p>
+        </w:tc>
+        <w:tc>
+          <w:tcPr>
+            <w:tcW w:w="3061" w:type="dxa"/>
+            <w:vAlign w:val="center"/>
+          </w:tcPr>
+          <w:p>
+            <w:pPr>
+              <w:spacing w:line="276" w:lineRule="auto"/>
+              <w:rPr>
+                <w:lang w:val="hu-HU"/>
+              </w:rPr>
+            </w:pPr>
+            <w:r>
+              <w:rPr>
+                <w:lang w:val="hu-HU"/>
+              </w:rPr>
+              <w:t>VARCHAR</w:t>
+            </w:r>
+          </w:p>
+        </w:tc>
+        <w:tc>
+          <w:tcPr>
+            <w:tcW w:w="5034" w:type="dxa"/>
+            <w:vAlign w:val="center"/>
+          </w:tcPr>
+          <w:p>
+            <w:pPr>
+              <w:spacing w:line="276" w:lineRule="auto"/>
+              <w:rPr>
+                <w:lang w:val="hu-HU"/>
+              </w:rPr>
+            </w:pPr>
+            <w:r>
+              <w:rPr>
+                <w:lang w:val="hu-HU"/>
+              </w:rPr>
+              <w:t>Település neve</w:t>
+            </w:r>
+          </w:p>
+        </w:tc>
+      </w:tr>
+      <w:tr>
+        <w:trPr>
+          <w:trHeight w:val="439"/>
+          <w:jc w:val="center"/>
+        </w:trPr>
+        <w:tc>
+          <w:tcPr>
+            <w:tcW w:w="2273" w:type="dxa"/>
+            <w:vAlign w:val="center"/>
+          </w:tcPr>
+          <w:p>
+            <w:pPr>
+              <w:spacing w:line="276" w:lineRule="auto"/>
+              <w:rPr>
+                <w:lang w:val="hu-HU"/>
+              </w:rPr>
+            </w:pPr>
+            <w:r>
+              <w:rPr>
+                <w:lang w:val="hu-HU"/>
+              </w:rPr>
+              <w:t>utca</w:t>
+            </w:r>
+          </w:p>
+        </w:tc>
+        <w:tc>
+          <w:tcPr>
+            <w:tcW w:w="3061" w:type="dxa"/>
+            <w:vAlign w:val="center"/>
+          </w:tcPr>
+          <w:p>
+            <w:pPr>
+              <w:spacing w:line="276" w:lineRule="auto"/>
+              <w:rPr>
+                <w:lang w:val="hu-HU"/>
+              </w:rPr>
+            </w:pPr>
+            <w:r>
+              <w:rPr>
+                <w:lang w:val="hu-HU"/>
+              </w:rPr>
+              <w:t>VARCHAR</w:t>
+            </w:r>
+          </w:p>
+        </w:tc>
+        <w:tc>
+          <w:tcPr>
+            <w:tcW w:w="5034" w:type="dxa"/>
+            <w:vAlign w:val="center"/>
+          </w:tcPr>
+          <w:p>
+            <w:pPr>
+              <w:spacing w:line="276" w:lineRule="auto"/>
+              <w:rPr>
+                <w:lang w:val="hu-HU"/>
+              </w:rPr>
+            </w:pPr>
+            <w:r>
+              <w:rPr>
+                <w:lang w:val="hu-HU"/>
+              </w:rPr>
+              <w:t>Utca neve</w:t>
+            </w:r>
+          </w:p>
+        </w:tc>
+      </w:tr>
+      <w:tr>
+        <w:trPr>
+          <w:trHeight w:val="439"/>
+          <w:jc w:val="center"/>
+        </w:trPr>
+        <w:tc>
+          <w:tcPr>
+            <w:tcW w:w="2273" w:type="dxa"/>
+            <w:vAlign w:val="center"/>
+          </w:tcPr>
+          <w:p>
+            <w:pPr>
+              <w:spacing w:line="276" w:lineRule="auto"/>
+              <w:rPr>
+                <w:lang w:val="hu-HU"/>
+              </w:rPr>
+            </w:pPr>
+            <w:r>
+              <w:rPr>
+                <w:lang w:val="hu-HU"/>
+              </w:rPr>
+              <w:t>hazszam</w:t>
+            </w:r>
+          </w:p>
+        </w:tc>
+        <w:tc>
+          <w:tcPr>
+            <w:tcW w:w="3061" w:type="dxa"/>
+            <w:vAlign w:val="center"/>
+          </w:tcPr>
+          <w:p>
+            <w:pPr>
+              <w:spacing w:line="276" w:lineRule="auto"/>
+              <w:rPr>
+                <w:lang w:val="hu-HU"/>
+              </w:rPr>
+            </w:pPr>
+            <w:r>
+              <w:rPr>
+                <w:lang w:val="hu-HU"/>
+              </w:rPr>
+              <w:t>VARCHAR</w:t>
+            </w:r>
+          </w:p>
+        </w:tc>
+        <w:tc>
+          <w:tcPr>
+            <w:tcW w:w="5034" w:type="dxa"/>
+            <w:vAlign w:val="center"/>
+          </w:tcPr>
+          <w:p>
+            <w:pPr>
+              <w:spacing w:line="276" w:lineRule="auto"/>
+              <w:rPr>
+                <w:lang w:val="hu-HU"/>
+              </w:rPr>
+            </w:pPr>
+            <w:r>
+              <w:rPr>
+                <w:lang w:val="hu-HU"/>
+              </w:rPr>
+              <w:t>Házszám, ajtó, emelet</w:t>
+            </w:r>
+          </w:p>
+        </w:tc>
+      </w:tr>
+      <w:tr>
+        <w:trPr>
+          <w:trHeight w:val="439"/>
+          <w:jc w:val="center"/>
+        </w:trPr>
+        <w:tc>
+          <w:tcPr>
+            <w:tcW w:w="2273" w:type="dxa"/>
+            <w:vAlign w:val="center"/>
+          </w:tcPr>
+          <w:p>
+            <w:pPr>
+              <w:spacing w:line="276" w:lineRule="auto"/>
+              <w:rPr>
+                <w:lang w:val="hu-HU"/>
+              </w:rPr>
+            </w:pPr>
+            <w:r>
+              <w:rPr>
+                <w:lang w:val="hu-HU"/>
+              </w:rPr>
+              <w:t>admin</w:t>
+            </w:r>
+          </w:p>
+        </w:tc>
+        <w:tc>
+          <w:tcPr>
+            <w:tcW w:w="3061" w:type="dxa"/>
+            <w:vAlign w:val="center"/>
+          </w:tcPr>
+          <w:p>
+            <w:pPr>
+              <w:spacing w:line="276" w:lineRule="auto"/>
+              <w:rPr>
+                <w:lang w:val="hu-HU"/>
+              </w:rPr>
+            </w:pPr>
+            <w:r>
+              <w:rPr>
+                <w:lang w:val="hu-HU"/>
+              </w:rPr>
+              <w:t>INT</w:t>
+            </w:r>
+          </w:p>
+        </w:tc>
+        <w:tc>
+          <w:tcPr>
+            <w:tcW w:w="5034" w:type="dxa"/>
+            <w:vAlign w:val="center"/>
+          </w:tcPr>
+          <w:p>
+            <w:pPr>
+              <w:spacing w:line="276" w:lineRule="auto"/>
+              <w:rPr>
+                <w:lang w:val="hu-HU"/>
+              </w:rPr>
+            </w:pPr>
+            <w:r>
+              <w:rPr>
+                <w:lang w:val="hu-HU"/>
+              </w:rPr>
+              <w:t>0 – Nem admin, 1 – Admin</w:t>
+            </w:r>
+          </w:p>
+        </w:tc>
+      </w:tr>
+    </w:tbl>
+    <w:p>
+      <w:pPr>
+        <w:jc w:val="both"/>
+        <w:rPr>
+          <w:lang w:val="hu-HU"/>
+        </w:rPr>
+      </w:pPr>
+    </w:p>
+    <w:p>
+      <w:pPr>
+        <w:jc w:val="both"/>
+        <w:rPr>
+          <w:i/>
+          <w:iCs/>
+          <w:lang w:val="hu-HU"/>
+        </w:rPr>
+      </w:pPr>
+      <w:r>
+        <w:rPr>
+          <w:lang w:val="hu-HU"/>
+        </w:rPr>
+        <w:t xml:space="preserve">Kategoria: </w:t>
+      </w:r>
+      <w:r>
+        <w:rPr>
+          <w:i/>
+          <w:iCs/>
+          <w:lang w:val="hu-HU"/>
+        </w:rPr>
+        <w:t>A képekhez elérhető választható kategóriák</w:t>
+      </w:r>
+    </w:p>
+    <w:tbl>
+      <w:tblPr>
+        <w:tblStyle w:val="Rcsostblzat"/>
+        <w:tblW w:w="0" w:type="auto"/>
+        <w:jc w:val="center"/>
+        <w:tblLook w:val="04A0" w:firstRow="1" w:lastRow="0" w:firstColumn="1" w:lastColumn="0" w:noHBand="0" w:noVBand="1"/>
+      </w:tblPr>
+      <w:tblGrid>
+        <w:gridCol w:w="2273"/>
+        <w:gridCol w:w="3061"/>
+        <w:gridCol w:w="5034"/>
+      </w:tblGrid>
+      <w:tr>
+        <w:trPr>
+          <w:trHeight w:val="439"/>
+          <w:jc w:val="center"/>
+        </w:trPr>
+        <w:tc>
+          <w:tcPr>
+            <w:tcW w:w="2273" w:type="dxa"/>
+            <w:shd w:val="pct45" w:color="auto" w:fill="auto"/>
+            <w:vAlign w:val="center"/>
+          </w:tcPr>
+          <w:p>
+            <w:pPr>
+              <w:jc w:val="center"/>
+              <w:rPr>
+                <w:b/>
+                <w:lang w:val="hu-HU"/>
+              </w:rPr>
+            </w:pPr>
+            <w:r>
+              <w:rPr>
+                <w:b/>
+                <w:lang w:val="hu-HU"/>
+              </w:rPr>
+              <w:t>Név</w:t>
+            </w:r>
+          </w:p>
+        </w:tc>
+        <w:tc>
+          <w:tcPr>
+            <w:tcW w:w="3061" w:type="dxa"/>
+            <w:shd w:val="pct45" w:color="auto" w:fill="auto"/>
+            <w:vAlign w:val="center"/>
+          </w:tcPr>
+          <w:p>
+            <w:pPr>
+              <w:jc w:val="center"/>
+              <w:rPr>
+                <w:b/>
+                <w:lang w:val="hu-HU"/>
+              </w:rPr>
+            </w:pPr>
+            <w:r>
+              <w:rPr>
+                <w:b/>
+                <w:lang w:val="hu-HU"/>
+              </w:rPr>
+              <w:t>Típus</w:t>
+            </w:r>
+          </w:p>
+        </w:tc>
+        <w:tc>
+          <w:tcPr>
+            <w:tcW w:w="5034" w:type="dxa"/>
+            <w:shd w:val="pct45" w:color="auto" w:fill="auto"/>
+            <w:vAlign w:val="center"/>
+          </w:tcPr>
+          <w:p>
+            <w:pPr>
+              <w:jc w:val="center"/>
+              <w:rPr>
+                <w:b/>
+                <w:lang w:val="hu-HU"/>
+              </w:rPr>
+            </w:pPr>
+            <w:r>
+              <w:rPr>
+                <w:b/>
+                <w:lang w:val="hu-HU"/>
+              </w:rPr>
+              <w:t>Leírás</w:t>
+            </w:r>
+          </w:p>
+        </w:tc>
+      </w:tr>
+      <w:tr>
+        <w:trPr>
+          <w:trHeight w:val="439"/>
+          <w:jc w:val="center"/>
+        </w:trPr>
+        <w:tc>
+          <w:tcPr>
+            <w:tcW w:w="2273" w:type="dxa"/>
+            <w:vAlign w:val="center"/>
+          </w:tcPr>
+          <w:p>
+            <w:pPr>
+              <w:spacing w:line="276" w:lineRule="auto"/>
+              <w:rPr>
+                <w:lang w:val="hu-HU"/>
+              </w:rPr>
+            </w:pPr>
+            <w:r>
+              <w:rPr>
+                <w:lang w:val="hu-HU"/>
+              </w:rPr>
+              <w:t>ID</w:t>
+            </w:r>
+          </w:p>
+        </w:tc>
+        <w:tc>
+          <w:tcPr>
+            <w:tcW w:w="3061" w:type="dxa"/>
+            <w:vAlign w:val="center"/>
+          </w:tcPr>
+          <w:p>
+            <w:pPr>
+              <w:spacing w:line="276" w:lineRule="auto"/>
+              <w:rPr>
+                <w:lang w:val="hu-HU"/>
+              </w:rPr>
+            </w:pPr>
+            <w:r>
+              <w:rPr>
+                <w:lang w:val="hu-HU"/>
+              </w:rPr>
+              <w:t>UNSIGNED</w:t>
+            </w:r>
+          </w:p>
+        </w:tc>
+        <w:tc>
+          <w:tcPr>
+            <w:tcW w:w="5034" w:type="dxa"/>
+            <w:vAlign w:val="center"/>
+          </w:tcPr>
+          <w:p>
+            <w:pPr>
+              <w:spacing w:line="276" w:lineRule="auto"/>
+              <w:rPr>
+                <w:lang w:val="hu-HU"/>
+              </w:rPr>
+            </w:pPr>
+            <w:r>
+              <w:rPr>
+                <w:lang w:val="hu-HU"/>
+              </w:rPr>
+              <w:t xml:space="preserve">Egyedi </w:t>
+            </w:r>
+            <w:r>
+              <w:rPr>
+                <w:lang w:val="hu-HU"/>
+              </w:rPr>
+              <w:t xml:space="preserve">kategória </w:t>
+            </w:r>
+            <w:r>
+              <w:rPr>
+                <w:lang w:val="hu-HU"/>
+              </w:rPr>
+              <w:t>azonosító</w:t>
+            </w:r>
+          </w:p>
+        </w:tc>
+      </w:tr>
+      <w:tr>
+        <w:trPr>
+          <w:trHeight w:val="439"/>
+          <w:jc w:val="center"/>
+        </w:trPr>
+        <w:tc>
+          <w:tcPr>
+            <w:tcW w:w="2273" w:type="dxa"/>
+            <w:vAlign w:val="center"/>
+          </w:tcPr>
+          <w:p>
+            <w:pPr>
+              <w:spacing w:line="276" w:lineRule="auto"/>
+              <w:rPr>
+                <w:lang w:val="hu-HU"/>
+              </w:rPr>
+            </w:pPr>
+            <w:r>
+              <w:rPr>
+                <w:lang w:val="hu-HU"/>
+              </w:rPr>
+              <w:t>nev</w:t>
+            </w:r>
+          </w:p>
+        </w:tc>
+        <w:tc>
+          <w:tcPr>
+            <w:tcW w:w="3061" w:type="dxa"/>
+            <w:vAlign w:val="center"/>
+          </w:tcPr>
+          <w:p>
+            <w:pPr>
+              <w:spacing w:line="276" w:lineRule="auto"/>
+              <w:rPr>
+                <w:lang w:val="hu-HU"/>
+              </w:rPr>
+            </w:pPr>
+            <w:r>
+              <w:rPr>
+                <w:lang w:val="hu-HU"/>
+              </w:rPr>
+              <w:t>VARCHAR</w:t>
+            </w:r>
+          </w:p>
+        </w:tc>
+        <w:tc>
+          <w:tcPr>
+            <w:tcW w:w="5034" w:type="dxa"/>
+            <w:vAlign w:val="center"/>
+          </w:tcPr>
+          <w:p>
+            <w:pPr>
+              <w:spacing w:line="276" w:lineRule="auto"/>
+              <w:rPr>
+                <w:lang w:val="hu-HU"/>
+              </w:rPr>
+            </w:pPr>
+            <w:r>
+              <w:rPr>
+                <w:lang w:val="hu-HU"/>
+              </w:rPr>
+              <w:t xml:space="preserve">A </w:t>
+            </w:r>
+            <w:r>
+              <w:rPr>
+                <w:lang w:val="hu-HU"/>
+              </w:rPr>
+              <w:t>kategória neve</w:t>
+            </w:r>
+          </w:p>
+        </w:tc>
+      </w:tr>
+    </w:tbl>
+    <w:p>
+      <w:pPr>
+        <w:jc w:val="both"/>
+        <w:rPr>
+          <w:lang w:val="hu-HU"/>
+        </w:rPr>
+      </w:pPr>
+    </w:p>
+    <w:p>
+      <w:pPr>
+        <w:jc w:val="both"/>
+        <w:rPr>
+          <w:i/>
+          <w:iCs/>
+          <w:lang w:val="hu-HU"/>
+        </w:rPr>
+      </w:pPr>
+      <w:r>
+        <w:rPr>
+          <w:lang w:val="hu-HU"/>
+        </w:rPr>
+        <w:t xml:space="preserve">Kep: </w:t>
+      </w:r>
+      <w:r>
+        <w:rPr>
+          <w:i/>
+          <w:iCs/>
+          <w:lang w:val="hu-HU"/>
+        </w:rPr>
+        <w:t>A feltöltött képek adatai</w:t>
+      </w:r>
+    </w:p>
+    <w:tbl>
+      <w:tblPr>
+        <w:tblStyle w:val="Rcsostblzat"/>
+        <w:tblW w:w="0" w:type="auto"/>
+        <w:jc w:val="center"/>
+        <w:tblLook w:val="04A0" w:firstRow="1" w:lastRow="0" w:firstColumn="1" w:lastColumn="0" w:noHBand="0" w:noVBand="1"/>
+      </w:tblPr>
+      <w:tblGrid>
+        <w:gridCol w:w="2273"/>
+        <w:gridCol w:w="3061"/>
+        <w:gridCol w:w="5034"/>
+      </w:tblGrid>
+      <w:tr>
+        <w:trPr>
+          <w:trHeight w:val="439"/>
+          <w:jc w:val="center"/>
+        </w:trPr>
+        <w:tc>
+          <w:tcPr>
+            <w:tcW w:w="2273" w:type="dxa"/>
+            <w:shd w:val="pct45" w:color="auto" w:fill="auto"/>
+            <w:vAlign w:val="center"/>
+          </w:tcPr>
+          <w:p>
+            <w:pPr>
+              <w:jc w:val="center"/>
+              <w:rPr>
+                <w:b/>
+                <w:lang w:val="hu-HU"/>
+              </w:rPr>
+            </w:pPr>
+            <w:r>
+              <w:rPr>
+                <w:b/>
+                <w:lang w:val="hu-HU"/>
+              </w:rPr>
+              <w:t>Név</w:t>
+            </w:r>
+          </w:p>
+        </w:tc>
+        <w:tc>
+          <w:tcPr>
+            <w:tcW w:w="3061" w:type="dxa"/>
+            <w:shd w:val="pct45" w:color="auto" w:fill="auto"/>
+            <w:vAlign w:val="center"/>
+          </w:tcPr>
+          <w:p>
+            <w:pPr>
+              <w:jc w:val="center"/>
+              <w:rPr>
+                <w:b/>
+                <w:lang w:val="hu-HU"/>
+              </w:rPr>
+            </w:pPr>
+            <w:r>
+              <w:rPr>
+                <w:b/>
+                <w:lang w:val="hu-HU"/>
+              </w:rPr>
+              <w:t>Típus</w:t>
+            </w:r>
+          </w:p>
+        </w:tc>
+        <w:tc>
+          <w:tcPr>
+            <w:tcW w:w="5034" w:type="dxa"/>
+            <w:shd w:val="pct45" w:color="auto" w:fill="auto"/>
+            <w:vAlign w:val="center"/>
+          </w:tcPr>
+          <w:p>
+            <w:pPr>
+              <w:jc w:val="center"/>
+              <w:rPr>
+                <w:b/>
+                <w:lang w:val="hu-HU"/>
+              </w:rPr>
+            </w:pPr>
+            <w:r>
+              <w:rPr>
+                <w:b/>
+                <w:lang w:val="hu-HU"/>
+              </w:rPr>
+              <w:t>Leírás</w:t>
+            </w:r>
+          </w:p>
+        </w:tc>
+      </w:tr>
+      <w:tr>
+        <w:trPr>
+          <w:trHeight w:val="439"/>
+          <w:jc w:val="center"/>
+        </w:trPr>
+        <w:tc>
+          <w:tcPr>
+            <w:tcW w:w="2273" w:type="dxa"/>
+            <w:vAlign w:val="center"/>
+          </w:tcPr>
+          <w:p>
+            <w:pPr>
+              <w:spacing w:line="276" w:lineRule="auto"/>
+              <w:rPr>
+                <w:lang w:val="hu-HU"/>
+              </w:rPr>
+            </w:pPr>
+            <w:r>
+              <w:rPr>
+                <w:lang w:val="hu-HU"/>
+              </w:rPr>
+              <w:t>ID</w:t>
+            </w:r>
+          </w:p>
+        </w:tc>
+        <w:tc>
+          <w:tcPr>
+            <w:tcW w:w="3061" w:type="dxa"/>
+            <w:vAlign w:val="center"/>
+          </w:tcPr>
+          <w:p>
+            <w:pPr>
+              <w:spacing w:line="276" w:lineRule="auto"/>
+              <w:rPr>
+                <w:lang w:val="hu-HU"/>
+              </w:rPr>
+            </w:pPr>
+            <w:r>
+              <w:rPr>
+                <w:lang w:val="hu-HU"/>
+              </w:rPr>
+              <w:t>UNSIGNED</w:t>
+            </w:r>
+          </w:p>
+        </w:tc>
+        <w:tc>
+          <w:tcPr>
+            <w:tcW w:w="5034" w:type="dxa"/>
+            <w:vAlign w:val="center"/>
+          </w:tcPr>
+          <w:p>
+            <w:pPr>
+              <w:spacing w:line="276" w:lineRule="auto"/>
+              <w:rPr>
+                <w:lang w:val="hu-HU"/>
+              </w:rPr>
+            </w:pPr>
+            <w:r>
+              <w:rPr>
+                <w:lang w:val="hu-HU"/>
+              </w:rPr>
+              <w:t xml:space="preserve">Egyedi </w:t>
+            </w:r>
+            <w:r>
+              <w:rPr>
+                <w:lang w:val="hu-HU"/>
+              </w:rPr>
+              <w:t>kép</w:t>
+            </w:r>
+            <w:r>
+              <w:rPr>
+                <w:lang w:val="hu-HU"/>
+              </w:rPr>
+              <w:t xml:space="preserve"> azonosító</w:t>
+            </w:r>
+          </w:p>
+        </w:tc>
+      </w:tr>
+      <w:tr>
+        <w:trPr>
+          <w:trHeight w:val="439"/>
+          <w:jc w:val="center"/>
+        </w:trPr>
+        <w:tc>
+          <w:tcPr>
+            <w:tcW w:w="2273" w:type="dxa"/>
+            <w:vAlign w:val="center"/>
+          </w:tcPr>
+          <w:p>
+            <w:pPr>
+              <w:spacing w:line="276" w:lineRule="auto"/>
+              <w:rPr>
+                <w:lang w:val="hu-HU"/>
+              </w:rPr>
+            </w:pPr>
+            <w:r>
+              <w:rPr>
+                <w:lang w:val="hu-HU"/>
+              </w:rPr>
+              <w:t>cim</w:t>
+            </w:r>
+          </w:p>
+        </w:tc>
+        <w:tc>
+          <w:tcPr>
+            <w:tcW w:w="3061" w:type="dxa"/>
+            <w:vAlign w:val="center"/>
+          </w:tcPr>
+          <w:p>
+            <w:pPr>
+              <w:spacing w:line="276" w:lineRule="auto"/>
+              <w:rPr>
+                <w:lang w:val="hu-HU"/>
+              </w:rPr>
+            </w:pPr>
+            <w:r>
+              <w:rPr>
+                <w:lang w:val="hu-HU"/>
+              </w:rPr>
+              <w:t>VARCHAR</w:t>
+            </w:r>
+          </w:p>
+        </w:tc>
+        <w:tc>
+          <w:tcPr>
+            <w:tcW w:w="5034" w:type="dxa"/>
+            <w:vAlign w:val="center"/>
+          </w:tcPr>
+          <w:p>
+            <w:pPr>
+              <w:spacing w:line="276" w:lineRule="auto"/>
+              <w:rPr>
+                <w:lang w:val="hu-HU"/>
+              </w:rPr>
+            </w:pPr>
+            <w:r>
+              <w:rPr>
+                <w:lang w:val="hu-HU"/>
+              </w:rPr>
+              <w:t>Képhez írt cím</w:t>
+            </w:r>
+          </w:p>
+        </w:tc>
+      </w:tr>
+      <w:tr>
+        <w:trPr>
+          <w:trHeight w:val="439"/>
+          <w:jc w:val="center"/>
+        </w:trPr>
+        <w:tc>
+          <w:tcPr>
+            <w:tcW w:w="2273" w:type="dxa"/>
+            <w:vAlign w:val="center"/>
+          </w:tcPr>
+          <w:p>
+            <w:pPr>
+              <w:spacing w:line="276" w:lineRule="auto"/>
+              <w:rPr>
+                <w:lang w:val="hu-HU"/>
+              </w:rPr>
+            </w:pPr>
+            <w:r>
+              <w:rPr>
+                <w:lang w:val="hu-HU"/>
+              </w:rPr>
+              <w:t>kategoria_id</w:t>
+            </w:r>
+            <w:r>
+              <w:t xml:space="preserve"> </w:t>
+            </w:r>
+          </w:p>
+        </w:tc>
+        <w:tc>
+          <w:tcPr>
+            <w:tcW w:w="3061" w:type="dxa"/>
+            <w:vAlign w:val="center"/>
+          </w:tcPr>
+          <w:p>
+            <w:pPr>
+              <w:spacing w:line="276" w:lineRule="auto"/>
+              <w:rPr>
+                <w:lang w:val="hu-HU"/>
+              </w:rPr>
+            </w:pPr>
+            <w:r>
+              <w:rPr>
+                <w:lang w:val="hu-HU"/>
+              </w:rPr>
+              <w:t>UNSIGNED</w:t>
+            </w:r>
+          </w:p>
+        </w:tc>
+        <w:tc>
+          <w:tcPr>
+            <w:tcW w:w="5034" w:type="dxa"/>
+            <w:vAlign w:val="center"/>
+          </w:tcPr>
+          <w:p>
+            <w:pPr>
+              <w:spacing w:line="276" w:lineRule="auto"/>
+              <w:rPr>
+                <w:lang w:val="hu-HU"/>
+              </w:rPr>
+            </w:pPr>
+            <w:r>
+              <w:rPr>
+                <w:lang w:val="hu-HU"/>
+              </w:rPr>
+              <w:t>A kép kategóriájának ID-je</w:t>
+            </w:r>
+          </w:p>
+        </w:tc>
+      </w:tr>
+      <w:tr>
+        <w:trPr>
+          <w:trHeight w:val="439"/>
+          <w:jc w:val="center"/>
+        </w:trPr>
+        <w:tc>
+          <w:tcPr>
+            <w:tcW w:w="2273" w:type="dxa"/>
+            <w:vAlign w:val="center"/>
+          </w:tcPr>
+          <w:p>
+            <w:pPr>
+              <w:spacing w:line="276" w:lineRule="auto"/>
+              <w:rPr>
+                <w:lang w:val="hu-HU"/>
+              </w:rPr>
+            </w:pPr>
+            <w:r>
+              <w:rPr>
+                <w:lang w:val="hu-HU"/>
+              </w:rPr>
+              <w:t>felhasznalo_id</w:t>
+            </w:r>
+          </w:p>
+        </w:tc>
+        <w:tc>
+          <w:tcPr>
+            <w:tcW w:w="3061" w:type="dxa"/>
+            <w:vAlign w:val="center"/>
+          </w:tcPr>
+          <w:p>
+            <w:pPr>
+              <w:spacing w:line="276" w:lineRule="auto"/>
+              <w:rPr>
+                <w:lang w:val="hu-HU"/>
+              </w:rPr>
+            </w:pPr>
+            <w:r>
+              <w:rPr>
+                <w:lang w:val="hu-HU"/>
+              </w:rPr>
+              <w:t>UNSIGNED</w:t>
+            </w:r>
+          </w:p>
+        </w:tc>
+        <w:tc>
+          <w:tcPr>
+            <w:tcW w:w="5034" w:type="dxa"/>
+            <w:vAlign w:val="center"/>
+          </w:tcPr>
+          <w:p>
+            <w:pPr>
+              <w:spacing w:line="276" w:lineRule="auto"/>
+              <w:rPr>
+                <w:lang w:val="hu-HU"/>
+              </w:rPr>
+            </w:pPr>
+            <w:r>
+              <w:rPr>
+                <w:lang w:val="hu-HU"/>
+              </w:rPr>
+              <w:t>A feltöltő felhasználó ID-je</w:t>
+            </w:r>
+          </w:p>
+        </w:tc>
+      </w:tr>
+      <w:tr>
+        <w:trPr>
+          <w:trHeight w:val="439"/>
+          <w:jc w:val="center"/>
+        </w:trPr>
+        <w:tc>
+          <w:tcPr>
+            <w:tcW w:w="2273" w:type="dxa"/>
+            <w:vAlign w:val="center"/>
+          </w:tcPr>
+          <w:p>
+            <w:pPr>
+              <w:spacing w:line="276" w:lineRule="auto"/>
+              <w:rPr>
+                <w:lang w:val="hu-HU"/>
+              </w:rPr>
+            </w:pPr>
+            <w:r>
+              <w:rPr>
+                <w:lang w:val="hu-HU"/>
+              </w:rPr>
+              <w:t>telepules</w:t>
+            </w:r>
+          </w:p>
+        </w:tc>
+        <w:tc>
+          <w:tcPr>
+            <w:tcW w:w="3061" w:type="dxa"/>
+            <w:vAlign w:val="center"/>
+          </w:tcPr>
+          <w:p>
+            <w:pPr>
+              <w:spacing w:line="276" w:lineRule="auto"/>
+              <w:rPr>
+                <w:lang w:val="hu-HU"/>
+              </w:rPr>
+            </w:pPr>
+            <w:r>
+              <w:rPr>
+                <w:lang w:val="hu-HU"/>
+              </w:rPr>
+              <w:t>VARCHAR</w:t>
+            </w:r>
+          </w:p>
+        </w:tc>
+        <w:tc>
+          <w:tcPr>
+            <w:tcW w:w="5034" w:type="dxa"/>
+            <w:vAlign w:val="center"/>
+          </w:tcPr>
+          <w:p>
+            <w:pPr>
+              <w:spacing w:line="276" w:lineRule="auto"/>
+              <w:rPr>
+                <w:lang w:val="hu-HU"/>
+              </w:rPr>
+            </w:pPr>
+            <w:r>
+              <w:rPr>
+                <w:lang w:val="hu-HU"/>
+              </w:rPr>
+              <w:t>A kép készítési helye</w:t>
+            </w:r>
+          </w:p>
+        </w:tc>
+      </w:tr>
+      <w:tr>
+        <w:trPr>
+          <w:trHeight w:val="439"/>
+          <w:jc w:val="center"/>
+        </w:trPr>
+        <w:tc>
+          <w:tcPr>
+            <w:tcW w:w="2273" w:type="dxa"/>
+            <w:vAlign w:val="center"/>
+          </w:tcPr>
+          <w:p>
+            <w:pPr>
+              <w:spacing w:line="276" w:lineRule="auto"/>
+              <w:rPr>
+                <w:lang w:val="hu-HU"/>
+              </w:rPr>
+            </w:pPr>
+            <w:r>
+              <w:rPr>
+                <w:lang w:val="hu-HU"/>
+              </w:rPr>
+              <w:t>datum</w:t>
+            </w:r>
+          </w:p>
+        </w:tc>
+        <w:tc>
+          <w:tcPr>
+            <w:tcW w:w="3061" w:type="dxa"/>
+            <w:vAlign w:val="center"/>
+          </w:tcPr>
+          <w:p>
+            <w:pPr>
+              <w:spacing w:line="276" w:lineRule="auto"/>
+              <w:rPr>
+                <w:lang w:val="hu-HU"/>
+              </w:rPr>
+            </w:pPr>
+            <w:r>
+              <w:rPr>
+                <w:lang w:val="hu-HU"/>
+              </w:rPr>
+              <w:t>DATE</w:t>
+            </w:r>
+          </w:p>
+        </w:tc>
+        <w:tc>
+          <w:tcPr>
+            <w:tcW w:w="5034" w:type="dxa"/>
+            <w:vAlign w:val="center"/>
+          </w:tcPr>
+          <w:p>
+            <w:pPr>
+              <w:spacing w:line="276" w:lineRule="auto"/>
+              <w:rPr>
+                <w:lang w:val="hu-HU"/>
+              </w:rPr>
+            </w:pPr>
+            <w:r>
+              <w:rPr>
+                <w:lang w:val="hu-HU"/>
+              </w:rPr>
+              <w:t>A kép feltöltési ideje</w:t>
             </w:r>
           </w:p>
         </w:tc>
@@ -3286,7 +5147,6 @@
                 <w:szCs w:val="20"/>
                 <w:lang w:val="hu-HU"/>
               </w:rPr>
-              <w:lastRenderedPageBreak/>
               <w:t>Szerep3</w:t>
             </w:r>
           </w:p>
@@ -5878,7 +7738,7 @@
 </file>
 
 <file path=word/styles.xml><?xml version="1.0" encoding="utf-8"?>
-<w:styles xmlns:mc="http://schemas.openxmlformats.org/markup-compatibility/2006" xmlns:r="http://schemas.openxmlformats.org/officeDocument/2006/relationships" xmlns:w="http://schemas.openxmlformats.org/wordprocessingml/2006/main" xmlns:w14="http://schemas.microsoft.com/office/word/2010/wordml" xmlns:w15="http://schemas.microsoft.com/office/word/2012/wordml" mc:Ignorable="w14 w15">
+<w:styles xmlns:mc="http://schemas.openxmlformats.org/markup-compatibility/2006" xmlns:r="http://schemas.openxmlformats.org/officeDocument/2006/relationships" xmlns:w="http://schemas.openxmlformats.org/wordprocessingml/2006/main" xmlns:w14="http://schemas.microsoft.com/office/word/2010/wordml" xmlns:w15="http://schemas.microsoft.com/office/word/2012/wordml" xmlns:w16cex="http://schemas.microsoft.com/office/word/2018/wordml/cex" xmlns:w16cid="http://schemas.microsoft.com/office/word/2016/wordml/cid" xmlns:w16="http://schemas.microsoft.com/office/word/2018/wordml" xmlns:w16se="http://schemas.microsoft.com/office/word/2015/wordml/symex" mc:Ignorable="w14 w15 w16se w16cid w16 w16cex">
   <w:docDefaults>
     <w:rPrDefault>
       <w:rPr>
@@ -5895,7 +7755,7 @@
       </w:pPr>
     </w:pPrDefault>
   </w:docDefaults>
-  <w:latentStyles w:defLockedState="0" w:defUIPriority="99" w:defSemiHidden="0" w:defUnhideWhenUsed="0" w:defQFormat="0" w:count="371">
+  <w:latentStyles w:defLockedState="0" w:defUIPriority="99" w:defSemiHidden="0" w:defUnhideWhenUsed="0" w:defQFormat="0" w:count="376">
     <w:lsdException w:name="Normal" w:uiPriority="0" w:qFormat="1"/>
     <w:lsdException w:name="heading 1" w:uiPriority="9" w:qFormat="1"/>
     <w:lsdException w:name="heading 2" w:semiHidden="1" w:uiPriority="9" w:unhideWhenUsed="1" w:qFormat="1"/>
@@ -6001,7 +7861,6 @@
     <w:lsdException w:name="HTML Sample" w:semiHidden="1" w:unhideWhenUsed="1"/>
     <w:lsdException w:name="HTML Typewriter" w:semiHidden="1" w:unhideWhenUsed="1"/>
     <w:lsdException w:name="HTML Variable" w:semiHidden="1" w:unhideWhenUsed="1"/>
-    <w:lsdException w:name="Normal Table" w:semiHidden="1" w:unhideWhenUsed="1"/>
     <w:lsdException w:name="annotation subject" w:semiHidden="1" w:unhideWhenUsed="1"/>
     <w:lsdException w:name="No List" w:semiHidden="1" w:unhideWhenUsed="1"/>
     <w:lsdException w:name="Outline List 1" w:semiHidden="1" w:unhideWhenUsed="1"/>
@@ -6044,11 +7903,8 @@
     <w:lsdException w:name="Table Contemporary" w:semiHidden="1" w:unhideWhenUsed="1"/>
     <w:lsdException w:name="Table Elegant" w:semiHidden="1" w:unhideWhenUsed="1"/>
     <w:lsdException w:name="Table Professional" w:semiHidden="1" w:unhideWhenUsed="1"/>
-    <w:lsdException w:name="Table Subtle 1" w:semiHidden="1" w:unhideWhenUsed="1"/>
     <w:lsdException w:name="Table Subtle 2" w:semiHidden="1" w:unhideWhenUsed="1"/>
     <w:lsdException w:name="Table Web 1" w:semiHidden="1" w:unhideWhenUsed="1"/>
-    <w:lsdException w:name="Table Web 2" w:semiHidden="1" w:unhideWhenUsed="1"/>
-    <w:lsdException w:name="Table Web 3" w:semiHidden="1" w:unhideWhenUsed="1"/>
     <w:lsdException w:name="Balloon Text" w:semiHidden="1" w:unhideWhenUsed="1"/>
     <w:lsdException w:name="Table Grid" w:uiPriority="39"/>
     <w:lsdException w:name="Table Theme" w:semiHidden="1" w:unhideWhenUsed="1"/>
@@ -6267,11 +8123,16 @@
     <w:lsdException w:name="List Table 5 Dark Accent 6" w:uiPriority="50"/>
     <w:lsdException w:name="List Table 6 Colorful Accent 6" w:uiPriority="51"/>
     <w:lsdException w:name="List Table 7 Colorful Accent 6" w:uiPriority="52"/>
+    <w:lsdException w:name="Mention" w:semiHidden="1" w:unhideWhenUsed="1"/>
+    <w:lsdException w:name="Smart Hyperlink" w:semiHidden="1" w:unhideWhenUsed="1"/>
+    <w:lsdException w:name="Hashtag" w:semiHidden="1" w:unhideWhenUsed="1"/>
+    <w:lsdException w:name="Unresolved Mention" w:semiHidden="1" w:unhideWhenUsed="1"/>
+    <w:lsdException w:name="Smart Link" w:semiHidden="1" w:unhideWhenUsed="1"/>
   </w:latentStyles>
   <w:style w:type="paragraph" w:default="1" w:styleId="Norml">
     <w:name w:val="Normal"/>
     <w:qFormat/>
-    <w:rsid w:val="00B30B33"/>
+    <w:rsid w:val="007B7D9E"/>
     <w:pPr>
       <w:spacing w:line="240" w:lineRule="auto"/>
       <w:jc w:val="left"/>

</xml_diff>

<commit_message>
EK diagram, verseny leképezés, táblák
</commit_message>
<xml_diff>
--- a/doc/2_projektterv.docx
+++ b/doc/2_projektterv.docx
@@ -739,9 +739,9 @@
           <w:lang w:val="hu-HU" w:eastAsia="hu-HU"/>
         </w:rPr>
         <w:drawing>
-          <wp:inline distT="0" distB="0" distL="0" distR="0" wp14:anchorId="6B10CFF8" wp14:editId="5DF9A43C">
-            <wp:extent cx="6638925" cy="4171950"/>
-            <wp:effectExtent l="0" t="0" r="9525" b="0"/>
+          <wp:inline distT="0" distB="0" distL="0" distR="0" wp14:anchorId="6B10CFF8" wp14:editId="5B745748">
+            <wp:extent cx="5856917" cy="4171950"/>
+            <wp:effectExtent l="0" t="0" r="0" b="0"/>
             <wp:docPr id="15" name="Kép 15"/>
             <wp:cNvGraphicFramePr>
               <a:graphicFrameLocks xmlns:a="http://schemas.openxmlformats.org/drawingml/2006/main" noChangeAspect="1"/>
@@ -750,7 +750,7 @@
               <a:graphicData uri="http://schemas.openxmlformats.org/drawingml/2006/picture">
                 <pic:pic xmlns:pic="http://schemas.openxmlformats.org/drawingml/2006/picture">
                   <pic:nvPicPr>
-                    <pic:cNvPr id="0" name="Picture 1"/>
+                    <pic:cNvPr id="15" name="Kép 15"/>
                     <pic:cNvPicPr>
                       <a:picLocks noChangeAspect="1" noChangeArrowheads="1"/>
                     </pic:cNvPicPr>
@@ -763,7 +763,6 @@
                         </a:ext>
                       </a:extLst>
                     </a:blip>
-                    <a:srcRect/>
                     <a:stretch>
                       <a:fillRect/>
                     </a:stretch>
@@ -771,7 +770,7 @@
                   <pic:spPr bwMode="auto">
                     <a:xfrm>
                       <a:off x="0" y="0"/>
-                      <a:ext cx="6638925" cy="4171950"/>
+                      <a:ext cx="5856917" cy="4171950"/>
                     </a:xfrm>
                     <a:prstGeom prst="rect">
                       <a:avLst/>
@@ -805,6 +804,106 @@
     <w:p>
       <w:pPr>
         <w:rPr>
+          <w:lang w:val="hu-HU"/>
+        </w:rPr>
+      </w:pPr>
+      <w:r>
+        <w:rPr>
+          <w:lang w:val="hu-HU"/>
+        </w:rPr>
+        <w:t>A felhasznált jelölések:</w:t>
+      </w:r>
+    </w:p>
+    <w:p>
+      <w:pPr>
+        <w:rPr>
+          <w:lang w:val="hu-HU"/>
+        </w:rPr>
+      </w:pPr>
+      <w:r>
+        <w:rPr>
+          <w:lang w:val="hu-HU"/>
+        </w:rPr>
+        <w:t>Sima: Normál attribútum</w:t>
+      </w:r>
+    </w:p>
+    <w:p>
+      <w:pPr>
+        <w:rPr>
+          <w:lang w:val="hu-HU"/>
+        </w:rPr>
+      </w:pPr>
+      <w:r>
+        <w:rPr>
+          <w:u w:val="single"/>
+          <w:lang w:val="hu-HU"/>
+        </w:rPr>
+        <w:t>Aláhúzás</w:t>
+      </w:r>
+      <w:r>
+        <w:rPr>
+          <w:lang w:val="hu-HU"/>
+        </w:rPr>
+        <w:t>: Elsődleges kulcs attribútum</w:t>
+      </w:r>
+    </w:p>
+    <w:p>
+      <w:pPr>
+        <w:rPr>
+          <w:lang w:val="hu-HU"/>
+        </w:rPr>
+      </w:pPr>
+      <w:r>
+        <w:rPr>
+          <w:i/>
+          <w:iCs/>
+          <w:lang w:val="hu-HU"/>
+        </w:rPr>
+        <w:t>Dőlt</w:t>
+      </w:r>
+      <w:r>
+        <w:rPr>
+          <w:lang w:val="hu-HU"/>
+        </w:rPr>
+        <w:t>: Idegen kulcs</w:t>
+      </w:r>
+      <w:r>
+        <w:rPr>
+          <w:lang w:val="hu-HU"/>
+        </w:rPr>
+        <w:t xml:space="preserve"> attribútum</w:t>
+      </w:r>
+    </w:p>
+    <w:p>
+      <w:pPr>
+        <w:rPr>
+          <w:u w:val="dotted"/>
+          <w:lang w:val="hu-HU"/>
+        </w:rPr>
+      </w:pPr>
+      <w:r>
+        <w:rPr>
+          <w:u w:val="dotted"/>
+          <w:lang w:val="hu-HU"/>
+        </w:rPr>
+        <w:t>Pontozott aláhúzás:</w:t>
+      </w:r>
+      <w:r>
+        <w:rPr>
+          <w:lang w:val="hu-HU"/>
+        </w:rPr>
+        <w:t xml:space="preserve"> Egyedi kulcs</w:t>
+      </w:r>
+      <w:r>
+        <w:rPr>
+          <w:lang w:val="hu-HU"/>
+        </w:rPr>
+        <w:t xml:space="preserve"> attribútum</w:t>
+      </w:r>
+    </w:p>
+    <w:p>
+      <w:pPr>
+        <w:rPr>
           <w:b/>
           <w:sz w:val="28"/>
           <w:lang w:val="hu-HU"/>
@@ -814,20 +913,17 @@
     <w:p>
       <w:pPr>
         <w:rPr>
-          <w:color w:val="FF0000"/>
-          <w:lang w:val="hu-HU"/>
-        </w:rPr>
-      </w:pPr>
-      <w:r>
-        <w:rPr>
-          <w:color w:val="FF0000"/>
+          <w:lang w:val="hu-HU"/>
+        </w:rPr>
+      </w:pPr>
+      <w:r>
+        <w:rPr>
           <w:lang w:val="hu-HU"/>
         </w:rPr>
         <w:t xml:space="preserve">Felhasználó: </w:t>
       </w:r>
       <w:r>
         <w:rPr>
-          <w:color w:val="FF0000"/>
           <w:u w:val="single"/>
           <w:lang w:val="hu-HU"/>
         </w:rPr>
@@ -835,35 +931,43 @@
       </w:r>
       <w:r>
         <w:rPr>
-          <w:color w:val="FF0000"/>
-          <w:lang w:val="hu-HU"/>
-        </w:rPr>
-        <w:t xml:space="preserve">, név, email, jelszó, </w:t>
-      </w:r>
-      <w:r>
-        <w:rPr>
-          <w:color w:val="FF0000"/>
+          <w:lang w:val="hu-HU"/>
+        </w:rPr>
+        <w:t xml:space="preserve">, név, </w:t>
+      </w:r>
+      <w:r>
+        <w:rPr>
+          <w:u w:val="dotted"/>
+          <w:lang w:val="hu-HU"/>
+        </w:rPr>
+        <w:t>email</w:t>
+      </w:r>
+      <w:r>
+        <w:rPr>
+          <w:lang w:val="hu-HU"/>
+        </w:rPr>
+        <w:t xml:space="preserve">, jelszó, </w:t>
+      </w:r>
+      <w:r>
+        <w:rPr>
           <w:lang w:val="hu-HU"/>
         </w:rPr>
         <w:t>irányítószám, település, utca, házszám</w:t>
       </w:r>
       <w:r>
         <w:rPr>
-          <w:color w:val="FF0000"/>
           <w:lang w:val="hu-HU"/>
         </w:rPr>
         <w:t>, admin</w:t>
       </w:r>
       <w:r>
         <w:rPr>
-          <w:color w:val="FF0000"/>
           <w:lang w:val="hu-HU"/>
         </w:rPr>
         <w:t xml:space="preserve"> </w:t>
       </w:r>
       <w:r>
         <w:rPr>
-          <w:color w:val="FF0000"/>
           <w:lang w:val="hu-HU"/>
         </w:rPr>
         <w:br/>
@@ -871,7 +975,6 @@
       </w:r>
       <w:r>
         <w:rPr>
-          <w:color w:val="FF0000"/>
           <w:u w:val="single"/>
           <w:lang w:val="hu-HU"/>
         </w:rPr>
@@ -879,14 +982,12 @@
       </w:r>
       <w:r>
         <w:rPr>
-          <w:color w:val="FF0000"/>
           <w:lang w:val="hu-HU"/>
         </w:rPr>
         <w:t>, név</w:t>
       </w:r>
       <w:r>
         <w:rPr>
-          <w:color w:val="FF0000"/>
           <w:lang w:val="hu-HU"/>
         </w:rPr>
         <w:br/>
@@ -894,7 +995,6 @@
       </w:r>
       <w:r>
         <w:rPr>
-          <w:color w:val="FF0000"/>
           <w:u w:val="single"/>
           <w:lang w:val="hu-HU"/>
         </w:rPr>
@@ -902,7 +1002,6 @@
       </w:r>
       <w:r>
         <w:rPr>
-          <w:color w:val="FF0000"/>
           <w:lang w:val="hu-HU"/>
         </w:rPr>
         <w:t xml:space="preserve">, cím, </w:t>
@@ -911,14 +1010,12 @@
         <w:rPr>
           <w:i/>
           <w:iCs/>
-          <w:color w:val="FF0000"/>
           <w:lang w:val="hu-HU"/>
         </w:rPr>
         <w:t>Kategória.ID</w:t>
       </w:r>
       <w:r>
         <w:rPr>
-          <w:color w:val="FF0000"/>
           <w:lang w:val="hu-HU"/>
         </w:rPr>
         <w:t xml:space="preserve">, </w:t>
@@ -927,7 +1024,6 @@
         <w:rPr>
           <w:i/>
           <w:iCs/>
-          <w:color w:val="FF0000"/>
           <w:lang w:val="hu-HU"/>
         </w:rPr>
         <w:t>Felhaszn</w:t>
@@ -936,7 +1032,6 @@
         <w:rPr>
           <w:i/>
           <w:iCs/>
-          <w:color w:val="FF0000"/>
           <w:lang w:val="hu-HU"/>
         </w:rPr>
         <w:t>áló</w:t>
@@ -945,14 +1040,12 @@
         <w:rPr>
           <w:i/>
           <w:iCs/>
-          <w:color w:val="FF0000"/>
           <w:lang w:val="hu-HU"/>
         </w:rPr>
         <w:t>.ID</w:t>
       </w:r>
       <w:r>
         <w:rPr>
-          <w:color w:val="FF0000"/>
           <w:lang w:val="hu-HU"/>
         </w:rPr>
         <w:t>, település, dátum</w:t>
@@ -961,27 +1054,23 @@
     <w:p>
       <w:pPr>
         <w:rPr>
-          <w:color w:val="FF0000"/>
-          <w:lang w:val="hu-HU"/>
-        </w:rPr>
-      </w:pPr>
-      <w:r>
-        <w:rPr>
-          <w:color w:val="FF0000"/>
+          <w:lang w:val="hu-HU"/>
+        </w:rPr>
+      </w:pPr>
+      <w:r>
+        <w:rPr>
           <w:lang w:val="hu-HU"/>
         </w:rPr>
         <w:t>Értékel</w:t>
       </w:r>
       <w:r>
         <w:rPr>
-          <w:color w:val="FF0000"/>
           <w:lang w:val="hu-HU"/>
         </w:rPr>
         <w:t>te</w:t>
       </w:r>
       <w:r>
         <w:rPr>
-          <w:color w:val="FF0000"/>
           <w:lang w:val="hu-HU"/>
         </w:rPr>
         <w:t xml:space="preserve">: </w:t>
@@ -990,7 +1079,6 @@
         <w:rPr>
           <w:i/>
           <w:iCs/>
-          <w:color w:val="FF0000"/>
           <w:u w:val="single"/>
           <w:lang w:val="hu-HU"/>
         </w:rPr>
@@ -998,7 +1086,6 @@
       </w:r>
       <w:r>
         <w:rPr>
-          <w:color w:val="FF0000"/>
           <w:lang w:val="hu-HU"/>
         </w:rPr>
         <w:t xml:space="preserve">, </w:t>
@@ -1007,7 +1094,6 @@
         <w:rPr>
           <w:i/>
           <w:iCs/>
-          <w:color w:val="FF0000"/>
           <w:u w:val="single"/>
           <w:lang w:val="hu-HU"/>
         </w:rPr>
@@ -1015,7 +1101,6 @@
       </w:r>
       <w:r>
         <w:rPr>
-          <w:color w:val="FF0000"/>
           <w:lang w:val="hu-HU"/>
         </w:rPr>
         <w:t>, csillagok</w:t>
@@ -1024,27 +1109,23 @@
     <w:p>
       <w:pPr>
         <w:rPr>
-          <w:color w:val="FF0000"/>
-          <w:lang w:val="hu-HU"/>
-        </w:rPr>
-      </w:pPr>
-      <w:r>
-        <w:rPr>
-          <w:color w:val="FF0000"/>
+          <w:lang w:val="hu-HU"/>
+        </w:rPr>
+      </w:pPr>
+      <w:r>
+        <w:rPr>
           <w:lang w:val="hu-HU"/>
         </w:rPr>
         <w:t>Komment</w:t>
       </w:r>
       <w:r>
         <w:rPr>
-          <w:color w:val="FF0000"/>
           <w:lang w:val="hu-HU"/>
         </w:rPr>
         <w:t>elte</w:t>
       </w:r>
       <w:r>
         <w:rPr>
-          <w:color w:val="FF0000"/>
           <w:lang w:val="hu-HU"/>
         </w:rPr>
         <w:t xml:space="preserve">: </w:t>
@@ -1053,7 +1134,6 @@
         <w:rPr>
           <w:i/>
           <w:iCs/>
-          <w:color w:val="FF0000"/>
           <w:u w:val="single"/>
           <w:lang w:val="hu-HU"/>
         </w:rPr>
@@ -1063,7 +1143,6 @@
         <w:rPr>
           <w:i/>
           <w:iCs/>
-          <w:color w:val="FF0000"/>
           <w:u w:val="single"/>
           <w:lang w:val="hu-HU"/>
         </w:rPr>
@@ -1071,7 +1150,6 @@
       </w:r>
       <w:r>
         <w:rPr>
-          <w:color w:val="FF0000"/>
           <w:lang w:val="hu-HU"/>
         </w:rPr>
         <w:t xml:space="preserve">, </w:t>
@@ -1080,7 +1158,6 @@
         <w:rPr>
           <w:i/>
           <w:iCs/>
-          <w:color w:val="FF0000"/>
           <w:u w:val="single"/>
           <w:lang w:val="hu-HU"/>
         </w:rPr>
@@ -1090,7 +1167,6 @@
         <w:rPr>
           <w:i/>
           <w:iCs/>
-          <w:color w:val="FF0000"/>
           <w:u w:val="single"/>
           <w:lang w:val="hu-HU"/>
         </w:rPr>
@@ -1100,7 +1176,6 @@
         <w:rPr>
           <w:i/>
           <w:iCs/>
-          <w:color w:val="FF0000"/>
           <w:u w:val="single"/>
           <w:lang w:val="hu-HU"/>
         </w:rPr>
@@ -1110,7 +1185,6 @@
         <w:rPr>
           <w:i/>
           <w:iCs/>
-          <w:color w:val="FF0000"/>
           <w:u w:val="single"/>
           <w:lang w:val="hu-HU"/>
         </w:rPr>
@@ -1118,10 +1192,146 @@
       </w:r>
       <w:r>
         <w:rPr>
-          <w:color w:val="FF0000"/>
           <w:lang w:val="hu-HU"/>
         </w:rPr>
         <w:t>, dátum, szöveg</w:t>
+      </w:r>
+    </w:p>
+    <w:p>
+      <w:pPr>
+        <w:rPr>
+          <w:lang w:val="hu-HU"/>
+        </w:rPr>
+      </w:pPr>
+    </w:p>
+    <w:p>
+      <w:pPr>
+        <w:rPr>
+          <w:lang w:val="hu-HU"/>
+        </w:rPr>
+      </w:pPr>
+      <w:r>
+        <w:rPr>
+          <w:lang w:val="hu-HU"/>
+        </w:rPr>
+        <w:t xml:space="preserve">Verseny: </w:t>
+      </w:r>
+      <w:r>
+        <w:rPr>
+          <w:u w:val="single"/>
+          <w:lang w:val="hu-HU"/>
+        </w:rPr>
+        <w:t>ID</w:t>
+      </w:r>
+      <w:r>
+        <w:rPr>
+          <w:lang w:val="hu-HU"/>
+        </w:rPr>
+        <w:t>, szavazásKezdete, szavazásVége</w:t>
+      </w:r>
+    </w:p>
+    <w:p>
+      <w:pPr>
+        <w:rPr>
+          <w:lang w:val="hu-HU"/>
+        </w:rPr>
+      </w:pPr>
+      <w:r>
+        <w:rPr>
+          <w:lang w:val="hu-HU"/>
+        </w:rPr>
+        <w:t xml:space="preserve">Nevezés: </w:t>
+      </w:r>
+      <w:r>
+        <w:rPr>
+          <w:u w:val="single"/>
+          <w:lang w:val="hu-HU"/>
+        </w:rPr>
+        <w:t>ID</w:t>
+      </w:r>
+      <w:r>
+        <w:rPr>
+          <w:lang w:val="hu-HU"/>
+        </w:rPr>
+        <w:t xml:space="preserve">, </w:t>
+      </w:r>
+      <w:r>
+        <w:rPr>
+          <w:i/>
+          <w:iCs/>
+          <w:lang w:val="hu-HU"/>
+        </w:rPr>
+        <w:t>Felhasználó.ID</w:t>
+      </w:r>
+      <w:r>
+        <w:rPr>
+          <w:lang w:val="hu-HU"/>
+        </w:rPr>
+        <w:t xml:space="preserve">, </w:t>
+      </w:r>
+      <w:r>
+        <w:rPr>
+          <w:i/>
+          <w:iCs/>
+          <w:u w:val="dotted"/>
+          <w:lang w:val="hu-HU"/>
+        </w:rPr>
+        <w:t>Kép.ID</w:t>
+      </w:r>
+      <w:r>
+        <w:rPr>
+          <w:lang w:val="hu-HU"/>
+        </w:rPr>
+        <w:t xml:space="preserve">, </w:t>
+      </w:r>
+      <w:r>
+        <w:rPr>
+          <w:i/>
+          <w:iCs/>
+          <w:u w:val="dotted"/>
+          <w:lang w:val="hu-HU"/>
+        </w:rPr>
+        <w:t>Verseny.ID</w:t>
+      </w:r>
+    </w:p>
+    <w:p>
+      <w:pPr>
+        <w:rPr>
+          <w:i/>
+          <w:iCs/>
+          <w:u w:val="single"/>
+          <w:lang w:val="hu-HU"/>
+        </w:rPr>
+      </w:pPr>
+      <w:r>
+        <w:rPr>
+          <w:lang w:val="hu-HU"/>
+        </w:rPr>
+        <w:t xml:space="preserve">Szavazat: </w:t>
+      </w:r>
+      <w:r>
+        <w:rPr>
+          <w:i/>
+          <w:iCs/>
+          <w:u w:val="single"/>
+          <w:lang w:val="hu-HU"/>
+        </w:rPr>
+        <w:t>Felhasználó.ID</w:t>
+      </w:r>
+      <w:r>
+        <w:rPr>
+          <w:lang w:val="hu-HU"/>
+        </w:rPr>
+        <w:t xml:space="preserve">, </w:t>
+      </w:r>
+      <w:r>
+        <w:rPr>
+          <w:i/>
+          <w:iCs/>
+          <w:u w:val="single"/>
+          <w:lang w:val="hu-HU"/>
+        </w:rPr>
+        <w:t>Nevezés.ID</w:t>
       </w:r>
     </w:p>
     <w:p>
@@ -1266,6 +1476,7 @@
           <w:bCs/>
           <w:lang w:val="hu-HU"/>
         </w:rPr>
+        <w:lastRenderedPageBreak/>
         <w:t>Kép:</w:t>
       </w:r>
     </w:p>
@@ -1281,35 +1492,7 @@
           <w:rFonts w:cstheme="minorHAnsi"/>
           <w:lang w:val="hu-HU"/>
         </w:rPr>
-        <w:t>{</w:t>
-      </w:r>
-      <w:r>
-        <w:rPr>
-          <w:rFonts w:cstheme="minorHAnsi"/>
-          <w:lang w:val="hu-HU"/>
-        </w:rPr>
-        <w:t>ID</w:t>
-      </w:r>
-      <w:r>
-        <w:rPr>
-          <w:rFonts w:cstheme="minorHAnsi"/>
-          <w:lang w:val="hu-HU"/>
-        </w:rPr>
-        <w:t>}→{</w:t>
-      </w:r>
-      <w:r>
-        <w:rPr>
-          <w:rFonts w:cstheme="minorHAnsi"/>
-          <w:lang w:val="hu-HU"/>
-        </w:rPr>
-        <w:t>cím, Kategória.ID, Felhasználó.ID, település, dátum</w:t>
-      </w:r>
-      <w:r>
-        <w:rPr>
-          <w:rFonts w:cstheme="minorHAnsi"/>
-          <w:lang w:val="hu-HU"/>
-        </w:rPr>
-        <w:t>}</w:t>
+        <w:t>{ID}→{cím, Kategória.ID, Felhasználó.ID, település, dátum}</w:t>
       </w:r>
     </w:p>
     <w:p>
@@ -1339,31 +1522,7 @@
         <w:rPr>
           <w:lang w:val="hu-HU"/>
         </w:rPr>
-        <w:t>{</w:t>
-      </w:r>
-      <w:r>
-        <w:rPr>
-          <w:lang w:val="hu-HU"/>
-        </w:rPr>
-        <w:t>Felhasználó.ID, Kép.ID</w:t>
-      </w:r>
-      <w:r>
-        <w:rPr>
-          <w:lang w:val="hu-HU"/>
-        </w:rPr>
-        <w:t>}→{</w:t>
-      </w:r>
-      <w:r>
-        <w:rPr>
-          <w:lang w:val="hu-HU"/>
-        </w:rPr>
-        <w:t>csillagok</w:t>
-      </w:r>
-      <w:r>
-        <w:rPr>
-          <w:lang w:val="hu-HU"/>
-        </w:rPr>
-        <w:t>}</w:t>
+        <w:t>{Felhasználó.ID, Kép.ID}→{csillagok}</w:t>
       </w:r>
     </w:p>
     <w:p>
@@ -1431,46 +1590,279 @@
     <w:p>
       <w:pPr>
         <w:rPr>
+          <w:b/>
+          <w:bCs/>
+          <w:lang w:val="hu-HU"/>
+        </w:rPr>
+      </w:pPr>
+      <w:r>
+        <w:rPr>
           <w:rFonts w:cstheme="minorHAnsi"/>
-          <w:lang w:val="hu-HU"/>
-        </w:rPr>
-      </w:pPr>
-    </w:p>
-    <w:p>
-      <w:pPr>
-        <w:rPr>
-          <w:lang w:val="hu-HU"/>
-        </w:rPr>
-      </w:pPr>
-      <w:r>
+          <w:b/>
+          <w:bCs/>
+          <w:lang w:val="hu-HU"/>
+        </w:rPr>
+        <w:t>Verseny:</w:t>
+      </w:r>
+    </w:p>
+    <w:p>
+      <w:pPr>
         <w:rPr>
           <w:rFonts w:cstheme="minorHAnsi"/>
           <w:lang w:val="hu-HU"/>
         </w:rPr>
+      </w:pPr>
+      <w:r>
+        <w:rPr>
+          <w:rFonts w:cstheme="minorHAnsi"/>
+          <w:lang w:val="hu-HU"/>
+        </w:rPr>
+        <w:t>{</w:t>
+      </w:r>
+      <w:r>
+        <w:rPr>
+          <w:rFonts w:cstheme="minorHAnsi"/>
+          <w:lang w:val="hu-HU"/>
+        </w:rPr>
+        <w:t>ID</w:t>
+      </w:r>
+      <w:r>
+        <w:rPr>
+          <w:rFonts w:cstheme="minorHAnsi"/>
+          <w:lang w:val="hu-HU"/>
+        </w:rPr>
+        <w:t>}→{</w:t>
+      </w:r>
+      <w:r>
+        <w:rPr>
+          <w:rFonts w:cstheme="minorHAnsi"/>
+          <w:lang w:val="hu-HU"/>
+        </w:rPr>
+        <w:t>szavazásKezdete, SzavazásVége</w:t>
+      </w:r>
+      <w:r>
+        <w:rPr>
+          <w:rFonts w:cstheme="minorHAnsi"/>
+          <w:lang w:val="hu-HU"/>
+        </w:rPr>
+        <w:t>}</w:t>
+      </w:r>
+    </w:p>
+    <w:p>
+      <w:pPr>
+        <w:rPr>
+          <w:b/>
+          <w:bCs/>
+          <w:lang w:val="hu-HU"/>
+        </w:rPr>
+      </w:pPr>
+      <w:r>
+        <w:rPr>
+          <w:rFonts w:cstheme="minorHAnsi"/>
+          <w:b/>
+          <w:bCs/>
+          <w:lang w:val="hu-HU"/>
+        </w:rPr>
+        <w:t>Nevezés:</w:t>
+      </w:r>
+    </w:p>
+    <w:p>
+      <w:pPr>
+        <w:rPr>
+          <w:b/>
+          <w:bCs/>
+          <w:lang w:val="hu-HU"/>
+        </w:rPr>
+      </w:pPr>
+      <w:r>
+        <w:rPr>
+          <w:rFonts w:cstheme="minorHAnsi"/>
+          <w:lang w:val="hu-HU"/>
+        </w:rPr>
+        <w:t>{</w:t>
+      </w:r>
+      <w:r>
+        <w:rPr>
+          <w:rFonts w:cstheme="minorHAnsi"/>
+          <w:lang w:val="hu-HU"/>
+        </w:rPr>
+        <w:t>ID</w:t>
+      </w:r>
+      <w:r>
+        <w:rPr>
+          <w:rFonts w:cstheme="minorHAnsi"/>
+          <w:lang w:val="hu-HU"/>
+        </w:rPr>
+        <w:t>}→{</w:t>
+      </w:r>
+      <w:r>
+        <w:rPr>
+          <w:rFonts w:cstheme="minorHAnsi"/>
+          <w:lang w:val="hu-HU"/>
+        </w:rPr>
+        <w:t>Felhasználó.ID, Kép.ID, Verseny.ID</w:t>
+      </w:r>
+      <w:r>
+        <w:rPr>
+          <w:rFonts w:cstheme="minorHAnsi"/>
+          <w:lang w:val="hu-HU"/>
+        </w:rPr>
+        <w:t>}</w:t>
+      </w:r>
+    </w:p>
+    <w:p>
+      <w:pPr>
+        <w:rPr>
+          <w:rFonts w:cstheme="minorHAnsi"/>
+          <w:lang w:val="hu-HU"/>
+        </w:rPr>
+      </w:pPr>
+      <w:r>
+        <w:rPr>
+          <w:rFonts w:cstheme="minorHAnsi"/>
+          <w:lang w:val="hu-HU"/>
+        </w:rPr>
+        <w:t>{</w:t>
+      </w:r>
+      <w:r>
+        <w:rPr>
+          <w:rFonts w:cstheme="minorHAnsi"/>
+          <w:lang w:val="hu-HU"/>
+        </w:rPr>
+        <w:t>Kép.</w:t>
+      </w:r>
+      <w:r>
+        <w:rPr>
+          <w:rFonts w:cstheme="minorHAnsi"/>
+          <w:lang w:val="hu-HU"/>
+        </w:rPr>
+        <w:t>ID</w:t>
+      </w:r>
+      <w:r>
+        <w:rPr>
+          <w:rFonts w:cstheme="minorHAnsi"/>
+          <w:lang w:val="hu-HU"/>
+        </w:rPr>
+        <w:t>, Verseny.ID</w:t>
+      </w:r>
+      <w:r>
+        <w:rPr>
+          <w:rFonts w:cstheme="minorHAnsi"/>
+          <w:lang w:val="hu-HU"/>
+        </w:rPr>
+        <w:t>}→{</w:t>
+      </w:r>
+      <w:r>
+        <w:rPr>
+          <w:rFonts w:cstheme="minorHAnsi"/>
+          <w:lang w:val="hu-HU"/>
+        </w:rPr>
+        <w:t>Felhasználó.ID</w:t>
+      </w:r>
+      <w:r>
+        <w:rPr>
+          <w:rFonts w:cstheme="minorHAnsi"/>
+          <w:lang w:val="hu-HU"/>
+        </w:rPr>
+        <w:t>}</w:t>
+      </w:r>
+    </w:p>
+    <w:p>
+      <w:pPr>
+        <w:rPr>
+          <w:b/>
+          <w:bCs/>
+          <w:lang w:val="hu-HU"/>
+        </w:rPr>
+      </w:pPr>
+      <w:r>
+        <w:rPr>
+          <w:rFonts w:cstheme="minorHAnsi"/>
+          <w:b/>
+          <w:bCs/>
+          <w:lang w:val="hu-HU"/>
+        </w:rPr>
+        <w:t>Szavazat:</w:t>
+      </w:r>
+    </w:p>
+    <w:p>
+      <w:pPr>
+        <w:rPr>
+          <w:rFonts w:cstheme="minorHAnsi"/>
+          <w:lang w:val="hu-HU"/>
+        </w:rPr>
+      </w:pPr>
+      <w:r>
+        <w:rPr>
+          <w:rFonts w:cstheme="minorHAnsi"/>
+          <w:lang w:val="hu-HU"/>
+        </w:rPr>
+        <w:t>{</w:t>
+      </w:r>
+      <w:r>
+        <w:rPr>
+          <w:rFonts w:cstheme="minorHAnsi"/>
+          <w:lang w:val="hu-HU"/>
+        </w:rPr>
+        <w:t>Felhasználó.ID</w:t>
+      </w:r>
+      <w:r>
+        <w:rPr>
+          <w:rFonts w:cstheme="minorHAnsi"/>
+          <w:lang w:val="hu-HU"/>
+        </w:rPr>
+        <w:t>}→{</w:t>
+      </w:r>
+      <w:r>
+        <w:rPr>
+          <w:rFonts w:cstheme="minorHAnsi"/>
+          <w:lang w:val="hu-HU"/>
+        </w:rPr>
+        <w:t>Nevezés</w:t>
+      </w:r>
+      <w:r>
+        <w:rPr>
+          <w:rFonts w:cstheme="minorHAnsi"/>
+          <w:lang w:val="hu-HU"/>
+        </w:rPr>
+        <w:t>.ID</w:t>
+      </w:r>
+      <w:r>
+        <w:rPr>
+          <w:rFonts w:cstheme="minorHAnsi"/>
+          <w:lang w:val="hu-HU"/>
+        </w:rPr>
+        <w:t>}</w:t>
+      </w:r>
+    </w:p>
+    <w:p>
+      <w:pPr>
+        <w:rPr>
+          <w:rFonts w:cstheme="minorHAnsi"/>
+          <w:lang w:val="hu-HU"/>
+        </w:rPr>
+      </w:pPr>
+    </w:p>
+    <w:p>
+      <w:pPr>
+        <w:rPr>
+          <w:color w:val="FF0000"/>
+          <w:lang w:val="hu-HU"/>
+        </w:rPr>
+      </w:pPr>
+      <w:r>
+        <w:rPr>
+          <w:rFonts w:cstheme="minorHAnsi"/>
+          <w:lang w:val="hu-HU"/>
+        </w:rPr>
         <w:t>A sémák 2NF és 3NF-ben vannak.</w:t>
       </w:r>
     </w:p>
     <w:p>
       <w:pPr>
-        <w:rPr>
-          <w:color w:val="FF0000"/>
-          <w:lang w:val="hu-HU"/>
-        </w:rPr>
-      </w:pPr>
-      <w:r>
-        <w:rPr>
-          <w:color w:val="FF0000"/>
-          <w:lang w:val="hu-HU"/>
-        </w:rPr>
-        <w:t>//TODO: Verseny leképezése</w:t>
-      </w:r>
-    </w:p>
-    <w:p>
-      <w:pPr>
         <w:pStyle w:val="Cmsor2"/>
       </w:pPr>
       <w:r>
-        <w:lastRenderedPageBreak/>
         <w:t xml:space="preserve">Táblák </w:t>
       </w:r>
       <w:r>
@@ -1480,58 +1872,18 @@
     <w:p>
       <w:pPr>
         <w:rPr>
-          <w:lang w:val="hu-HU"/>
-        </w:rPr>
-      </w:pPr>
-    </w:p>
-    <w:p>
-      <w:pPr>
-        <w:rPr>
-          <w:color w:val="FF0000"/>
-          <w:lang w:val="hu-HU"/>
-        </w:rPr>
-      </w:pPr>
-      <w:r>
-        <w:rPr>
-          <w:color w:val="FF0000"/>
-          <w:lang w:val="hu-HU"/>
-        </w:rPr>
-        <w:t xml:space="preserve">Minden tábláról: Táblázatos megadása + leírása. </w:t>
-      </w:r>
-    </w:p>
-    <w:p>
-      <w:pPr>
-        <w:rPr>
-          <w:color w:val="FF0000"/>
-          <w:lang w:val="hu-HU"/>
-        </w:rPr>
-      </w:pPr>
-      <w:r>
-        <w:rPr>
-          <w:color w:val="FF0000"/>
-          <w:lang w:val="hu-HU"/>
-        </w:rPr>
-        <w:t>Pl.:</w:t>
-      </w:r>
-    </w:p>
-    <w:p>
-      <w:pPr>
-        <w:rPr>
           <w:i/>
-          <w:color w:val="FF0000"/>
-          <w:lang w:val="hu-HU"/>
-        </w:rPr>
-      </w:pPr>
-      <w:r>
-        <w:rPr>
-          <w:color w:val="FF0000"/>
+          <w:lang w:val="hu-HU"/>
+        </w:rPr>
+      </w:pPr>
+      <w:r>
+        <w:rPr>
           <w:lang w:val="hu-HU"/>
         </w:rPr>
         <w:t>Felhasznalo</w:t>
       </w:r>
       <w:r>
         <w:rPr>
-          <w:color w:val="FF0000"/>
           <w:lang w:val="hu-HU"/>
         </w:rPr>
         <w:t>:</w:t>
@@ -1539,7 +1891,6 @@
       <w:r>
         <w:rPr>
           <w:i/>
-          <w:color w:val="FF0000"/>
           <w:lang w:val="hu-HU"/>
         </w:rPr>
         <w:t xml:space="preserve"> </w:t>
@@ -1547,10 +1898,9 @@
       <w:r>
         <w:rPr>
           <w:i/>
-          <w:color w:val="FF0000"/>
-          <w:lang w:val="hu-HU"/>
-        </w:rPr>
-        <w:t>Ezen táblában a felhasználók adatait tároljuk.</w:t>
+          <w:lang w:val="hu-HU"/>
+        </w:rPr>
+        <w:t>A felhasználóról tárolt adatok</w:t>
       </w:r>
     </w:p>
     <w:tbl>
@@ -1654,11 +2004,13 @@
             <w:pPr>
               <w:spacing w:line="276" w:lineRule="auto"/>
               <w:rPr>
-                <w:lang w:val="hu-HU"/>
-              </w:rPr>
-            </w:pPr>
-            <w:r>
-              <w:rPr>
+                <w:u w:val="single"/>
+                <w:lang w:val="hu-HU"/>
+              </w:rPr>
+            </w:pPr>
+            <w:r>
+              <w:rPr>
+                <w:u w:val="single"/>
                 <w:lang w:val="hu-HU"/>
               </w:rPr>
               <w:t>ID</w:t>
@@ -2380,11 +2732,13 @@
             <w:pPr>
               <w:spacing w:line="276" w:lineRule="auto"/>
               <w:rPr>
-                <w:lang w:val="hu-HU"/>
-              </w:rPr>
-            </w:pPr>
-            <w:r>
-              <w:rPr>
+                <w:u w:val="single"/>
+                <w:lang w:val="hu-HU"/>
+              </w:rPr>
+            </w:pPr>
+            <w:r>
+              <w:rPr>
+                <w:u w:val="single"/>
                 <w:lang w:val="hu-HU"/>
               </w:rPr>
               <w:t>ID</w:t>
@@ -2427,19 +2781,7 @@
               <w:rPr>
                 <w:lang w:val="hu-HU"/>
               </w:rPr>
-              <w:t xml:space="preserve">Egyedi </w:t>
-            </w:r>
-            <w:r>
-              <w:rPr>
-                <w:lang w:val="hu-HU"/>
-              </w:rPr>
-              <w:t xml:space="preserve">kategória </w:t>
-            </w:r>
-            <w:r>
-              <w:rPr>
-                <w:lang w:val="hu-HU"/>
-              </w:rPr>
-              <w:t>azonosító</w:t>
+              <w:t>Egyedi kategória azonosító</w:t>
             </w:r>
           </w:p>
         </w:tc>
@@ -2505,13 +2847,7 @@
               <w:rPr>
                 <w:lang w:val="hu-HU"/>
               </w:rPr>
-              <w:t xml:space="preserve">A </w:t>
-            </w:r>
-            <w:r>
-              <w:rPr>
-                <w:lang w:val="hu-HU"/>
-              </w:rPr>
-              <w:t>kategória neve</w:t>
+              <w:t>A kategória neve</w:t>
             </w:r>
           </w:p>
         </w:tc>
@@ -2650,11 +2986,13 @@
             <w:pPr>
               <w:spacing w:line="276" w:lineRule="auto"/>
               <w:rPr>
-                <w:lang w:val="hu-HU"/>
-              </w:rPr>
-            </w:pPr>
-            <w:r>
-              <w:rPr>
+                <w:u w:val="single"/>
+                <w:lang w:val="hu-HU"/>
+              </w:rPr>
+            </w:pPr>
+            <w:r>
+              <w:rPr>
+                <w:u w:val="single"/>
                 <w:lang w:val="hu-HU"/>
               </w:rPr>
               <w:t>ID</w:t>
@@ -2697,19 +3035,7 @@
               <w:rPr>
                 <w:lang w:val="hu-HU"/>
               </w:rPr>
-              <w:t xml:space="preserve">Egyedi </w:t>
-            </w:r>
-            <w:r>
-              <w:rPr>
-                <w:lang w:val="hu-HU"/>
-              </w:rPr>
-              <w:t>kép</w:t>
-            </w:r>
-            <w:r>
-              <w:rPr>
-                <w:lang w:val="hu-HU"/>
-              </w:rPr>
-              <w:t xml:space="preserve"> azonosító</w:t>
+              <w:t>Egyedi kép azonosító</w:t>
             </w:r>
           </w:p>
         </w:tc>
@@ -3058,10 +3384,1754 @@
     </w:p>
     <w:p>
       <w:pPr>
+        <w:jc w:val="both"/>
+        <w:rPr>
+          <w:i/>
+          <w:iCs/>
+          <w:lang w:val="hu-HU"/>
+        </w:rPr>
+      </w:pPr>
+      <w:r>
+        <w:rPr>
+          <w:lang w:val="hu-HU"/>
+        </w:rPr>
+        <w:lastRenderedPageBreak/>
+        <w:t xml:space="preserve">Ertekeles: </w:t>
+      </w:r>
+      <w:r>
+        <w:rPr>
+          <w:i/>
+          <w:iCs/>
+          <w:lang w:val="hu-HU"/>
+        </w:rPr>
+        <w:t>Képekhez tartozó értékelések</w:t>
+      </w:r>
+    </w:p>
+    <w:tbl>
+      <w:tblPr>
+        <w:tblStyle w:val="Rcsostblzat"/>
+        <w:tblW w:w="0" w:type="auto"/>
         <w:jc w:val="center"/>
-        <w:rPr>
-          <w:b/>
-          <w:sz w:val="28"/>
+        <w:tblLook w:val="04A0" w:firstRow="1" w:lastRow="0" w:firstColumn="1" w:lastColumn="0" w:noHBand="0" w:noVBand="1"/>
+      </w:tblPr>
+      <w:tblGrid>
+        <w:gridCol w:w="2273"/>
+        <w:gridCol w:w="3061"/>
+        <w:gridCol w:w="5034"/>
+      </w:tblGrid>
+      <w:tr>
+        <w:trPr>
+          <w:trHeight w:val="439"/>
+          <w:jc w:val="center"/>
+        </w:trPr>
+        <w:tc>
+          <w:tcPr>
+            <w:tcW w:w="2273" w:type="dxa"/>
+            <w:shd w:val="pct45" w:color="auto" w:fill="auto"/>
+            <w:vAlign w:val="center"/>
+          </w:tcPr>
+          <w:p>
+            <w:pPr>
+              <w:jc w:val="center"/>
+              <w:rPr>
+                <w:b/>
+                <w:lang w:val="hu-HU"/>
+              </w:rPr>
+            </w:pPr>
+            <w:r>
+              <w:rPr>
+                <w:b/>
+                <w:lang w:val="hu-HU"/>
+              </w:rPr>
+              <w:t>Név</w:t>
+            </w:r>
+          </w:p>
+        </w:tc>
+        <w:tc>
+          <w:tcPr>
+            <w:tcW w:w="3061" w:type="dxa"/>
+            <w:shd w:val="pct45" w:color="auto" w:fill="auto"/>
+            <w:vAlign w:val="center"/>
+          </w:tcPr>
+          <w:p>
+            <w:pPr>
+              <w:jc w:val="center"/>
+              <w:rPr>
+                <w:b/>
+                <w:lang w:val="hu-HU"/>
+              </w:rPr>
+            </w:pPr>
+            <w:r>
+              <w:rPr>
+                <w:b/>
+                <w:lang w:val="hu-HU"/>
+              </w:rPr>
+              <w:t>Típus</w:t>
+            </w:r>
+          </w:p>
+        </w:tc>
+        <w:tc>
+          <w:tcPr>
+            <w:tcW w:w="5034" w:type="dxa"/>
+            <w:shd w:val="pct45" w:color="auto" w:fill="auto"/>
+            <w:vAlign w:val="center"/>
+          </w:tcPr>
+          <w:p>
+            <w:pPr>
+              <w:jc w:val="center"/>
+              <w:rPr>
+                <w:b/>
+                <w:lang w:val="hu-HU"/>
+              </w:rPr>
+            </w:pPr>
+            <w:r>
+              <w:rPr>
+                <w:b/>
+                <w:lang w:val="hu-HU"/>
+              </w:rPr>
+              <w:t>Leírás</w:t>
+            </w:r>
+          </w:p>
+        </w:tc>
+      </w:tr>
+      <w:tr>
+        <w:trPr>
+          <w:trHeight w:val="439"/>
+          <w:jc w:val="center"/>
+        </w:trPr>
+        <w:tc>
+          <w:tcPr>
+            <w:tcW w:w="2273" w:type="dxa"/>
+            <w:vAlign w:val="center"/>
+          </w:tcPr>
+          <w:p>
+            <w:pPr>
+              <w:spacing w:line="276" w:lineRule="auto"/>
+              <w:rPr>
+                <w:u w:val="single"/>
+                <w:lang w:val="hu-HU"/>
+              </w:rPr>
+            </w:pPr>
+            <w:r>
+              <w:rPr>
+                <w:u w:val="single"/>
+                <w:lang w:val="hu-HU"/>
+              </w:rPr>
+              <w:t>felhasznalo_id</w:t>
+            </w:r>
+          </w:p>
+        </w:tc>
+        <w:tc>
+          <w:tcPr>
+            <w:tcW w:w="3061" w:type="dxa"/>
+            <w:vAlign w:val="center"/>
+          </w:tcPr>
+          <w:p>
+            <w:pPr>
+              <w:spacing w:line="276" w:lineRule="auto"/>
+              <w:rPr>
+                <w:lang w:val="hu-HU"/>
+              </w:rPr>
+            </w:pPr>
+            <w:r>
+              <w:rPr>
+                <w:lang w:val="hu-HU"/>
+              </w:rPr>
+              <w:t>UNSIGNED</w:t>
+            </w:r>
+          </w:p>
+        </w:tc>
+        <w:tc>
+          <w:tcPr>
+            <w:tcW w:w="5034" w:type="dxa"/>
+            <w:vAlign w:val="center"/>
+          </w:tcPr>
+          <w:p>
+            <w:pPr>
+              <w:spacing w:line="276" w:lineRule="auto"/>
+              <w:rPr>
+                <w:lang w:val="hu-HU"/>
+              </w:rPr>
+            </w:pPr>
+            <w:r>
+              <w:rPr>
+                <w:lang w:val="hu-HU"/>
+              </w:rPr>
+              <w:t>Az értékelő felhasználó ID-je</w:t>
+            </w:r>
+          </w:p>
+        </w:tc>
+      </w:tr>
+      <w:tr>
+        <w:trPr>
+          <w:trHeight w:val="439"/>
+          <w:jc w:val="center"/>
+        </w:trPr>
+        <w:tc>
+          <w:tcPr>
+            <w:tcW w:w="2273" w:type="dxa"/>
+            <w:vAlign w:val="center"/>
+          </w:tcPr>
+          <w:p>
+            <w:pPr>
+              <w:spacing w:line="276" w:lineRule="auto"/>
+              <w:rPr>
+                <w:u w:val="single"/>
+                <w:lang w:val="hu-HU"/>
+              </w:rPr>
+            </w:pPr>
+            <w:r>
+              <w:rPr>
+                <w:u w:val="single"/>
+                <w:lang w:val="hu-HU"/>
+              </w:rPr>
+              <w:t>kep_id</w:t>
+            </w:r>
+          </w:p>
+        </w:tc>
+        <w:tc>
+          <w:tcPr>
+            <w:tcW w:w="3061" w:type="dxa"/>
+            <w:vAlign w:val="center"/>
+          </w:tcPr>
+          <w:p>
+            <w:pPr>
+              <w:spacing w:line="276" w:lineRule="auto"/>
+              <w:rPr>
+                <w:lang w:val="hu-HU"/>
+              </w:rPr>
+            </w:pPr>
+            <w:r>
+              <w:rPr>
+                <w:lang w:val="hu-HU"/>
+              </w:rPr>
+              <w:t>UNSIGNED</w:t>
+            </w:r>
+          </w:p>
+        </w:tc>
+        <w:tc>
+          <w:tcPr>
+            <w:tcW w:w="5034" w:type="dxa"/>
+            <w:vAlign w:val="center"/>
+          </w:tcPr>
+          <w:p>
+            <w:pPr>
+              <w:spacing w:line="276" w:lineRule="auto"/>
+              <w:rPr>
+                <w:lang w:val="hu-HU"/>
+              </w:rPr>
+            </w:pPr>
+            <w:r>
+              <w:rPr>
+                <w:lang w:val="hu-HU"/>
+              </w:rPr>
+              <w:t>Az értékelendő kép ID-je</w:t>
+            </w:r>
+          </w:p>
+        </w:tc>
+      </w:tr>
+      <w:tr>
+        <w:trPr>
+          <w:trHeight w:val="439"/>
+          <w:jc w:val="center"/>
+        </w:trPr>
+        <w:tc>
+          <w:tcPr>
+            <w:tcW w:w="2273" w:type="dxa"/>
+            <w:vAlign w:val="center"/>
+          </w:tcPr>
+          <w:p>
+            <w:pPr>
+              <w:spacing w:line="276" w:lineRule="auto"/>
+              <w:rPr>
+                <w:lang w:val="hu-HU"/>
+              </w:rPr>
+            </w:pPr>
+            <w:r>
+              <w:rPr>
+                <w:lang w:val="hu-HU"/>
+              </w:rPr>
+              <w:t>csillagok</w:t>
+            </w:r>
+            <w:r>
+              <w:t xml:space="preserve"> </w:t>
+            </w:r>
+          </w:p>
+        </w:tc>
+        <w:tc>
+          <w:tcPr>
+            <w:tcW w:w="3061" w:type="dxa"/>
+            <w:vAlign w:val="center"/>
+          </w:tcPr>
+          <w:p>
+            <w:pPr>
+              <w:spacing w:line="276" w:lineRule="auto"/>
+              <w:rPr>
+                <w:lang w:val="hu-HU"/>
+              </w:rPr>
+            </w:pPr>
+            <w:r>
+              <w:rPr>
+                <w:lang w:val="hu-HU"/>
+              </w:rPr>
+              <w:t>UNSIGNED</w:t>
+            </w:r>
+          </w:p>
+        </w:tc>
+        <w:tc>
+          <w:tcPr>
+            <w:tcW w:w="5034" w:type="dxa"/>
+            <w:vAlign w:val="center"/>
+          </w:tcPr>
+          <w:p>
+            <w:pPr>
+              <w:spacing w:line="276" w:lineRule="auto"/>
+              <w:rPr>
+                <w:lang w:val="hu-HU"/>
+              </w:rPr>
+            </w:pPr>
+            <w:r>
+              <w:rPr>
+                <w:lang w:val="hu-HU"/>
+              </w:rPr>
+              <w:t>Csillagok száma: 1-5</w:t>
+            </w:r>
+          </w:p>
+        </w:tc>
+      </w:tr>
+    </w:tbl>
+    <w:p>
+      <w:pPr>
+        <w:jc w:val="both"/>
+        <w:rPr>
+          <w:lang w:val="hu-HU"/>
+        </w:rPr>
+      </w:pPr>
+    </w:p>
+    <w:p>
+      <w:pPr>
+        <w:jc w:val="both"/>
+        <w:rPr>
+          <w:i/>
+          <w:iCs/>
+          <w:lang w:val="hu-HU"/>
+        </w:rPr>
+      </w:pPr>
+      <w:r>
+        <w:rPr>
+          <w:lang w:val="hu-HU"/>
+        </w:rPr>
+        <w:t xml:space="preserve">Komment: </w:t>
+      </w:r>
+      <w:r>
+        <w:rPr>
+          <w:i/>
+          <w:iCs/>
+          <w:lang w:val="hu-HU"/>
+        </w:rPr>
+        <w:t>Képekhez beérkezett kommentek</w:t>
+      </w:r>
+    </w:p>
+    <w:tbl>
+      <w:tblPr>
+        <w:tblStyle w:val="Rcsostblzat"/>
+        <w:tblW w:w="0" w:type="auto"/>
+        <w:jc w:val="center"/>
+        <w:tblLook w:val="04A0" w:firstRow="1" w:lastRow="0" w:firstColumn="1" w:lastColumn="0" w:noHBand="0" w:noVBand="1"/>
+      </w:tblPr>
+      <w:tblGrid>
+        <w:gridCol w:w="2273"/>
+        <w:gridCol w:w="3061"/>
+        <w:gridCol w:w="5034"/>
+      </w:tblGrid>
+      <w:tr>
+        <w:trPr>
+          <w:trHeight w:val="439"/>
+          <w:jc w:val="center"/>
+        </w:trPr>
+        <w:tc>
+          <w:tcPr>
+            <w:tcW w:w="2273" w:type="dxa"/>
+            <w:shd w:val="pct45" w:color="auto" w:fill="auto"/>
+            <w:vAlign w:val="center"/>
+          </w:tcPr>
+          <w:p>
+            <w:pPr>
+              <w:jc w:val="center"/>
+              <w:rPr>
+                <w:b/>
+                <w:lang w:val="hu-HU"/>
+              </w:rPr>
+            </w:pPr>
+            <w:r>
+              <w:rPr>
+                <w:b/>
+                <w:lang w:val="hu-HU"/>
+              </w:rPr>
+              <w:t>Név</w:t>
+            </w:r>
+          </w:p>
+        </w:tc>
+        <w:tc>
+          <w:tcPr>
+            <w:tcW w:w="3061" w:type="dxa"/>
+            <w:shd w:val="pct45" w:color="auto" w:fill="auto"/>
+            <w:vAlign w:val="center"/>
+          </w:tcPr>
+          <w:p>
+            <w:pPr>
+              <w:jc w:val="center"/>
+              <w:rPr>
+                <w:b/>
+                <w:lang w:val="hu-HU"/>
+              </w:rPr>
+            </w:pPr>
+            <w:r>
+              <w:rPr>
+                <w:b/>
+                <w:lang w:val="hu-HU"/>
+              </w:rPr>
+              <w:t>Típus</w:t>
+            </w:r>
+          </w:p>
+        </w:tc>
+        <w:tc>
+          <w:tcPr>
+            <w:tcW w:w="5034" w:type="dxa"/>
+            <w:shd w:val="pct45" w:color="auto" w:fill="auto"/>
+            <w:vAlign w:val="center"/>
+          </w:tcPr>
+          <w:p>
+            <w:pPr>
+              <w:jc w:val="center"/>
+              <w:rPr>
+                <w:b/>
+                <w:lang w:val="hu-HU"/>
+              </w:rPr>
+            </w:pPr>
+            <w:r>
+              <w:rPr>
+                <w:b/>
+                <w:lang w:val="hu-HU"/>
+              </w:rPr>
+              <w:t>Leírás</w:t>
+            </w:r>
+          </w:p>
+        </w:tc>
+      </w:tr>
+      <w:tr>
+        <w:trPr>
+          <w:trHeight w:val="439"/>
+          <w:jc w:val="center"/>
+        </w:trPr>
+        <w:tc>
+          <w:tcPr>
+            <w:tcW w:w="2273" w:type="dxa"/>
+            <w:vAlign w:val="center"/>
+          </w:tcPr>
+          <w:p>
+            <w:pPr>
+              <w:spacing w:line="276" w:lineRule="auto"/>
+              <w:rPr>
+                <w:u w:val="single"/>
+                <w:lang w:val="hu-HU"/>
+              </w:rPr>
+            </w:pPr>
+            <w:r>
+              <w:rPr>
+                <w:u w:val="single"/>
+                <w:lang w:val="hu-HU"/>
+              </w:rPr>
+              <w:t>felhasznalo_id</w:t>
+            </w:r>
+          </w:p>
+        </w:tc>
+        <w:tc>
+          <w:tcPr>
+            <w:tcW w:w="3061" w:type="dxa"/>
+            <w:vAlign w:val="center"/>
+          </w:tcPr>
+          <w:p>
+            <w:pPr>
+              <w:spacing w:line="276" w:lineRule="auto"/>
+              <w:rPr>
+                <w:lang w:val="hu-HU"/>
+              </w:rPr>
+            </w:pPr>
+            <w:r>
+              <w:rPr>
+                <w:lang w:val="hu-HU"/>
+              </w:rPr>
+              <w:t>UNSIGNED</w:t>
+            </w:r>
+          </w:p>
+        </w:tc>
+        <w:tc>
+          <w:tcPr>
+            <w:tcW w:w="5034" w:type="dxa"/>
+            <w:vAlign w:val="center"/>
+          </w:tcPr>
+          <w:p>
+            <w:pPr>
+              <w:spacing w:line="276" w:lineRule="auto"/>
+              <w:rPr>
+                <w:lang w:val="hu-HU"/>
+              </w:rPr>
+            </w:pPr>
+            <w:r>
+              <w:rPr>
+                <w:lang w:val="hu-HU"/>
+              </w:rPr>
+              <w:t>A kommentet író felhasználó ID-je</w:t>
+            </w:r>
+          </w:p>
+        </w:tc>
+      </w:tr>
+      <w:tr>
+        <w:trPr>
+          <w:trHeight w:val="439"/>
+          <w:jc w:val="center"/>
+        </w:trPr>
+        <w:tc>
+          <w:tcPr>
+            <w:tcW w:w="2273" w:type="dxa"/>
+            <w:vAlign w:val="center"/>
+          </w:tcPr>
+          <w:p>
+            <w:pPr>
+              <w:spacing w:line="276" w:lineRule="auto"/>
+              <w:rPr>
+                <w:u w:val="single"/>
+                <w:lang w:val="hu-HU"/>
+              </w:rPr>
+            </w:pPr>
+            <w:r>
+              <w:rPr>
+                <w:u w:val="single"/>
+                <w:lang w:val="hu-HU"/>
+              </w:rPr>
+              <w:t>kep_id</w:t>
+            </w:r>
+          </w:p>
+        </w:tc>
+        <w:tc>
+          <w:tcPr>
+            <w:tcW w:w="3061" w:type="dxa"/>
+            <w:vAlign w:val="center"/>
+          </w:tcPr>
+          <w:p>
+            <w:pPr>
+              <w:spacing w:line="276" w:lineRule="auto"/>
+              <w:rPr>
+                <w:lang w:val="hu-HU"/>
+              </w:rPr>
+            </w:pPr>
+            <w:r>
+              <w:rPr>
+                <w:lang w:val="hu-HU"/>
+              </w:rPr>
+              <w:t>UNSIGNED</w:t>
+            </w:r>
+          </w:p>
+        </w:tc>
+        <w:tc>
+          <w:tcPr>
+            <w:tcW w:w="5034" w:type="dxa"/>
+            <w:vAlign w:val="center"/>
+          </w:tcPr>
+          <w:p>
+            <w:pPr>
+              <w:spacing w:line="276" w:lineRule="auto"/>
+              <w:rPr>
+                <w:lang w:val="hu-HU"/>
+              </w:rPr>
+            </w:pPr>
+            <w:r>
+              <w:rPr>
+                <w:lang w:val="hu-HU"/>
+              </w:rPr>
+              <w:t>A kommentelni kívánt kép ID-je</w:t>
+            </w:r>
+          </w:p>
+        </w:tc>
+      </w:tr>
+      <w:tr>
+        <w:trPr>
+          <w:trHeight w:val="439"/>
+          <w:jc w:val="center"/>
+        </w:trPr>
+        <w:tc>
+          <w:tcPr>
+            <w:tcW w:w="2273" w:type="dxa"/>
+            <w:vAlign w:val="center"/>
+          </w:tcPr>
+          <w:p>
+            <w:pPr>
+              <w:spacing w:line="276" w:lineRule="auto"/>
+              <w:rPr>
+                <w:lang w:val="hu-HU"/>
+              </w:rPr>
+            </w:pPr>
+            <w:r>
+              <w:rPr>
+                <w:lang w:val="hu-HU"/>
+              </w:rPr>
+              <w:t>datum</w:t>
+            </w:r>
+            <w:r>
+              <w:t xml:space="preserve"> </w:t>
+            </w:r>
+          </w:p>
+        </w:tc>
+        <w:tc>
+          <w:tcPr>
+            <w:tcW w:w="3061" w:type="dxa"/>
+            <w:vAlign w:val="center"/>
+          </w:tcPr>
+          <w:p>
+            <w:pPr>
+              <w:spacing w:line="276" w:lineRule="auto"/>
+              <w:rPr>
+                <w:lang w:val="hu-HU"/>
+              </w:rPr>
+            </w:pPr>
+            <w:r>
+              <w:rPr>
+                <w:lang w:val="hu-HU"/>
+              </w:rPr>
+              <w:t>DATE</w:t>
+            </w:r>
+          </w:p>
+        </w:tc>
+        <w:tc>
+          <w:tcPr>
+            <w:tcW w:w="5034" w:type="dxa"/>
+            <w:vAlign w:val="center"/>
+          </w:tcPr>
+          <w:p>
+            <w:pPr>
+              <w:spacing w:line="276" w:lineRule="auto"/>
+              <w:rPr>
+                <w:lang w:val="hu-HU"/>
+              </w:rPr>
+            </w:pPr>
+            <w:r>
+              <w:rPr>
+                <w:lang w:val="hu-HU"/>
+              </w:rPr>
+              <w:t>Kommentelés ideje</w:t>
+            </w:r>
+          </w:p>
+        </w:tc>
+      </w:tr>
+      <w:tr>
+        <w:trPr>
+          <w:trHeight w:val="439"/>
+          <w:jc w:val="center"/>
+        </w:trPr>
+        <w:tc>
+          <w:tcPr>
+            <w:tcW w:w="2273" w:type="dxa"/>
+            <w:vAlign w:val="center"/>
+          </w:tcPr>
+          <w:p>
+            <w:pPr>
+              <w:spacing w:line="276" w:lineRule="auto"/>
+              <w:rPr>
+                <w:lang w:val="hu-HU"/>
+              </w:rPr>
+            </w:pPr>
+            <w:r>
+              <w:rPr>
+                <w:lang w:val="hu-HU"/>
+              </w:rPr>
+              <w:t>szoveg</w:t>
+            </w:r>
+          </w:p>
+        </w:tc>
+        <w:tc>
+          <w:tcPr>
+            <w:tcW w:w="3061" w:type="dxa"/>
+            <w:vAlign w:val="center"/>
+          </w:tcPr>
+          <w:p>
+            <w:pPr>
+              <w:spacing w:line="276" w:lineRule="auto"/>
+              <w:rPr>
+                <w:lang w:val="hu-HU"/>
+              </w:rPr>
+            </w:pPr>
+            <w:r>
+              <w:rPr>
+                <w:lang w:val="hu-HU"/>
+              </w:rPr>
+              <w:t>VARCHAR</w:t>
+            </w:r>
+          </w:p>
+        </w:tc>
+        <w:tc>
+          <w:tcPr>
+            <w:tcW w:w="5034" w:type="dxa"/>
+            <w:vAlign w:val="center"/>
+          </w:tcPr>
+          <w:p>
+            <w:pPr>
+              <w:spacing w:line="276" w:lineRule="auto"/>
+              <w:rPr>
+                <w:lang w:val="hu-HU"/>
+              </w:rPr>
+            </w:pPr>
+            <w:r>
+              <w:rPr>
+                <w:lang w:val="hu-HU"/>
+              </w:rPr>
+              <w:t>A komment szövege</w:t>
+            </w:r>
+          </w:p>
+        </w:tc>
+      </w:tr>
+    </w:tbl>
+    <w:p>
+      <w:pPr>
+        <w:jc w:val="both"/>
+        <w:rPr>
+          <w:lang w:val="hu-HU"/>
+        </w:rPr>
+      </w:pPr>
+    </w:p>
+    <w:p>
+      <w:pPr>
+        <w:jc w:val="both"/>
+        <w:rPr>
+          <w:i/>
+          <w:iCs/>
+          <w:lang w:val="hu-HU"/>
+        </w:rPr>
+      </w:pPr>
+      <w:r>
+        <w:rPr>
+          <w:lang w:val="hu-HU"/>
+        </w:rPr>
+        <w:t>Verseny:</w:t>
+      </w:r>
+      <w:r>
+        <w:rPr>
+          <w:lang w:val="hu-HU"/>
+        </w:rPr>
+        <w:t xml:space="preserve"> </w:t>
+      </w:r>
+      <w:r>
+        <w:rPr>
+          <w:i/>
+          <w:iCs/>
+          <w:lang w:val="hu-HU"/>
+        </w:rPr>
+        <w:t>A meghirdetett versenyek</w:t>
+      </w:r>
+    </w:p>
+    <w:tbl>
+      <w:tblPr>
+        <w:tblStyle w:val="Rcsostblzat"/>
+        <w:tblW w:w="0" w:type="auto"/>
+        <w:jc w:val="center"/>
+        <w:tblLook w:val="04A0" w:firstRow="1" w:lastRow="0" w:firstColumn="1" w:lastColumn="0" w:noHBand="0" w:noVBand="1"/>
+      </w:tblPr>
+      <w:tblGrid>
+        <w:gridCol w:w="2273"/>
+        <w:gridCol w:w="3061"/>
+        <w:gridCol w:w="5034"/>
+      </w:tblGrid>
+      <w:tr>
+        <w:trPr>
+          <w:trHeight w:val="439"/>
+          <w:jc w:val="center"/>
+        </w:trPr>
+        <w:tc>
+          <w:tcPr>
+            <w:tcW w:w="2273" w:type="dxa"/>
+            <w:shd w:val="pct45" w:color="auto" w:fill="auto"/>
+            <w:vAlign w:val="center"/>
+          </w:tcPr>
+          <w:p>
+            <w:pPr>
+              <w:jc w:val="center"/>
+              <w:rPr>
+                <w:b/>
+                <w:lang w:val="hu-HU"/>
+              </w:rPr>
+            </w:pPr>
+            <w:r>
+              <w:rPr>
+                <w:b/>
+                <w:lang w:val="hu-HU"/>
+              </w:rPr>
+              <w:t>Név</w:t>
+            </w:r>
+          </w:p>
+        </w:tc>
+        <w:tc>
+          <w:tcPr>
+            <w:tcW w:w="3061" w:type="dxa"/>
+            <w:shd w:val="pct45" w:color="auto" w:fill="auto"/>
+            <w:vAlign w:val="center"/>
+          </w:tcPr>
+          <w:p>
+            <w:pPr>
+              <w:jc w:val="center"/>
+              <w:rPr>
+                <w:b/>
+                <w:lang w:val="hu-HU"/>
+              </w:rPr>
+            </w:pPr>
+            <w:r>
+              <w:rPr>
+                <w:b/>
+                <w:lang w:val="hu-HU"/>
+              </w:rPr>
+              <w:t>Típus</w:t>
+            </w:r>
+          </w:p>
+        </w:tc>
+        <w:tc>
+          <w:tcPr>
+            <w:tcW w:w="5034" w:type="dxa"/>
+            <w:shd w:val="pct45" w:color="auto" w:fill="auto"/>
+            <w:vAlign w:val="center"/>
+          </w:tcPr>
+          <w:p>
+            <w:pPr>
+              <w:jc w:val="center"/>
+              <w:rPr>
+                <w:b/>
+                <w:lang w:val="hu-HU"/>
+              </w:rPr>
+            </w:pPr>
+            <w:r>
+              <w:rPr>
+                <w:b/>
+                <w:lang w:val="hu-HU"/>
+              </w:rPr>
+              <w:t>Leírás</w:t>
+            </w:r>
+          </w:p>
+        </w:tc>
+      </w:tr>
+      <w:tr>
+        <w:trPr>
+          <w:trHeight w:val="439"/>
+          <w:jc w:val="center"/>
+        </w:trPr>
+        <w:tc>
+          <w:tcPr>
+            <w:tcW w:w="2273" w:type="dxa"/>
+            <w:vAlign w:val="center"/>
+          </w:tcPr>
+          <w:p>
+            <w:pPr>
+              <w:spacing w:line="276" w:lineRule="auto"/>
+              <w:rPr>
+                <w:u w:val="single"/>
+                <w:lang w:val="hu-HU"/>
+              </w:rPr>
+            </w:pPr>
+            <w:r>
+              <w:rPr>
+                <w:u w:val="single"/>
+                <w:lang w:val="hu-HU"/>
+              </w:rPr>
+              <w:t>ID</w:t>
+            </w:r>
+          </w:p>
+        </w:tc>
+        <w:tc>
+          <w:tcPr>
+            <w:tcW w:w="3061" w:type="dxa"/>
+            <w:vAlign w:val="center"/>
+          </w:tcPr>
+          <w:p>
+            <w:pPr>
+              <w:spacing w:line="276" w:lineRule="auto"/>
+              <w:rPr>
+                <w:lang w:val="hu-HU"/>
+              </w:rPr>
+            </w:pPr>
+            <w:r>
+              <w:rPr>
+                <w:lang w:val="hu-HU"/>
+              </w:rPr>
+              <w:t>UNSIGNED</w:t>
+            </w:r>
+          </w:p>
+        </w:tc>
+        <w:tc>
+          <w:tcPr>
+            <w:tcW w:w="5034" w:type="dxa"/>
+            <w:vAlign w:val="center"/>
+          </w:tcPr>
+          <w:p>
+            <w:pPr>
+              <w:spacing w:line="276" w:lineRule="auto"/>
+              <w:rPr>
+                <w:lang w:val="hu-HU"/>
+              </w:rPr>
+            </w:pPr>
+            <w:r>
+              <w:rPr>
+                <w:lang w:val="hu-HU"/>
+              </w:rPr>
+              <w:t xml:space="preserve">A </w:t>
+            </w:r>
+            <w:r>
+              <w:rPr>
+                <w:lang w:val="hu-HU"/>
+              </w:rPr>
+              <w:t>verseny ID-je</w:t>
+            </w:r>
+          </w:p>
+        </w:tc>
+      </w:tr>
+      <w:tr>
+        <w:trPr>
+          <w:trHeight w:val="439"/>
+          <w:jc w:val="center"/>
+        </w:trPr>
+        <w:tc>
+          <w:tcPr>
+            <w:tcW w:w="2273" w:type="dxa"/>
+            <w:vAlign w:val="center"/>
+          </w:tcPr>
+          <w:p>
+            <w:pPr>
+              <w:spacing w:line="276" w:lineRule="auto"/>
+              <w:rPr>
+                <w:lang w:val="hu-HU"/>
+              </w:rPr>
+            </w:pPr>
+            <w:r>
+              <w:rPr>
+                <w:lang w:val="hu-HU"/>
+              </w:rPr>
+              <w:t>szavazas_kezdete</w:t>
+            </w:r>
+          </w:p>
+        </w:tc>
+        <w:tc>
+          <w:tcPr>
+            <w:tcW w:w="3061" w:type="dxa"/>
+            <w:vAlign w:val="center"/>
+          </w:tcPr>
+          <w:p>
+            <w:pPr>
+              <w:spacing w:line="276" w:lineRule="auto"/>
+              <w:rPr>
+                <w:lang w:val="hu-HU"/>
+              </w:rPr>
+            </w:pPr>
+            <w:r>
+              <w:rPr>
+                <w:lang w:val="hu-HU"/>
+              </w:rPr>
+              <w:t>DATE</w:t>
+            </w:r>
+          </w:p>
+        </w:tc>
+        <w:tc>
+          <w:tcPr>
+            <w:tcW w:w="5034" w:type="dxa"/>
+            <w:vAlign w:val="center"/>
+          </w:tcPr>
+          <w:p>
+            <w:pPr>
+              <w:spacing w:line="276" w:lineRule="auto"/>
+              <w:rPr>
+                <w:lang w:val="hu-HU"/>
+              </w:rPr>
+            </w:pPr>
+            <w:r>
+              <w:rPr>
+                <w:lang w:val="hu-HU"/>
+              </w:rPr>
+              <w:t>A szavazás kezdete</w:t>
+            </w:r>
+          </w:p>
+        </w:tc>
+      </w:tr>
+      <w:tr>
+        <w:trPr>
+          <w:trHeight w:val="439"/>
+          <w:jc w:val="center"/>
+        </w:trPr>
+        <w:tc>
+          <w:tcPr>
+            <w:tcW w:w="2273" w:type="dxa"/>
+            <w:vAlign w:val="center"/>
+          </w:tcPr>
+          <w:p>
+            <w:pPr>
+              <w:spacing w:line="276" w:lineRule="auto"/>
+              <w:rPr>
+                <w:lang w:val="hu-HU"/>
+              </w:rPr>
+            </w:pPr>
+            <w:r>
+              <w:rPr>
+                <w:lang w:val="hu-HU"/>
+              </w:rPr>
+              <w:t>szavazas_</w:t>
+            </w:r>
+            <w:r>
+              <w:rPr>
+                <w:lang w:val="hu-HU"/>
+              </w:rPr>
+              <w:t>vege</w:t>
+            </w:r>
+          </w:p>
+        </w:tc>
+        <w:tc>
+          <w:tcPr>
+            <w:tcW w:w="3061" w:type="dxa"/>
+            <w:vAlign w:val="center"/>
+          </w:tcPr>
+          <w:p>
+            <w:pPr>
+              <w:spacing w:line="276" w:lineRule="auto"/>
+              <w:rPr>
+                <w:lang w:val="hu-HU"/>
+              </w:rPr>
+            </w:pPr>
+            <w:r>
+              <w:rPr>
+                <w:lang w:val="hu-HU"/>
+              </w:rPr>
+              <w:t>DATE</w:t>
+            </w:r>
+          </w:p>
+        </w:tc>
+        <w:tc>
+          <w:tcPr>
+            <w:tcW w:w="5034" w:type="dxa"/>
+            <w:vAlign w:val="center"/>
+          </w:tcPr>
+          <w:p>
+            <w:pPr>
+              <w:spacing w:line="276" w:lineRule="auto"/>
+              <w:rPr>
+                <w:lang w:val="hu-HU"/>
+              </w:rPr>
+            </w:pPr>
+            <w:r>
+              <w:rPr>
+                <w:lang w:val="hu-HU"/>
+              </w:rPr>
+              <w:t>A szavazás vége</w:t>
+            </w:r>
+          </w:p>
+        </w:tc>
+      </w:tr>
+    </w:tbl>
+    <w:p>
+      <w:pPr>
+        <w:jc w:val="both"/>
+        <w:rPr>
+          <w:lang w:val="hu-HU"/>
+        </w:rPr>
+      </w:pPr>
+    </w:p>
+    <w:p>
+      <w:pPr>
+        <w:jc w:val="both"/>
+        <w:rPr>
+          <w:i/>
+          <w:iCs/>
+          <w:lang w:val="hu-HU"/>
+        </w:rPr>
+      </w:pPr>
+      <w:r>
+        <w:rPr>
+          <w:lang w:val="hu-HU"/>
+        </w:rPr>
+        <w:t>Nevezes:</w:t>
+      </w:r>
+      <w:r>
+        <w:rPr>
+          <w:lang w:val="hu-HU"/>
+        </w:rPr>
+        <w:t xml:space="preserve"> </w:t>
+      </w:r>
+      <w:r>
+        <w:rPr>
+          <w:i/>
+          <w:iCs/>
+          <w:lang w:val="hu-HU"/>
+        </w:rPr>
+        <w:t>Versenyekhez tartozó nevezések</w:t>
+      </w:r>
+    </w:p>
+    <w:tbl>
+      <w:tblPr>
+        <w:tblStyle w:val="Rcsostblzat"/>
+        <w:tblW w:w="0" w:type="auto"/>
+        <w:jc w:val="center"/>
+        <w:tblLook w:val="04A0" w:firstRow="1" w:lastRow="0" w:firstColumn="1" w:lastColumn="0" w:noHBand="0" w:noVBand="1"/>
+      </w:tblPr>
+      <w:tblGrid>
+        <w:gridCol w:w="2273"/>
+        <w:gridCol w:w="3061"/>
+        <w:gridCol w:w="5034"/>
+      </w:tblGrid>
+      <w:tr>
+        <w:trPr>
+          <w:trHeight w:val="439"/>
+          <w:jc w:val="center"/>
+        </w:trPr>
+        <w:tc>
+          <w:tcPr>
+            <w:tcW w:w="2273" w:type="dxa"/>
+            <w:shd w:val="pct45" w:color="auto" w:fill="auto"/>
+            <w:vAlign w:val="center"/>
+          </w:tcPr>
+          <w:p>
+            <w:pPr>
+              <w:jc w:val="center"/>
+              <w:rPr>
+                <w:b/>
+                <w:lang w:val="hu-HU"/>
+              </w:rPr>
+            </w:pPr>
+            <w:r>
+              <w:rPr>
+                <w:b/>
+                <w:lang w:val="hu-HU"/>
+              </w:rPr>
+              <w:t>Név</w:t>
+            </w:r>
+          </w:p>
+        </w:tc>
+        <w:tc>
+          <w:tcPr>
+            <w:tcW w:w="3061" w:type="dxa"/>
+            <w:shd w:val="pct45" w:color="auto" w:fill="auto"/>
+            <w:vAlign w:val="center"/>
+          </w:tcPr>
+          <w:p>
+            <w:pPr>
+              <w:jc w:val="center"/>
+              <w:rPr>
+                <w:b/>
+                <w:lang w:val="hu-HU"/>
+              </w:rPr>
+            </w:pPr>
+            <w:r>
+              <w:rPr>
+                <w:b/>
+                <w:lang w:val="hu-HU"/>
+              </w:rPr>
+              <w:t>Típus</w:t>
+            </w:r>
+          </w:p>
+        </w:tc>
+        <w:tc>
+          <w:tcPr>
+            <w:tcW w:w="5034" w:type="dxa"/>
+            <w:shd w:val="pct45" w:color="auto" w:fill="auto"/>
+            <w:vAlign w:val="center"/>
+          </w:tcPr>
+          <w:p>
+            <w:pPr>
+              <w:jc w:val="center"/>
+              <w:rPr>
+                <w:b/>
+                <w:lang w:val="hu-HU"/>
+              </w:rPr>
+            </w:pPr>
+            <w:r>
+              <w:rPr>
+                <w:b/>
+                <w:lang w:val="hu-HU"/>
+              </w:rPr>
+              <w:t>Leírás</w:t>
+            </w:r>
+          </w:p>
+        </w:tc>
+      </w:tr>
+      <w:tr>
+        <w:trPr>
+          <w:trHeight w:val="439"/>
+          <w:jc w:val="center"/>
+        </w:trPr>
+        <w:tc>
+          <w:tcPr>
+            <w:tcW w:w="2273" w:type="dxa"/>
+            <w:vAlign w:val="center"/>
+          </w:tcPr>
+          <w:p>
+            <w:pPr>
+              <w:spacing w:line="276" w:lineRule="auto"/>
+              <w:rPr>
+                <w:u w:val="single"/>
+                <w:lang w:val="hu-HU"/>
+              </w:rPr>
+            </w:pPr>
+            <w:r>
+              <w:rPr>
+                <w:u w:val="single"/>
+                <w:lang w:val="hu-HU"/>
+              </w:rPr>
+              <w:t>ID</w:t>
+            </w:r>
+          </w:p>
+        </w:tc>
+        <w:tc>
+          <w:tcPr>
+            <w:tcW w:w="3061" w:type="dxa"/>
+            <w:vAlign w:val="center"/>
+          </w:tcPr>
+          <w:p>
+            <w:pPr>
+              <w:spacing w:line="276" w:lineRule="auto"/>
+              <w:rPr>
+                <w:lang w:val="hu-HU"/>
+              </w:rPr>
+            </w:pPr>
+            <w:r>
+              <w:rPr>
+                <w:lang w:val="hu-HU"/>
+              </w:rPr>
+              <w:t>UNSIGNED</w:t>
+            </w:r>
+          </w:p>
+        </w:tc>
+        <w:tc>
+          <w:tcPr>
+            <w:tcW w:w="5034" w:type="dxa"/>
+            <w:vAlign w:val="center"/>
+          </w:tcPr>
+          <w:p>
+            <w:pPr>
+              <w:spacing w:line="276" w:lineRule="auto"/>
+              <w:rPr>
+                <w:lang w:val="hu-HU"/>
+              </w:rPr>
+            </w:pPr>
+            <w:r>
+              <w:rPr>
+                <w:lang w:val="hu-HU"/>
+              </w:rPr>
+              <w:t xml:space="preserve">A </w:t>
+            </w:r>
+            <w:r>
+              <w:rPr>
+                <w:lang w:val="hu-HU"/>
+              </w:rPr>
+              <w:t>nevezés</w:t>
+            </w:r>
+            <w:r>
+              <w:rPr>
+                <w:lang w:val="hu-HU"/>
+              </w:rPr>
+              <w:t xml:space="preserve"> ID-je</w:t>
+            </w:r>
+          </w:p>
+        </w:tc>
+      </w:tr>
+      <w:tr>
+        <w:trPr>
+          <w:trHeight w:val="439"/>
+          <w:jc w:val="center"/>
+        </w:trPr>
+        <w:tc>
+          <w:tcPr>
+            <w:tcW w:w="2273" w:type="dxa"/>
+            <w:vAlign w:val="center"/>
+          </w:tcPr>
+          <w:p>
+            <w:pPr>
+              <w:spacing w:line="276" w:lineRule="auto"/>
+              <w:rPr>
+                <w:lang w:val="hu-HU"/>
+              </w:rPr>
+            </w:pPr>
+            <w:r>
+              <w:rPr>
+                <w:lang w:val="hu-HU"/>
+              </w:rPr>
+              <w:t>felhasznalo_id</w:t>
+            </w:r>
+          </w:p>
+        </w:tc>
+        <w:tc>
+          <w:tcPr>
+            <w:tcW w:w="3061" w:type="dxa"/>
+            <w:vAlign w:val="center"/>
+          </w:tcPr>
+          <w:p>
+            <w:pPr>
+              <w:spacing w:line="276" w:lineRule="auto"/>
+              <w:rPr>
+                <w:lang w:val="hu-HU"/>
+              </w:rPr>
+            </w:pPr>
+            <w:r>
+              <w:rPr>
+                <w:lang w:val="hu-HU"/>
+              </w:rPr>
+              <w:t>UNSIGNED</w:t>
+            </w:r>
+          </w:p>
+        </w:tc>
+        <w:tc>
+          <w:tcPr>
+            <w:tcW w:w="5034" w:type="dxa"/>
+            <w:vAlign w:val="center"/>
+          </w:tcPr>
+          <w:p>
+            <w:pPr>
+              <w:spacing w:line="276" w:lineRule="auto"/>
+              <w:rPr>
+                <w:lang w:val="hu-HU"/>
+              </w:rPr>
+            </w:pPr>
+            <w:r>
+              <w:rPr>
+                <w:lang w:val="hu-HU"/>
+              </w:rPr>
+              <w:t>A nevező felhasználó ID-je</w:t>
+            </w:r>
+          </w:p>
+        </w:tc>
+      </w:tr>
+      <w:tr>
+        <w:trPr>
+          <w:trHeight w:val="439"/>
+          <w:jc w:val="center"/>
+        </w:trPr>
+        <w:tc>
+          <w:tcPr>
+            <w:tcW w:w="2273" w:type="dxa"/>
+            <w:vAlign w:val="center"/>
+          </w:tcPr>
+          <w:p>
+            <w:pPr>
+              <w:spacing w:line="276" w:lineRule="auto"/>
+              <w:rPr>
+                <w:lang w:val="hu-HU"/>
+              </w:rPr>
+            </w:pPr>
+            <w:r>
+              <w:rPr>
+                <w:lang w:val="hu-HU"/>
+              </w:rPr>
+              <w:t>kep_id</w:t>
+            </w:r>
+          </w:p>
+        </w:tc>
+        <w:tc>
+          <w:tcPr>
+            <w:tcW w:w="3061" w:type="dxa"/>
+            <w:vAlign w:val="center"/>
+          </w:tcPr>
+          <w:p>
+            <w:pPr>
+              <w:spacing w:line="276" w:lineRule="auto"/>
+              <w:rPr>
+                <w:lang w:val="hu-HU"/>
+              </w:rPr>
+            </w:pPr>
+            <w:r>
+              <w:rPr>
+                <w:lang w:val="hu-HU"/>
+              </w:rPr>
+              <w:t>UNSIGNED</w:t>
+            </w:r>
+          </w:p>
+        </w:tc>
+        <w:tc>
+          <w:tcPr>
+            <w:tcW w:w="5034" w:type="dxa"/>
+            <w:vAlign w:val="center"/>
+          </w:tcPr>
+          <w:p>
+            <w:pPr>
+              <w:spacing w:line="276" w:lineRule="auto"/>
+              <w:rPr>
+                <w:lang w:val="hu-HU"/>
+              </w:rPr>
+            </w:pPr>
+            <w:r>
+              <w:rPr>
+                <w:lang w:val="hu-HU"/>
+              </w:rPr>
+              <w:t xml:space="preserve">A </w:t>
+            </w:r>
+            <w:r>
+              <w:rPr>
+                <w:lang w:val="hu-HU"/>
+              </w:rPr>
+              <w:t>nevezett kép ID-je</w:t>
+            </w:r>
+          </w:p>
+        </w:tc>
+      </w:tr>
+      <w:tr>
+        <w:trPr>
+          <w:trHeight w:val="439"/>
+          <w:jc w:val="center"/>
+        </w:trPr>
+        <w:tc>
+          <w:tcPr>
+            <w:tcW w:w="2273" w:type="dxa"/>
+            <w:vAlign w:val="center"/>
+          </w:tcPr>
+          <w:p>
+            <w:pPr>
+              <w:spacing w:line="276" w:lineRule="auto"/>
+              <w:rPr>
+                <w:lang w:val="hu-HU"/>
+              </w:rPr>
+            </w:pPr>
+            <w:r>
+              <w:rPr>
+                <w:lang w:val="hu-HU"/>
+              </w:rPr>
+              <w:t>verseny_id</w:t>
+            </w:r>
+          </w:p>
+        </w:tc>
+        <w:tc>
+          <w:tcPr>
+            <w:tcW w:w="3061" w:type="dxa"/>
+            <w:vAlign w:val="center"/>
+          </w:tcPr>
+          <w:p>
+            <w:pPr>
+              <w:spacing w:line="276" w:lineRule="auto"/>
+              <w:rPr>
+                <w:lang w:val="hu-HU"/>
+              </w:rPr>
+            </w:pPr>
+            <w:r>
+              <w:rPr>
+                <w:lang w:val="hu-HU"/>
+              </w:rPr>
+              <w:t>UNSIGNED</w:t>
+            </w:r>
+          </w:p>
+        </w:tc>
+        <w:tc>
+          <w:tcPr>
+            <w:tcW w:w="5034" w:type="dxa"/>
+            <w:vAlign w:val="center"/>
+          </w:tcPr>
+          <w:p>
+            <w:pPr>
+              <w:spacing w:line="276" w:lineRule="auto"/>
+              <w:rPr>
+                <w:lang w:val="hu-HU"/>
+              </w:rPr>
+            </w:pPr>
+            <w:r>
+              <w:rPr>
+                <w:lang w:val="hu-HU"/>
+              </w:rPr>
+              <w:t>A verseny ID-je</w:t>
+            </w:r>
+          </w:p>
+        </w:tc>
+      </w:tr>
+    </w:tbl>
+    <w:p>
+      <w:pPr>
+        <w:jc w:val="both"/>
+        <w:rPr>
+          <w:lang w:val="hu-HU"/>
+        </w:rPr>
+      </w:pPr>
+    </w:p>
+    <w:p>
+      <w:pPr>
+        <w:jc w:val="both"/>
+        <w:rPr>
+          <w:i/>
+          <w:iCs/>
+          <w:lang w:val="hu-HU"/>
+        </w:rPr>
+      </w:pPr>
+      <w:r>
+        <w:rPr>
+          <w:lang w:val="hu-HU"/>
+        </w:rPr>
+        <w:t>Szavazat:</w:t>
+      </w:r>
+      <w:r>
+        <w:rPr>
+          <w:lang w:val="hu-HU"/>
+        </w:rPr>
+        <w:t xml:space="preserve"> </w:t>
+      </w:r>
+      <w:r>
+        <w:rPr>
+          <w:i/>
+          <w:iCs/>
+          <w:lang w:val="hu-HU"/>
+        </w:rPr>
+        <w:t>Különböző nevezésekhez tartozó szavazatok</w:t>
+      </w:r>
+    </w:p>
+    <w:tbl>
+      <w:tblPr>
+        <w:tblStyle w:val="Rcsostblzat"/>
+        <w:tblW w:w="0" w:type="auto"/>
+        <w:jc w:val="center"/>
+        <w:tblLook w:val="04A0" w:firstRow="1" w:lastRow="0" w:firstColumn="1" w:lastColumn="0" w:noHBand="0" w:noVBand="1"/>
+      </w:tblPr>
+      <w:tblGrid>
+        <w:gridCol w:w="2273"/>
+        <w:gridCol w:w="3061"/>
+        <w:gridCol w:w="5034"/>
+      </w:tblGrid>
+      <w:tr>
+        <w:trPr>
+          <w:trHeight w:val="439"/>
+          <w:jc w:val="center"/>
+        </w:trPr>
+        <w:tc>
+          <w:tcPr>
+            <w:tcW w:w="2273" w:type="dxa"/>
+            <w:shd w:val="pct45" w:color="auto" w:fill="auto"/>
+            <w:vAlign w:val="center"/>
+          </w:tcPr>
+          <w:p>
+            <w:pPr>
+              <w:jc w:val="center"/>
+              <w:rPr>
+                <w:b/>
+                <w:lang w:val="hu-HU"/>
+              </w:rPr>
+            </w:pPr>
+            <w:r>
+              <w:rPr>
+                <w:b/>
+                <w:lang w:val="hu-HU"/>
+              </w:rPr>
+              <w:t>Név</w:t>
+            </w:r>
+          </w:p>
+        </w:tc>
+        <w:tc>
+          <w:tcPr>
+            <w:tcW w:w="3061" w:type="dxa"/>
+            <w:shd w:val="pct45" w:color="auto" w:fill="auto"/>
+            <w:vAlign w:val="center"/>
+          </w:tcPr>
+          <w:p>
+            <w:pPr>
+              <w:jc w:val="center"/>
+              <w:rPr>
+                <w:b/>
+                <w:lang w:val="hu-HU"/>
+              </w:rPr>
+            </w:pPr>
+            <w:r>
+              <w:rPr>
+                <w:b/>
+                <w:lang w:val="hu-HU"/>
+              </w:rPr>
+              <w:t>Típus</w:t>
+            </w:r>
+          </w:p>
+        </w:tc>
+        <w:tc>
+          <w:tcPr>
+            <w:tcW w:w="5034" w:type="dxa"/>
+            <w:shd w:val="pct45" w:color="auto" w:fill="auto"/>
+            <w:vAlign w:val="center"/>
+          </w:tcPr>
+          <w:p>
+            <w:pPr>
+              <w:jc w:val="center"/>
+              <w:rPr>
+                <w:b/>
+                <w:lang w:val="hu-HU"/>
+              </w:rPr>
+            </w:pPr>
+            <w:r>
+              <w:rPr>
+                <w:b/>
+                <w:lang w:val="hu-HU"/>
+              </w:rPr>
+              <w:t>Leírás</w:t>
+            </w:r>
+          </w:p>
+        </w:tc>
+      </w:tr>
+      <w:tr>
+        <w:trPr>
+          <w:trHeight w:val="439"/>
+          <w:jc w:val="center"/>
+        </w:trPr>
+        <w:tc>
+          <w:tcPr>
+            <w:tcW w:w="2273" w:type="dxa"/>
+            <w:vAlign w:val="center"/>
+          </w:tcPr>
+          <w:p>
+            <w:pPr>
+              <w:spacing w:line="276" w:lineRule="auto"/>
+              <w:rPr>
+                <w:u w:val="single"/>
+                <w:lang w:val="hu-HU"/>
+              </w:rPr>
+            </w:pPr>
+            <w:r>
+              <w:rPr>
+                <w:u w:val="single"/>
+                <w:lang w:val="hu-HU"/>
+              </w:rPr>
+              <w:t>felhasznalo_id</w:t>
+            </w:r>
+          </w:p>
+        </w:tc>
+        <w:tc>
+          <w:tcPr>
+            <w:tcW w:w="3061" w:type="dxa"/>
+            <w:vAlign w:val="center"/>
+          </w:tcPr>
+          <w:p>
+            <w:pPr>
+              <w:spacing w:line="276" w:lineRule="auto"/>
+              <w:rPr>
+                <w:lang w:val="hu-HU"/>
+              </w:rPr>
+            </w:pPr>
+            <w:r>
+              <w:rPr>
+                <w:lang w:val="hu-HU"/>
+              </w:rPr>
+              <w:t>UNSIGNED</w:t>
+            </w:r>
+          </w:p>
+        </w:tc>
+        <w:tc>
+          <w:tcPr>
+            <w:tcW w:w="5034" w:type="dxa"/>
+            <w:vAlign w:val="center"/>
+          </w:tcPr>
+          <w:p>
+            <w:pPr>
+              <w:spacing w:line="276" w:lineRule="auto"/>
+              <w:rPr>
+                <w:lang w:val="hu-HU"/>
+              </w:rPr>
+            </w:pPr>
+            <w:r>
+              <w:rPr>
+                <w:lang w:val="hu-HU"/>
+              </w:rPr>
+              <w:t xml:space="preserve">A </w:t>
+            </w:r>
+            <w:r>
+              <w:rPr>
+                <w:lang w:val="hu-HU"/>
+              </w:rPr>
+              <w:t>szavazó</w:t>
+            </w:r>
+            <w:r>
+              <w:rPr>
+                <w:lang w:val="hu-HU"/>
+              </w:rPr>
+              <w:t xml:space="preserve"> felhasználó ID-je</w:t>
+            </w:r>
+          </w:p>
+        </w:tc>
+      </w:tr>
+      <w:tr>
+        <w:trPr>
+          <w:trHeight w:val="439"/>
+          <w:jc w:val="center"/>
+        </w:trPr>
+        <w:tc>
+          <w:tcPr>
+            <w:tcW w:w="2273" w:type="dxa"/>
+            <w:vAlign w:val="center"/>
+          </w:tcPr>
+          <w:p>
+            <w:pPr>
+              <w:spacing w:line="276" w:lineRule="auto"/>
+              <w:rPr>
+                <w:u w:val="single"/>
+                <w:lang w:val="hu-HU"/>
+              </w:rPr>
+            </w:pPr>
+            <w:r>
+              <w:rPr>
+                <w:u w:val="single"/>
+                <w:lang w:val="hu-HU"/>
+              </w:rPr>
+              <w:t>nevezes</w:t>
+            </w:r>
+            <w:r>
+              <w:rPr>
+                <w:u w:val="single"/>
+                <w:lang w:val="hu-HU"/>
+              </w:rPr>
+              <w:t>_id</w:t>
+            </w:r>
+          </w:p>
+        </w:tc>
+        <w:tc>
+          <w:tcPr>
+            <w:tcW w:w="3061" w:type="dxa"/>
+            <w:vAlign w:val="center"/>
+          </w:tcPr>
+          <w:p>
+            <w:pPr>
+              <w:spacing w:line="276" w:lineRule="auto"/>
+              <w:rPr>
+                <w:lang w:val="hu-HU"/>
+              </w:rPr>
+            </w:pPr>
+            <w:r>
+              <w:rPr>
+                <w:lang w:val="hu-HU"/>
+              </w:rPr>
+              <w:t>UNSIGNED</w:t>
+            </w:r>
+          </w:p>
+        </w:tc>
+        <w:tc>
+          <w:tcPr>
+            <w:tcW w:w="5034" w:type="dxa"/>
+            <w:vAlign w:val="center"/>
+          </w:tcPr>
+          <w:p>
+            <w:pPr>
+              <w:spacing w:line="276" w:lineRule="auto"/>
+              <w:rPr>
+                <w:lang w:val="hu-HU"/>
+              </w:rPr>
+            </w:pPr>
+            <w:r>
+              <w:rPr>
+                <w:lang w:val="hu-HU"/>
+              </w:rPr>
+              <w:t>A nevezett kép ID-je</w:t>
+            </w:r>
+          </w:p>
+        </w:tc>
+      </w:tr>
+    </w:tbl>
+    <w:p>
+      <w:pPr>
+        <w:jc w:val="both"/>
+        <w:rPr>
+          <w:lang w:val="hu-HU"/>
+        </w:rPr>
+      </w:pPr>
+    </w:p>
+    <w:p>
+      <w:pPr>
+        <w:jc w:val="both"/>
+        <w:rPr>
           <w:lang w:val="hu-HU"/>
         </w:rPr>
       </w:pPr>
@@ -7861,6 +9931,7 @@
     <w:lsdException w:name="HTML Sample" w:semiHidden="1" w:unhideWhenUsed="1"/>
     <w:lsdException w:name="HTML Typewriter" w:semiHidden="1" w:unhideWhenUsed="1"/>
     <w:lsdException w:name="HTML Variable" w:semiHidden="1" w:unhideWhenUsed="1"/>
+    <w:lsdException w:name="Normal Table" w:semiHidden="1" w:unhideWhenUsed="1"/>
     <w:lsdException w:name="annotation subject" w:semiHidden="1" w:unhideWhenUsed="1"/>
     <w:lsdException w:name="No List" w:semiHidden="1" w:unhideWhenUsed="1"/>
     <w:lsdException w:name="Outline List 1" w:semiHidden="1" w:unhideWhenUsed="1"/>
@@ -7903,8 +9974,11 @@
     <w:lsdException w:name="Table Contemporary" w:semiHidden="1" w:unhideWhenUsed="1"/>
     <w:lsdException w:name="Table Elegant" w:semiHidden="1" w:unhideWhenUsed="1"/>
     <w:lsdException w:name="Table Professional" w:semiHidden="1" w:unhideWhenUsed="1"/>
+    <w:lsdException w:name="Table Subtle 1" w:semiHidden="1" w:unhideWhenUsed="1"/>
     <w:lsdException w:name="Table Subtle 2" w:semiHidden="1" w:unhideWhenUsed="1"/>
     <w:lsdException w:name="Table Web 1" w:semiHidden="1" w:unhideWhenUsed="1"/>
+    <w:lsdException w:name="Table Web 2" w:semiHidden="1" w:unhideWhenUsed="1"/>
+    <w:lsdException w:name="Table Web 3" w:semiHidden="1" w:unhideWhenUsed="1"/>
     <w:lsdException w:name="Balloon Text" w:semiHidden="1" w:unhideWhenUsed="1"/>
     <w:lsdException w:name="Table Grid" w:uiPriority="39"/>
     <w:lsdException w:name="Table Theme" w:semiHidden="1" w:unhideWhenUsed="1"/>
@@ -8132,7 +10206,7 @@
   <w:style w:type="paragraph" w:default="1" w:styleId="Norml">
     <w:name w:val="Normal"/>
     <w:qFormat/>
-    <w:rsid w:val="007B7D9E"/>
+    <w:rsid w:val="00FE38D8"/>
     <w:pPr>
       <w:spacing w:line="240" w:lineRule="auto"/>
       <w:jc w:val="left"/>

</xml_diff>